<commit_message>
Editted the dust instructions
</commit_message>
<xml_diff>
--- a/node/lesson-83-dustjs/instructions/dustjs.docx
+++ b/node/lesson-83-dustjs/instructions/dustjs.docx
@@ -1,6 +1,6 @@
 
 <file path=word/document.xml><?xml version="1.0" encoding="utf-8"?>
-<w:document xmlns:wpc="http://schemas.microsoft.com/office/word/2010/wordprocessingCanvas" xmlns:mo="http://schemas.microsoft.com/office/mac/office/2008/main" xmlns:mc="http://schemas.openxmlformats.org/markup-compatibility/2006" xmlns:mv="urn:schemas-microsoft-com:mac:vml" xmlns:o="urn:schemas-microsoft-com:office:office" xmlns:r="http://schemas.openxmlformats.org/officeDocument/2006/relationships" xmlns:m="http://schemas.openxmlformats.org/officeDocument/2006/math" xmlns:v="urn:schemas-microsoft-com:vml" xmlns:wp14="http://schemas.microsoft.com/office/word/2010/wordprocessingDrawing" xmlns:wp="http://schemas.openxmlformats.org/drawingml/2006/wordprocessingDrawing" xmlns:w10="urn:schemas-microsoft-com:office:word" xmlns:w="http://schemas.openxmlformats.org/wordprocessingml/2006/main" xmlns:w14="http://schemas.microsoft.com/office/word/2010/wordml" xmlns:wpg="http://schemas.microsoft.com/office/word/2010/wordprocessingGroup" xmlns:wpi="http://schemas.microsoft.com/office/word/2010/wordprocessingInk" xmlns:wne="http://schemas.microsoft.com/office/word/2006/wordml" xmlns:wps="http://schemas.microsoft.com/office/word/2010/wordprocessingShape" mc:Ignorable="w14 wp14">
+<w:document xmlns:wpc="http://schemas.microsoft.com/office/word/2010/wordprocessingCanvas" xmlns:mc="http://schemas.openxmlformats.org/markup-compatibility/2006" xmlns:o="urn:schemas-microsoft-com:office:office" xmlns:r="http://schemas.openxmlformats.org/officeDocument/2006/relationships" xmlns:m="http://schemas.openxmlformats.org/officeDocument/2006/math" xmlns:v="urn:schemas-microsoft-com:vml" xmlns:wp14="http://schemas.microsoft.com/office/word/2010/wordprocessingDrawing" xmlns:wp="http://schemas.openxmlformats.org/drawingml/2006/wordprocessingDrawing" xmlns:w10="urn:schemas-microsoft-com:office:word" xmlns:w="http://schemas.openxmlformats.org/wordprocessingml/2006/main" xmlns:w14="http://schemas.microsoft.com/office/word/2010/wordml" xmlns:wpg="http://schemas.microsoft.com/office/word/2010/wordprocessingGroup" xmlns:wpi="http://schemas.microsoft.com/office/word/2010/wordprocessingInk" xmlns:wne="http://schemas.microsoft.com/office/word/2006/wordml" xmlns:wps="http://schemas.microsoft.com/office/word/2010/wordprocessingShape" mc:Ignorable="w14 wp14">
   <w:body>
     <w:p>
       <w:pPr>
@@ -384,8 +384,6 @@
       <w:r>
         <w:t>ine to render our Dust template:</w:t>
       </w:r>
-      <w:bookmarkStart w:id="4" w:name="_GoBack"/>
-      <w:bookmarkEnd w:id="4"/>
       <w:r>
         <w:br/>
       </w:r>
@@ -422,11 +420,103 @@
     </w:p>
     <w:p>
       <w:pPr>
+        <w:pStyle w:val="Step"/>
+        <w:numPr>
+          <w:ilvl w:val="0"/>
+          <w:numId w:val="0"/>
+        </w:numPr>
+        <w:ind w:left="360"/>
+      </w:pPr>
+      <w:r>
+        <w:t>About the initial HTML page (</w:t>
+      </w:r>
+      <w:r>
+        <w:rPr>
+          <w:rStyle w:val="InlineCode"/>
+        </w:rPr>
+        <w:t>original_quiz.html</w:t>
+      </w:r>
+      <w:r>
+        <w:t>):</w:t>
+      </w:r>
+    </w:p>
+    <w:p>
+      <w:pPr>
+        <w:pStyle w:val="Step"/>
+        <w:numPr>
+          <w:ilvl w:val="0"/>
+          <w:numId w:val="17"/>
+        </w:numPr>
+      </w:pPr>
+      <w:r>
+        <w:t>Open the page in your browser by clicking on the file.</w:t>
+      </w:r>
+    </w:p>
+    <w:p>
+      <w:pPr>
+        <w:pStyle w:val="Step"/>
+        <w:numPr>
+          <w:ilvl w:val="0"/>
+          <w:numId w:val="17"/>
+        </w:numPr>
+      </w:pPr>
+      <w:r>
+        <w:t>Notice that the page has three questions, one with radio buttons, one with checkboxes and one with a texarea field.</w:t>
+      </w:r>
+    </w:p>
+    <w:p>
+      <w:pPr>
+        <w:pStyle w:val="Step"/>
+        <w:numPr>
+          <w:ilvl w:val="0"/>
+          <w:numId w:val="17"/>
+        </w:numPr>
+      </w:pPr>
+      <w:r>
+        <w:t>Therefore, the data model will be composed of the assessment as a whole and questions with associated answers.</w:t>
+      </w:r>
+    </w:p>
+    <w:p>
+      <w:pPr>
+        <w:pStyle w:val="Step"/>
+        <w:numPr>
+          <w:ilvl w:val="0"/>
+          <w:numId w:val="17"/>
+        </w:numPr>
+      </w:pPr>
+      <w:r>
+        <w:t>Feel free to examine</w:t>
+      </w:r>
+      <w:r>
+        <w:t xml:space="preserve"> the data model in the solution</w:t>
+      </w:r>
+      <w:bookmarkStart w:id="4" w:name="_GoBack"/>
+      <w:bookmarkEnd w:id="4"/>
+      <w:r>
+        <w:t xml:space="preserve"> folder for an example.</w:t>
+      </w:r>
+    </w:p>
+    <w:p>
+      <w:pPr>
         <w:pStyle w:val="StepPara"/>
       </w:pPr>
       <w:r>
-        <w:lastRenderedPageBreak/>
-        <w:t>Perhaps the easiest way to start is to just copy the contents of the static HTML page into your template. Then look at the information in the HTML and begin designing your data model. You should wind up with three major types: the assessment as a whole, a question, and an answer. Shell out the model in your model file.</w:t>
+        <w:t>Perhaps the easiest way to start is to just copy the contents of the static HTML page</w:t>
+      </w:r>
+      <w:r>
+        <w:t xml:space="preserve"> (</w:t>
+      </w:r>
+      <w:r>
+        <w:rPr>
+          <w:rStyle w:val="InlineCode"/>
+        </w:rPr>
+        <w:t>original_quiz.html</w:t>
+      </w:r>
+      <w:r>
+        <w:t>)</w:t>
+      </w:r>
+      <w:r>
+        <w:t xml:space="preserve"> into your template. Then look at the information in the HTML and begin designing your data model. </w:t>
       </w:r>
     </w:p>
     <w:p>
@@ -496,7 +586,7 @@
 </file>
 
 <file path=word/endnotes.xml><?xml version="1.0" encoding="utf-8"?>
-<w:endnotes xmlns:wpc="http://schemas.microsoft.com/office/word/2010/wordprocessingCanvas" xmlns:mo="http://schemas.microsoft.com/office/mac/office/2008/main" xmlns:mc="http://schemas.openxmlformats.org/markup-compatibility/2006" xmlns:mv="urn:schemas-microsoft-com:mac:vml" xmlns:o="urn:schemas-microsoft-com:office:office" xmlns:r="http://schemas.openxmlformats.org/officeDocument/2006/relationships" xmlns:m="http://schemas.openxmlformats.org/officeDocument/2006/math" xmlns:v="urn:schemas-microsoft-com:vml" xmlns:wp14="http://schemas.microsoft.com/office/word/2010/wordprocessingDrawing" xmlns:wp="http://schemas.openxmlformats.org/drawingml/2006/wordprocessingDrawing" xmlns:w10="urn:schemas-microsoft-com:office:word" xmlns:w="http://schemas.openxmlformats.org/wordprocessingml/2006/main" xmlns:w14="http://schemas.microsoft.com/office/word/2010/wordml" xmlns:wpg="http://schemas.microsoft.com/office/word/2010/wordprocessingGroup" xmlns:wpi="http://schemas.microsoft.com/office/word/2010/wordprocessingInk" xmlns:wne="http://schemas.microsoft.com/office/word/2006/wordml" xmlns:wps="http://schemas.microsoft.com/office/word/2010/wordprocessingShape" mc:Ignorable="w14 wp14">
+<w:endnotes xmlns:wpc="http://schemas.microsoft.com/office/word/2010/wordprocessingCanvas" xmlns:mc="http://schemas.openxmlformats.org/markup-compatibility/2006" xmlns:o="urn:schemas-microsoft-com:office:office" xmlns:r="http://schemas.openxmlformats.org/officeDocument/2006/relationships" xmlns:m="http://schemas.openxmlformats.org/officeDocument/2006/math" xmlns:v="urn:schemas-microsoft-com:vml" xmlns:wp14="http://schemas.microsoft.com/office/word/2010/wordprocessingDrawing" xmlns:wp="http://schemas.openxmlformats.org/drawingml/2006/wordprocessingDrawing" xmlns:w10="urn:schemas-microsoft-com:office:word" xmlns:w="http://schemas.openxmlformats.org/wordprocessingml/2006/main" xmlns:w14="http://schemas.microsoft.com/office/word/2010/wordml" xmlns:wpg="http://schemas.microsoft.com/office/word/2010/wordprocessingGroup" xmlns:wpi="http://schemas.microsoft.com/office/word/2010/wordprocessingInk" xmlns:wne="http://schemas.microsoft.com/office/word/2006/wordml" xmlns:wps="http://schemas.microsoft.com/office/word/2010/wordprocessingShape" mc:Ignorable="w14 wp14">
   <w:endnote w:type="separator" w:id="-1">
     <w:p>
       <w:r>
@@ -515,7 +605,7 @@
 </file>
 
 <file path=word/footer1.xml><?xml version="1.0" encoding="utf-8"?>
-<w:ftr xmlns:wpc="http://schemas.microsoft.com/office/word/2010/wordprocessingCanvas" xmlns:mo="http://schemas.microsoft.com/office/mac/office/2008/main" xmlns:mc="http://schemas.openxmlformats.org/markup-compatibility/2006" xmlns:mv="urn:schemas-microsoft-com:mac:vml" xmlns:o="urn:schemas-microsoft-com:office:office" xmlns:r="http://schemas.openxmlformats.org/officeDocument/2006/relationships" xmlns:m="http://schemas.openxmlformats.org/officeDocument/2006/math" xmlns:v="urn:schemas-microsoft-com:vml" xmlns:wp14="http://schemas.microsoft.com/office/word/2010/wordprocessingDrawing" xmlns:wp="http://schemas.openxmlformats.org/drawingml/2006/wordprocessingDrawing" xmlns:w10="urn:schemas-microsoft-com:office:word" xmlns:w="http://schemas.openxmlformats.org/wordprocessingml/2006/main" xmlns:w14="http://schemas.microsoft.com/office/word/2010/wordml" xmlns:wpg="http://schemas.microsoft.com/office/word/2010/wordprocessingGroup" xmlns:wpi="http://schemas.microsoft.com/office/word/2010/wordprocessingInk" xmlns:wne="http://schemas.microsoft.com/office/word/2006/wordml" xmlns:wps="http://schemas.microsoft.com/office/word/2010/wordprocessingShape" mc:Ignorable="w14 wp14">
+<w:ftr xmlns:wpc="http://schemas.microsoft.com/office/word/2010/wordprocessingCanvas" xmlns:mc="http://schemas.openxmlformats.org/markup-compatibility/2006" xmlns:o="urn:schemas-microsoft-com:office:office" xmlns:r="http://schemas.openxmlformats.org/officeDocument/2006/relationships" xmlns:m="http://schemas.openxmlformats.org/officeDocument/2006/math" xmlns:v="urn:schemas-microsoft-com:vml" xmlns:wp14="http://schemas.microsoft.com/office/word/2010/wordprocessingDrawing" xmlns:wp="http://schemas.openxmlformats.org/drawingml/2006/wordprocessingDrawing" xmlns:w10="urn:schemas-microsoft-com:office:word" xmlns:w="http://schemas.openxmlformats.org/wordprocessingml/2006/main" xmlns:w14="http://schemas.microsoft.com/office/word/2010/wordml" xmlns:wpg="http://schemas.microsoft.com/office/word/2010/wordprocessingGroup" xmlns:wpi="http://schemas.microsoft.com/office/word/2010/wordprocessingInk" xmlns:wne="http://schemas.microsoft.com/office/word/2006/wordml" xmlns:wps="http://schemas.microsoft.com/office/word/2010/wordprocessingShape" mc:Ignorable="w14 wp14">
   <w:p>
     <w:pPr>
       <w:pStyle w:val="Footer"/>
@@ -564,7 +654,7 @@
         <w:noProof/>
         <w:sz w:val="22"/>
       </w:rPr>
-      <w:t>1</w:t>
+      <w:t>2</w:t>
     </w:r>
     <w:r>
       <w:rPr>
@@ -614,7 +704,7 @@
 </file>
 
 <file path=word/footnotes.xml><?xml version="1.0" encoding="utf-8"?>
-<w:footnotes xmlns:wpc="http://schemas.microsoft.com/office/word/2010/wordprocessingCanvas" xmlns:mo="http://schemas.microsoft.com/office/mac/office/2008/main" xmlns:mc="http://schemas.openxmlformats.org/markup-compatibility/2006" xmlns:mv="urn:schemas-microsoft-com:mac:vml" xmlns:o="urn:schemas-microsoft-com:office:office" xmlns:r="http://schemas.openxmlformats.org/officeDocument/2006/relationships" xmlns:m="http://schemas.openxmlformats.org/officeDocument/2006/math" xmlns:v="urn:schemas-microsoft-com:vml" xmlns:wp14="http://schemas.microsoft.com/office/word/2010/wordprocessingDrawing" xmlns:wp="http://schemas.openxmlformats.org/drawingml/2006/wordprocessingDrawing" xmlns:w10="urn:schemas-microsoft-com:office:word" xmlns:w="http://schemas.openxmlformats.org/wordprocessingml/2006/main" xmlns:w14="http://schemas.microsoft.com/office/word/2010/wordml" xmlns:wpg="http://schemas.microsoft.com/office/word/2010/wordprocessingGroup" xmlns:wpi="http://schemas.microsoft.com/office/word/2010/wordprocessingInk" xmlns:wne="http://schemas.microsoft.com/office/word/2006/wordml" xmlns:wps="http://schemas.microsoft.com/office/word/2010/wordprocessingShape" mc:Ignorable="w14 wp14">
+<w:footnotes xmlns:wpc="http://schemas.microsoft.com/office/word/2010/wordprocessingCanvas" xmlns:mc="http://schemas.openxmlformats.org/markup-compatibility/2006" xmlns:o="urn:schemas-microsoft-com:office:office" xmlns:r="http://schemas.openxmlformats.org/officeDocument/2006/relationships" xmlns:m="http://schemas.openxmlformats.org/officeDocument/2006/math" xmlns:v="urn:schemas-microsoft-com:vml" xmlns:wp14="http://schemas.microsoft.com/office/word/2010/wordprocessingDrawing" xmlns:wp="http://schemas.openxmlformats.org/drawingml/2006/wordprocessingDrawing" xmlns:w10="urn:schemas-microsoft-com:office:word" xmlns:w="http://schemas.openxmlformats.org/wordprocessingml/2006/main" xmlns:w14="http://schemas.microsoft.com/office/word/2010/wordml" xmlns:wpg="http://schemas.microsoft.com/office/word/2010/wordprocessingGroup" xmlns:wpi="http://schemas.microsoft.com/office/word/2010/wordprocessingInk" xmlns:wne="http://schemas.microsoft.com/office/word/2006/wordml" xmlns:wps="http://schemas.microsoft.com/office/word/2010/wordprocessingShape" mc:Ignorable="w14 wp14">
   <w:footnote w:type="separator" w:id="-1">
     <w:p>
       <w:r>
@@ -633,7 +723,7 @@
 </file>
 
 <file path=word/header1.xml><?xml version="1.0" encoding="utf-8"?>
-<w:hdr xmlns:wpc="http://schemas.microsoft.com/office/word/2010/wordprocessingCanvas" xmlns:mo="http://schemas.microsoft.com/office/mac/office/2008/main" xmlns:mc="http://schemas.openxmlformats.org/markup-compatibility/2006" xmlns:mv="urn:schemas-microsoft-com:mac:vml" xmlns:o="urn:schemas-microsoft-com:office:office" xmlns:r="http://schemas.openxmlformats.org/officeDocument/2006/relationships" xmlns:m="http://schemas.openxmlformats.org/officeDocument/2006/math" xmlns:v="urn:schemas-microsoft-com:vml" xmlns:wp14="http://schemas.microsoft.com/office/word/2010/wordprocessingDrawing" xmlns:wp="http://schemas.openxmlformats.org/drawingml/2006/wordprocessingDrawing" xmlns:w10="urn:schemas-microsoft-com:office:word" xmlns:w="http://schemas.openxmlformats.org/wordprocessingml/2006/main" xmlns:w14="http://schemas.microsoft.com/office/word/2010/wordml" xmlns:wpg="http://schemas.microsoft.com/office/word/2010/wordprocessingGroup" xmlns:wpi="http://schemas.microsoft.com/office/word/2010/wordprocessingInk" xmlns:wne="http://schemas.microsoft.com/office/word/2006/wordml" xmlns:wps="http://schemas.microsoft.com/office/word/2010/wordprocessingShape" mc:Ignorable="w14 wp14">
+<w:hdr xmlns:wpc="http://schemas.microsoft.com/office/word/2010/wordprocessingCanvas" xmlns:mc="http://schemas.openxmlformats.org/markup-compatibility/2006" xmlns:o="urn:schemas-microsoft-com:office:office" xmlns:r="http://schemas.openxmlformats.org/officeDocument/2006/relationships" xmlns:m="http://schemas.openxmlformats.org/officeDocument/2006/math" xmlns:v="urn:schemas-microsoft-com:vml" xmlns:wp14="http://schemas.microsoft.com/office/word/2010/wordprocessingDrawing" xmlns:wp="http://schemas.openxmlformats.org/drawingml/2006/wordprocessingDrawing" xmlns:w10="urn:schemas-microsoft-com:office:word" xmlns:w="http://schemas.openxmlformats.org/wordprocessingml/2006/main" xmlns:w14="http://schemas.microsoft.com/office/word/2010/wordml" xmlns:wpg="http://schemas.microsoft.com/office/word/2010/wordprocessingGroup" xmlns:wpi="http://schemas.microsoft.com/office/word/2010/wordprocessingInk" xmlns:wne="http://schemas.microsoft.com/office/word/2006/wordml" xmlns:wps="http://schemas.microsoft.com/office/word/2010/wordprocessingShape" mc:Ignorable="w14 wp14">
   <w:p>
     <w:pPr>
       <w:tabs>
@@ -668,7 +758,7 @@
 </file>
 
 <file path=word/numbering.xml><?xml version="1.0" encoding="utf-8"?>
-<w:numbering xmlns:wpc="http://schemas.microsoft.com/office/word/2010/wordprocessingCanvas" xmlns:mo="http://schemas.microsoft.com/office/mac/office/2008/main" xmlns:mc="http://schemas.openxmlformats.org/markup-compatibility/2006" xmlns:mv="urn:schemas-microsoft-com:mac:vml" xmlns:o="urn:schemas-microsoft-com:office:office" xmlns:r="http://schemas.openxmlformats.org/officeDocument/2006/relationships" xmlns:m="http://schemas.openxmlformats.org/officeDocument/2006/math" xmlns:v="urn:schemas-microsoft-com:vml" xmlns:wp14="http://schemas.microsoft.com/office/word/2010/wordprocessingDrawing" xmlns:wp="http://schemas.openxmlformats.org/drawingml/2006/wordprocessingDrawing" xmlns:w10="urn:schemas-microsoft-com:office:word" xmlns:w="http://schemas.openxmlformats.org/wordprocessingml/2006/main" xmlns:w14="http://schemas.microsoft.com/office/word/2010/wordml" xmlns:wpg="http://schemas.microsoft.com/office/word/2010/wordprocessingGroup" xmlns:wpi="http://schemas.microsoft.com/office/word/2010/wordprocessingInk" xmlns:wne="http://schemas.microsoft.com/office/word/2006/wordml" xmlns:wps="http://schemas.microsoft.com/office/word/2010/wordprocessingShape" mc:Ignorable="w14 wp14">
+<w:numbering xmlns:wpc="http://schemas.microsoft.com/office/word/2010/wordprocessingCanvas" xmlns:mc="http://schemas.openxmlformats.org/markup-compatibility/2006" xmlns:o="urn:schemas-microsoft-com:office:office" xmlns:r="http://schemas.openxmlformats.org/officeDocument/2006/relationships" xmlns:m="http://schemas.openxmlformats.org/officeDocument/2006/math" xmlns:v="urn:schemas-microsoft-com:vml" xmlns:wp14="http://schemas.microsoft.com/office/word/2010/wordprocessingDrawing" xmlns:wp="http://schemas.openxmlformats.org/drawingml/2006/wordprocessingDrawing" xmlns:w10="urn:schemas-microsoft-com:office:word" xmlns:w="http://schemas.openxmlformats.org/wordprocessingml/2006/main" xmlns:w14="http://schemas.microsoft.com/office/word/2010/wordml" xmlns:wpg="http://schemas.microsoft.com/office/word/2010/wordprocessingGroup" xmlns:wpi="http://schemas.microsoft.com/office/word/2010/wordprocessingInk" xmlns:wne="http://schemas.microsoft.com/office/word/2006/wordml" xmlns:wps="http://schemas.microsoft.com/office/word/2010/wordprocessingShape" mc:Ignorable="w14 wp14">
   <w:abstractNum w:abstractNumId="0">
     <w:nsid w:val="FFFFFF1D"/>
     <w:multiLevelType w:val="multilevel"/>
@@ -1135,6 +1225,95 @@
     </w:lvl>
   </w:abstractNum>
   <w:abstractNum w:abstractNumId="12">
+    <w:nsid w:val="1DEE5EBC"/>
+    <w:multiLevelType w:val="hybridMultilevel"/>
+    <w:tmpl w:val="1DFC9D20"/>
+    <w:lvl w:ilvl="0" w:tplc="04090019">
+      <w:start w:val="1"/>
+      <w:numFmt w:val="lowerLetter"/>
+      <w:lvlText w:val="%1."/>
+      <w:lvlJc w:val="left"/>
+      <w:pPr>
+        <w:ind w:left="1080" w:hanging="360"/>
+      </w:pPr>
+      <w:rPr>
+        <w:rFonts w:hint="default"/>
+      </w:rPr>
+    </w:lvl>
+    <w:lvl w:ilvl="1" w:tplc="04090019" w:tentative="1">
+      <w:start w:val="1"/>
+      <w:numFmt w:val="lowerLetter"/>
+      <w:lvlText w:val="%2."/>
+      <w:lvlJc w:val="left"/>
+      <w:pPr>
+        <w:ind w:left="1800" w:hanging="360"/>
+      </w:pPr>
+    </w:lvl>
+    <w:lvl w:ilvl="2" w:tplc="0409001B" w:tentative="1">
+      <w:start w:val="1"/>
+      <w:numFmt w:val="lowerRoman"/>
+      <w:lvlText w:val="%3."/>
+      <w:lvlJc w:val="right"/>
+      <w:pPr>
+        <w:ind w:left="2520" w:hanging="180"/>
+      </w:pPr>
+    </w:lvl>
+    <w:lvl w:ilvl="3" w:tplc="0409000F" w:tentative="1">
+      <w:start w:val="1"/>
+      <w:numFmt w:val="decimal"/>
+      <w:lvlText w:val="%4."/>
+      <w:lvlJc w:val="left"/>
+      <w:pPr>
+        <w:ind w:left="3240" w:hanging="360"/>
+      </w:pPr>
+    </w:lvl>
+    <w:lvl w:ilvl="4" w:tplc="04090019" w:tentative="1">
+      <w:start w:val="1"/>
+      <w:numFmt w:val="lowerLetter"/>
+      <w:lvlText w:val="%5."/>
+      <w:lvlJc w:val="left"/>
+      <w:pPr>
+        <w:ind w:left="3960" w:hanging="360"/>
+      </w:pPr>
+    </w:lvl>
+    <w:lvl w:ilvl="5" w:tplc="0409001B" w:tentative="1">
+      <w:start w:val="1"/>
+      <w:numFmt w:val="lowerRoman"/>
+      <w:lvlText w:val="%6."/>
+      <w:lvlJc w:val="right"/>
+      <w:pPr>
+        <w:ind w:left="4680" w:hanging="180"/>
+      </w:pPr>
+    </w:lvl>
+    <w:lvl w:ilvl="6" w:tplc="0409000F" w:tentative="1">
+      <w:start w:val="1"/>
+      <w:numFmt w:val="decimal"/>
+      <w:lvlText w:val="%7."/>
+      <w:lvlJc w:val="left"/>
+      <w:pPr>
+        <w:ind w:left="5400" w:hanging="360"/>
+      </w:pPr>
+    </w:lvl>
+    <w:lvl w:ilvl="7" w:tplc="04090019" w:tentative="1">
+      <w:start w:val="1"/>
+      <w:numFmt w:val="lowerLetter"/>
+      <w:lvlText w:val="%8."/>
+      <w:lvlJc w:val="left"/>
+      <w:pPr>
+        <w:ind w:left="6120" w:hanging="360"/>
+      </w:pPr>
+    </w:lvl>
+    <w:lvl w:ilvl="8" w:tplc="0409001B" w:tentative="1">
+      <w:start w:val="1"/>
+      <w:numFmt w:val="lowerRoman"/>
+      <w:lvlText w:val="%9."/>
+      <w:lvlJc w:val="right"/>
+      <w:pPr>
+        <w:ind w:left="6840" w:hanging="180"/>
+      </w:pPr>
+    </w:lvl>
+  </w:abstractNum>
+  <w:abstractNum w:abstractNumId="13">
     <w:nsid w:val="4FE13259"/>
     <w:multiLevelType w:val="hybridMultilevel"/>
     <w:tmpl w:val="8DDC9EA4"/>
@@ -1221,7 +1400,7 @@
       </w:pPr>
     </w:lvl>
   </w:abstractNum>
-  <w:abstractNum w:abstractNumId="13">
+  <w:abstractNum w:abstractNumId="14">
     <w:nsid w:val="77252835"/>
     <w:multiLevelType w:val="hybridMultilevel"/>
     <w:tmpl w:val="590810E8"/>
@@ -1334,7 +1513,7 @@
       </w:rPr>
     </w:lvl>
   </w:abstractNum>
-  <w:abstractNum w:abstractNumId="14">
+  <w:abstractNum w:abstractNumId="15">
     <w:nsid w:val="7AEC7694"/>
     <w:multiLevelType w:val="hybridMultilevel"/>
     <w:tmpl w:val="B48CF7E6"/>
@@ -1447,7 +1626,7 @@
       </w:rPr>
     </w:lvl>
   </w:abstractNum>
-  <w:abstractNum w:abstractNumId="15">
+  <w:abstractNum w:abstractNumId="16">
     <w:nsid w:val="7C3979D7"/>
     <w:multiLevelType w:val="hybridMultilevel"/>
     <w:tmpl w:val="FF620160"/>
@@ -1561,7 +1740,7 @@
     </w:lvl>
   </w:abstractNum>
   <w:num w:numId="1">
-    <w:abstractNumId w:val="13"/>
+    <w:abstractNumId w:val="14"/>
   </w:num>
   <w:num w:numId="2">
     <w:abstractNumId w:val="10"/>
@@ -1597,15 +1776,18 @@
     <w:abstractNumId w:val="0"/>
   </w:num>
   <w:num w:numId="13">
-    <w:abstractNumId w:val="14"/>
+    <w:abstractNumId w:val="15"/>
   </w:num>
   <w:num w:numId="14">
-    <w:abstractNumId w:val="15"/>
+    <w:abstractNumId w:val="16"/>
   </w:num>
   <w:num w:numId="15">
     <w:abstractNumId w:val="11"/>
   </w:num>
   <w:num w:numId="16">
+    <w:abstractNumId w:val="13"/>
+  </w:num>
+  <w:num w:numId="17">
     <w:abstractNumId w:val="12"/>
   </w:num>
 </w:numbering>
@@ -1624,7 +1806,7 @@
     </w:rPrDefault>
     <w:pPrDefault/>
   </w:docDefaults>
-  <w:latentStyles w:defLockedState="0" w:defUIPriority="99" w:defSemiHidden="1" w:defUnhideWhenUsed="1" w:defQFormat="0" w:count="276">
+  <w:latentStyles w:defLockedState="0" w:defUIPriority="99" w:defSemiHidden="1" w:defUnhideWhenUsed="1" w:defQFormat="0" w:count="267">
     <w:lsdException w:name="Normal" w:semiHidden="0" w:uiPriority="0" w:unhideWhenUsed="0" w:qFormat="1"/>
     <w:lsdException w:name="heading 1" w:semiHidden="0" w:uiPriority="9" w:unhideWhenUsed="0" w:qFormat="1"/>
     <w:lsdException w:name="heading 2" w:uiPriority="9" w:qFormat="1"/>
@@ -2431,7 +2613,7 @@
 </file>
 
 <file path=word/stylesWithEffects.xml><?xml version="1.0" encoding="utf-8"?>
-<w:styles xmlns:wpc="http://schemas.microsoft.com/office/word/2010/wordprocessingCanvas" xmlns:mo="http://schemas.microsoft.com/office/mac/office/2008/main" xmlns:mc="http://schemas.openxmlformats.org/markup-compatibility/2006" xmlns:mv="urn:schemas-microsoft-com:mac:vml" xmlns:o="urn:schemas-microsoft-com:office:office" xmlns:r="http://schemas.openxmlformats.org/officeDocument/2006/relationships" xmlns:m="http://schemas.openxmlformats.org/officeDocument/2006/math" xmlns:v="urn:schemas-microsoft-com:vml" xmlns:wp14="http://schemas.microsoft.com/office/word/2010/wordprocessingDrawing" xmlns:wp="http://schemas.openxmlformats.org/drawingml/2006/wordprocessingDrawing" xmlns:w10="urn:schemas-microsoft-com:office:word" xmlns:w="http://schemas.openxmlformats.org/wordprocessingml/2006/main" xmlns:w14="http://schemas.microsoft.com/office/word/2010/wordml" xmlns:wpg="http://schemas.microsoft.com/office/word/2010/wordprocessingGroup" xmlns:wpi="http://schemas.microsoft.com/office/word/2010/wordprocessingInk" xmlns:wne="http://schemas.microsoft.com/office/word/2006/wordml" xmlns:wps="http://schemas.microsoft.com/office/word/2010/wordprocessingShape" mc:Ignorable="w14 wp14">
+<w:styles xmlns:wpc="http://schemas.microsoft.com/office/word/2010/wordprocessingCanvas" xmlns:mc="http://schemas.openxmlformats.org/markup-compatibility/2006" xmlns:o="urn:schemas-microsoft-com:office:office" xmlns:r="http://schemas.openxmlformats.org/officeDocument/2006/relationships" xmlns:m="http://schemas.openxmlformats.org/officeDocument/2006/math" xmlns:v="urn:schemas-microsoft-com:vml" xmlns:wp14="http://schemas.microsoft.com/office/word/2010/wordprocessingDrawing" xmlns:wp="http://schemas.openxmlformats.org/drawingml/2006/wordprocessingDrawing" xmlns:w10="urn:schemas-microsoft-com:office:word" xmlns:w="http://schemas.openxmlformats.org/wordprocessingml/2006/main" xmlns:w14="http://schemas.microsoft.com/office/word/2010/wordml" xmlns:wpg="http://schemas.microsoft.com/office/word/2010/wordprocessingGroup" xmlns:wpi="http://schemas.microsoft.com/office/word/2010/wordprocessingInk" xmlns:wne="http://schemas.microsoft.com/office/word/2006/wordml" xmlns:wps="http://schemas.microsoft.com/office/word/2010/wordprocessingShape" mc:Ignorable="w14 wp14">
   <w:docDefaults>
     <w:rPrDefault>
       <w:rPr>
@@ -2443,7 +2625,7 @@
     </w:rPrDefault>
     <w:pPrDefault/>
   </w:docDefaults>
-  <w:latentStyles w:defLockedState="0" w:defUIPriority="99" w:defSemiHidden="1" w:defUnhideWhenUsed="1" w:defQFormat="0" w:count="276">
+  <w:latentStyles w:defLockedState="0" w:defUIPriority="99" w:defSemiHidden="1" w:defUnhideWhenUsed="1" w:defQFormat="0" w:count="267">
     <w:lsdException w:name="Normal" w:semiHidden="0" w:uiPriority="0" w:unhideWhenUsed="0" w:qFormat="1"/>
     <w:lsdException w:name="heading 1" w:semiHidden="0" w:uiPriority="9" w:unhideWhenUsed="0" w:qFormat="1"/>
     <w:lsdException w:name="heading 2" w:uiPriority="9" w:qFormat="1"/>
@@ -3574,7 +3756,7 @@
 </file>
 
 <file path=customXml/itemProps1.xml><?xml version="1.0" encoding="utf-8"?>
-<ds:datastoreItem xmlns:ds="http://schemas.openxmlformats.org/officeDocument/2006/customXml" ds:itemID="{ABC58266-09C2-4541-B131-94218E6A968E}">
+<ds:datastoreItem xmlns:ds="http://schemas.openxmlformats.org/officeDocument/2006/customXml" ds:itemID="{19D81023-7498-4B4B-AF29-6B886CC9B1C2}">
   <ds:schemaRefs>
     <ds:schemaRef ds:uri="http://schemas.openxmlformats.org/officeDocument/2006/bibliography"/>
   </ds:schemaRefs>

</xml_diff>

<commit_message>
Modified the ppt and lab instructions for Dust
</commit_message>
<xml_diff>
--- a/node/lesson-83-dustjs/instructions/dustjs.docx
+++ b/node/lesson-83-dustjs/instructions/dustjs.docx
@@ -1,6 +1,6 @@
 
 <file path=word/document.xml><?xml version="1.0" encoding="utf-8"?>
-<w:document xmlns:wpc="http://schemas.microsoft.com/office/word/2010/wordprocessingCanvas" xmlns:mc="http://schemas.openxmlformats.org/markup-compatibility/2006" xmlns:o="urn:schemas-microsoft-com:office:office" xmlns:r="http://schemas.openxmlformats.org/officeDocument/2006/relationships" xmlns:m="http://schemas.openxmlformats.org/officeDocument/2006/math" xmlns:v="urn:schemas-microsoft-com:vml" xmlns:wp14="http://schemas.microsoft.com/office/word/2010/wordprocessingDrawing" xmlns:wp="http://schemas.openxmlformats.org/drawingml/2006/wordprocessingDrawing" xmlns:w10="urn:schemas-microsoft-com:office:word" xmlns:w="http://schemas.openxmlformats.org/wordprocessingml/2006/main" xmlns:w14="http://schemas.microsoft.com/office/word/2010/wordml" xmlns:wpg="http://schemas.microsoft.com/office/word/2010/wordprocessingGroup" xmlns:wpi="http://schemas.microsoft.com/office/word/2010/wordprocessingInk" xmlns:wne="http://schemas.microsoft.com/office/word/2006/wordml" xmlns:wps="http://schemas.microsoft.com/office/word/2010/wordprocessingShape" mc:Ignorable="w14 wp14">
+<w:document xmlns:wpc="http://schemas.microsoft.com/office/word/2010/wordprocessingCanvas" xmlns:mo="http://schemas.microsoft.com/office/mac/office/2008/main" xmlns:mc="http://schemas.openxmlformats.org/markup-compatibility/2006" xmlns:mv="urn:schemas-microsoft-com:mac:vml" xmlns:o="urn:schemas-microsoft-com:office:office" xmlns:r="http://schemas.openxmlformats.org/officeDocument/2006/relationships" xmlns:m="http://schemas.openxmlformats.org/officeDocument/2006/math" xmlns:v="urn:schemas-microsoft-com:vml" xmlns:wp14="http://schemas.microsoft.com/office/word/2010/wordprocessingDrawing" xmlns:wp="http://schemas.openxmlformats.org/drawingml/2006/wordprocessingDrawing" xmlns:w10="urn:schemas-microsoft-com:office:word" xmlns:w="http://schemas.openxmlformats.org/wordprocessingml/2006/main" xmlns:w14="http://schemas.microsoft.com/office/word/2010/wordml" xmlns:wpg="http://schemas.microsoft.com/office/word/2010/wordprocessingGroup" xmlns:wpi="http://schemas.microsoft.com/office/word/2010/wordprocessingInk" xmlns:wne="http://schemas.microsoft.com/office/word/2006/wordml" xmlns:wps="http://schemas.microsoft.com/office/word/2010/wordprocessingShape" mc:Ignorable="w14 wp14">
   <w:body>
     <w:p>
       <w:pPr>
@@ -27,7 +27,15 @@
         <w:t>a Dust template</w:t>
       </w:r>
       <w:r>
-        <w:t xml:space="preserve"> in an Express application using Makara and Adaro</w:t>
+        <w:t xml:space="preserve"> in an Express application using </w:t>
+      </w:r>
+      <w:proofErr w:type="spellStart"/>
+      <w:r>
+        <w:t>Makara</w:t>
+      </w:r>
+      <w:proofErr w:type="spellEnd"/>
+      <w:r>
+        <w:t xml:space="preserve"> and Adaro</w:t>
       </w:r>
       <w:r>
         <w:t>.</w:t>
@@ -54,8 +62,13 @@
           <w:numId w:val="14"/>
         </w:numPr>
       </w:pPr>
-      <w:r>
-        <w:t>extract a model from a static HTML page</w:t>
+      <w:proofErr w:type="gramStart"/>
+      <w:r>
+        <w:t>extract</w:t>
+      </w:r>
+      <w:proofErr w:type="gramEnd"/>
+      <w:r>
+        <w:t xml:space="preserve"> a model from a static HTML page</w:t>
       </w:r>
       <w:r>
         <w:t>,</w:t>
@@ -69,8 +82,13 @@
           <w:numId w:val="14"/>
         </w:numPr>
       </w:pPr>
-      <w:r>
-        <w:t>use Dust logic helpers and section tags to navigate your model,</w:t>
+      <w:proofErr w:type="gramStart"/>
+      <w:r>
+        <w:t>use</w:t>
+      </w:r>
+      <w:proofErr w:type="gramEnd"/>
+      <w:r>
+        <w:t xml:space="preserve"> Dust logic helpers and section tags to navigate your model,</w:t>
       </w:r>
     </w:p>
     <w:p>
@@ -81,8 +99,13 @@
           <w:numId w:val="14"/>
         </w:numPr>
       </w:pPr>
-      <w:r>
-        <w:t>transform a static HTML page into a Dust template</w:t>
+      <w:proofErr w:type="gramStart"/>
+      <w:r>
+        <w:t>transform</w:t>
+      </w:r>
+      <w:proofErr w:type="gramEnd"/>
+      <w:r>
+        <w:t xml:space="preserve"> a static HTML page into a Dust template</w:t>
       </w:r>
       <w:r>
         <w:t>.</w:t>
@@ -143,17 +166,33 @@
       <w:r>
         <w:t xml:space="preserve">Open a shell, cd to the lab directory, and run </w:t>
       </w:r>
+      <w:proofErr w:type="spellStart"/>
       <w:r>
         <w:rPr>
           <w:rStyle w:val="InlineCode"/>
         </w:rPr>
-        <w:t>npm install</w:t>
+        <w:t>npm</w:t>
+      </w:r>
+      <w:proofErr w:type="spellEnd"/>
+      <w:r>
+        <w:rPr>
+          <w:rStyle w:val="InlineCode"/>
+        </w:rPr>
+        <w:t xml:space="preserve"> install</w:t>
       </w:r>
       <w:r>
         <w:t>. This will install all of the necessary modules in the lab directory</w:t>
       </w:r>
       <w:r>
-        <w:t xml:space="preserve"> including Makara and Adaro</w:t>
+        <w:t xml:space="preserve"> including </w:t>
+      </w:r>
+      <w:proofErr w:type="spellStart"/>
+      <w:r>
+        <w:t>Makara</w:t>
+      </w:r>
+      <w:proofErr w:type="spellEnd"/>
+      <w:r>
+        <w:t xml:space="preserve"> and Adaro</w:t>
       </w:r>
       <w:r>
         <w:t>.</w:t>
@@ -286,9 +325,7 @@
       </w:r>
       <w:r>
         <w:rPr>
-          <w:rFonts w:ascii="Monaco" w:hAnsi="Monaco"/>
-          <w:sz w:val="20"/>
-          <w:szCs w:val="20"/>
+          <w:rStyle w:val="InlineCode"/>
         </w:rPr>
         <w:t>controller</w:t>
       </w:r>
@@ -347,9 +384,7 @@
       </w:r>
       <w:r>
         <w:rPr>
-          <w:rFonts w:ascii="Monaco" w:hAnsi="Monaco"/>
-          <w:sz w:val="20"/>
-          <w:szCs w:val="20"/>
+          <w:rStyle w:val="InlineCode"/>
         </w:rPr>
         <w:t>quiz.js</w:t>
       </w:r>
@@ -367,33 +402,57 @@
       <w:r>
         <w:t xml:space="preserve"> folder and assign it to </w:t>
       </w:r>
+      <w:proofErr w:type="spellStart"/>
       <w:r>
         <w:rPr>
           <w:rFonts w:ascii="Monaco" w:hAnsi="Monaco"/>
           <w:sz w:val="20"/>
           <w:szCs w:val="20"/>
         </w:rPr>
-        <w:t>var model</w:t>
-      </w:r>
-      <w:r>
-        <w:t>.</w:t>
-      </w:r>
-      <w:r>
-        <w:t xml:space="preserve"> Notice that the model object returned is used in the following l</w:t>
-      </w:r>
-      <w:r>
-        <w:t>ine to render our Dust template:</w:t>
-      </w:r>
-      <w:r>
-        <w:br/>
-      </w:r>
+        <w:t>var</w:t>
+      </w:r>
+      <w:proofErr w:type="spellEnd"/>
       <w:r>
         <w:rPr>
           <w:rFonts w:ascii="Monaco" w:hAnsi="Monaco"/>
           <w:sz w:val="20"/>
           <w:szCs w:val="20"/>
         </w:rPr>
-        <w:t>res.render('templates/quiz', model);</w:t>
+        <w:t xml:space="preserve"> model</w:t>
+      </w:r>
+      <w:r>
+        <w:t>.</w:t>
+      </w:r>
+      <w:r>
+        <w:t xml:space="preserve"> Notice that the model object returned is used in the following l</w:t>
+      </w:r>
+      <w:r>
+        <w:t>ine to render our Dust template:</w:t>
+      </w:r>
+      <w:r>
+        <w:br/>
+      </w:r>
+      <w:proofErr w:type="spellStart"/>
+      <w:proofErr w:type="gramStart"/>
+      <w:r>
+        <w:rPr>
+          <w:rStyle w:val="InlineCode"/>
+        </w:rPr>
+        <w:t>res.render</w:t>
+      </w:r>
+      <w:proofErr w:type="spellEnd"/>
+      <w:r>
+        <w:rPr>
+          <w:rStyle w:val="InlineCode"/>
+        </w:rPr>
+        <w:t>(</w:t>
+      </w:r>
+      <w:proofErr w:type="gramEnd"/>
+      <w:r>
+        <w:rPr>
+          <w:rStyle w:val="InlineCode"/>
+        </w:rPr>
+        <w:t>'templates/quiz', model);</w:t>
       </w:r>
     </w:p>
     <w:p>
@@ -401,21 +460,96 @@
         <w:pStyle w:val="Step"/>
       </w:pPr>
       <w:r>
-        <w:t>Design your data model</w:t>
+        <w:t>Examine</w:t>
+      </w:r>
+      <w:r>
+        <w:t xml:space="preserve"> your data model</w:t>
+      </w:r>
+      <w:r>
+        <w:t xml:space="preserve">, </w:t>
+      </w:r>
+      <w:r>
+        <w:rPr>
+          <w:rStyle w:val="InlineCode"/>
+        </w:rPr>
+        <w:t>model/quiz.js</w:t>
+      </w:r>
+      <w:r>
+        <w:t>.</w:t>
       </w:r>
     </w:p>
     <w:p>
       <w:r>
-        <w:t>This is an optional step for this lab. Feel free to copy the model over from the solution directory if you want to save time or skip designing the data model and copying content.</w:t>
+        <w:t>This</w:t>
+      </w:r>
+      <w:r>
+        <w:t xml:space="preserve"> defines a quiz with title, id, etc.  Each quiz has multiple questions.  Each question has text, type of question (single answer, multiple answers, input text) and answers.  Each answer has an id and the answer text as shown below:</w:t>
+      </w:r>
+    </w:p>
+    <w:p>
+      <w:r>
+        <w:rPr>
+          <w:noProof/>
+        </w:rPr>
+        <w:lastRenderedPageBreak/>
+        <w:drawing>
+          <wp:inline distT="0" distB="0" distL="0" distR="0" wp14:anchorId="187D5772" wp14:editId="2672B829">
+            <wp:extent cx="5486400" cy="3108361"/>
+            <wp:effectExtent l="0" t="0" r="0" b="0"/>
+            <wp:docPr id="1" name="Picture 1"/>
+            <wp:cNvGraphicFramePr>
+              <a:graphicFrameLocks xmlns:a="http://schemas.openxmlformats.org/drawingml/2006/main" noChangeAspect="1"/>
+            </wp:cNvGraphicFramePr>
+            <a:graphic xmlns:a="http://schemas.openxmlformats.org/drawingml/2006/main">
+              <a:graphicData uri="http://schemas.openxmlformats.org/drawingml/2006/picture">
+                <pic:pic xmlns:pic="http://schemas.openxmlformats.org/drawingml/2006/picture">
+                  <pic:nvPicPr>
+                    <pic:cNvPr id="0" name="Picture 1"/>
+                    <pic:cNvPicPr>
+                      <a:picLocks noChangeAspect="1" noChangeArrowheads="1"/>
+                    </pic:cNvPicPr>
+                  </pic:nvPicPr>
+                  <pic:blipFill>
+                    <a:blip r:embed="rId9">
+                      <a:extLst>
+                        <a:ext uri="{28A0092B-C50C-407E-A947-70E740481C1C}">
+                          <a14:useLocalDpi xmlns:a14="http://schemas.microsoft.com/office/drawing/2010/main" val="0"/>
+                        </a:ext>
+                      </a:extLst>
+                    </a:blip>
+                    <a:srcRect/>
+                    <a:stretch>
+                      <a:fillRect/>
+                    </a:stretch>
+                  </pic:blipFill>
+                  <pic:spPr bwMode="auto">
+                    <a:xfrm>
+                      <a:off x="0" y="0"/>
+                      <a:ext cx="5486400" cy="3108361"/>
+                    </a:xfrm>
+                    <a:prstGeom prst="rect">
+                      <a:avLst/>
+                    </a:prstGeom>
+                    <a:noFill/>
+                    <a:ln>
+                      <a:noFill/>
+                    </a:ln>
+                  </pic:spPr>
+                </pic:pic>
+              </a:graphicData>
+            </a:graphic>
+          </wp:inline>
+        </w:drawing>
       </w:r>
     </w:p>
     <w:p/>
+    <w:p/>
     <w:p>
       <w:pPr>
         <w:pStyle w:val="Step"/>
       </w:pPr>
       <w:r>
-        <w:t>Design a data model and copy the content from the HTML page over into your model.</w:t>
+        <w:t>The following is a set of instructions for how to build the dust page.</w:t>
       </w:r>
     </w:p>
     <w:p>
@@ -425,124 +559,77 @@
           <w:ilvl w:val="0"/>
           <w:numId w:val="0"/>
         </w:numPr>
-        <w:ind w:left="360"/>
-      </w:pPr>
-      <w:r>
-        <w:t>About the initial HTML page (</w:t>
-      </w:r>
+        <w:ind w:left="360" w:hanging="360"/>
+      </w:pPr>
       <w:r>
         <w:rPr>
-          <w:rStyle w:val="InlineCode"/>
+          <w:noProof/>
         </w:rPr>
-        <w:t>original_quiz.html</w:t>
-      </w:r>
-      <w:r>
-        <w:t>):</w:t>
+        <w:drawing>
+          <wp:inline distT="0" distB="0" distL="0" distR="0" wp14:anchorId="15E3A671" wp14:editId="72F4A3B6">
+            <wp:extent cx="5486400" cy="1828800"/>
+            <wp:effectExtent l="0" t="0" r="0" b="0"/>
+            <wp:docPr id="2" name="Picture 2"/>
+            <wp:cNvGraphicFramePr>
+              <a:graphicFrameLocks xmlns:a="http://schemas.openxmlformats.org/drawingml/2006/main" noChangeAspect="1"/>
+            </wp:cNvGraphicFramePr>
+            <a:graphic xmlns:a="http://schemas.openxmlformats.org/drawingml/2006/main">
+              <a:graphicData uri="http://schemas.openxmlformats.org/drawingml/2006/picture">
+                <pic:pic xmlns:pic="http://schemas.openxmlformats.org/drawingml/2006/picture">
+                  <pic:nvPicPr>
+                    <pic:cNvPr id="0" name="Picture 2"/>
+                    <pic:cNvPicPr>
+                      <a:picLocks noChangeAspect="1" noChangeArrowheads="1"/>
+                    </pic:cNvPicPr>
+                  </pic:nvPicPr>
+                  <pic:blipFill>
+                    <a:blip r:embed="rId10">
+                      <a:extLst>
+                        <a:ext uri="{28A0092B-C50C-407E-A947-70E740481C1C}">
+                          <a14:useLocalDpi xmlns:a14="http://schemas.microsoft.com/office/drawing/2010/main" val="0"/>
+                        </a:ext>
+                      </a:extLst>
+                    </a:blip>
+                    <a:srcRect/>
+                    <a:stretch>
+                      <a:fillRect/>
+                    </a:stretch>
+                  </pic:blipFill>
+                  <pic:spPr bwMode="auto">
+                    <a:xfrm>
+                      <a:off x="0" y="0"/>
+                      <a:ext cx="5486400" cy="1828800"/>
+                    </a:xfrm>
+                    <a:prstGeom prst="rect">
+                      <a:avLst/>
+                    </a:prstGeom>
+                    <a:noFill/>
+                    <a:ln>
+                      <a:noFill/>
+                    </a:ln>
+                  </pic:spPr>
+                </pic:pic>
+              </a:graphicData>
+            </a:graphic>
+          </wp:inline>
+        </w:drawing>
       </w:r>
     </w:p>
     <w:p>
       <w:pPr>
         <w:pStyle w:val="Step"/>
-        <w:numPr>
-          <w:ilvl w:val="0"/>
-          <w:numId w:val="17"/>
-        </w:numPr>
-      </w:pPr>
-      <w:r>
-        <w:t>Open the page in your browser by clicking on the file.</w:t>
-      </w:r>
-    </w:p>
-    <w:p>
-      <w:pPr>
-        <w:pStyle w:val="Step"/>
-        <w:numPr>
-          <w:ilvl w:val="0"/>
-          <w:numId w:val="17"/>
-        </w:numPr>
-      </w:pPr>
-      <w:r>
-        <w:t>Notice that the page has three questions, one with radio buttons, one with checkboxes and one with a texarea field.</w:t>
-      </w:r>
-    </w:p>
-    <w:p>
-      <w:pPr>
-        <w:pStyle w:val="Step"/>
-        <w:numPr>
-          <w:ilvl w:val="0"/>
-          <w:numId w:val="17"/>
-        </w:numPr>
-      </w:pPr>
-      <w:r>
-        <w:t>Therefore, the data model will be composed of the assessment as a whole and questions with associated answers.</w:t>
-      </w:r>
-    </w:p>
-    <w:p>
-      <w:pPr>
-        <w:pStyle w:val="Step"/>
-        <w:numPr>
-          <w:ilvl w:val="0"/>
-          <w:numId w:val="17"/>
-        </w:numPr>
-      </w:pPr>
-      <w:r>
-        <w:t>Feel free to examine</w:t>
-      </w:r>
-      <w:r>
-        <w:t xml:space="preserve"> the data model in the solution</w:t>
+      </w:pPr>
+      <w:r>
+        <w:t xml:space="preserve">Using the data model above and the hints above, design a Dust page that generates similar HTML as the </w:t>
+      </w:r>
+      <w:r>
+        <w:t>original_quiz.html.</w:t>
+      </w:r>
+      <w:r>
+        <w:t xml:space="preserve"> </w:t>
       </w:r>
       <w:bookmarkStart w:id="4" w:name="_GoBack"/>
       <w:bookmarkEnd w:id="4"/>
-      <w:r>
-        <w:t xml:space="preserve"> folder for an example.</w:t>
-      </w:r>
-    </w:p>
-    <w:p>
-      <w:pPr>
-        <w:pStyle w:val="StepPara"/>
-      </w:pPr>
-      <w:r>
-        <w:t>Perhaps the easiest way to start is to just copy the contents of the static HTML page</w:t>
-      </w:r>
-      <w:r>
-        <w:t xml:space="preserve"> (</w:t>
-      </w:r>
-      <w:r>
-        <w:rPr>
-          <w:rStyle w:val="InlineCode"/>
-        </w:rPr>
-        <w:t>original_quiz.html</w:t>
-      </w:r>
-      <w:r>
-        <w:t>)</w:t>
-      </w:r>
-      <w:r>
-        <w:t xml:space="preserve"> into your template. Then look at the information in the HTML and begin designing your data model. </w:t>
-      </w:r>
-    </w:p>
-    <w:p>
-      <w:pPr>
-        <w:pStyle w:val="Heading1"/>
-      </w:pPr>
-      <w:r>
-        <w:t>Populate the model</w:t>
-      </w:r>
-    </w:p>
-    <w:p>
-      <w:pPr>
-        <w:pStyle w:val="Step"/>
-      </w:pPr>
-      <w:r>
-        <w:t>Extract the</w:t>
-      </w:r>
-      <w:r>
-        <w:t xml:space="preserve"> </w:t>
-      </w:r>
-      <w:r>
-        <w:t>information from the HTML that belongs in the model and not the page</w:t>
-      </w:r>
-      <w:r>
-        <w:t>. Replace any values you want with placeholder tags using the property names from your model.</w:t>
-      </w:r>
     </w:p>
     <w:p>
       <w:pPr>
@@ -574,8 +661,8 @@
       </w:r>
     </w:p>
     <w:sectPr>
-      <w:headerReference w:type="default" r:id="rId9"/>
-      <w:footerReference w:type="default" r:id="rId10"/>
+      <w:headerReference w:type="default" r:id="rId11"/>
+      <w:footerReference w:type="default" r:id="rId12"/>
       <w:pgSz w:w="12240" w:h="15840"/>
       <w:pgMar w:top="1440" w:right="1800" w:bottom="1440" w:left="1800" w:header="475" w:footer="475" w:gutter="0"/>
       <w:cols w:space="720"/>
@@ -586,7 +673,7 @@
 </file>
 
 <file path=word/endnotes.xml><?xml version="1.0" encoding="utf-8"?>
-<w:endnotes xmlns:wpc="http://schemas.microsoft.com/office/word/2010/wordprocessingCanvas" xmlns:mc="http://schemas.openxmlformats.org/markup-compatibility/2006" xmlns:o="urn:schemas-microsoft-com:office:office" xmlns:r="http://schemas.openxmlformats.org/officeDocument/2006/relationships" xmlns:m="http://schemas.openxmlformats.org/officeDocument/2006/math" xmlns:v="urn:schemas-microsoft-com:vml" xmlns:wp14="http://schemas.microsoft.com/office/word/2010/wordprocessingDrawing" xmlns:wp="http://schemas.openxmlformats.org/drawingml/2006/wordprocessingDrawing" xmlns:w10="urn:schemas-microsoft-com:office:word" xmlns:w="http://schemas.openxmlformats.org/wordprocessingml/2006/main" xmlns:w14="http://schemas.microsoft.com/office/word/2010/wordml" xmlns:wpg="http://schemas.microsoft.com/office/word/2010/wordprocessingGroup" xmlns:wpi="http://schemas.microsoft.com/office/word/2010/wordprocessingInk" xmlns:wne="http://schemas.microsoft.com/office/word/2006/wordml" xmlns:wps="http://schemas.microsoft.com/office/word/2010/wordprocessingShape" mc:Ignorable="w14 wp14">
+<w:endnotes xmlns:wpc="http://schemas.microsoft.com/office/word/2010/wordprocessingCanvas" xmlns:mo="http://schemas.microsoft.com/office/mac/office/2008/main" xmlns:mc="http://schemas.openxmlformats.org/markup-compatibility/2006" xmlns:mv="urn:schemas-microsoft-com:mac:vml" xmlns:o="urn:schemas-microsoft-com:office:office" xmlns:r="http://schemas.openxmlformats.org/officeDocument/2006/relationships" xmlns:m="http://schemas.openxmlformats.org/officeDocument/2006/math" xmlns:v="urn:schemas-microsoft-com:vml" xmlns:wp14="http://schemas.microsoft.com/office/word/2010/wordprocessingDrawing" xmlns:wp="http://schemas.openxmlformats.org/drawingml/2006/wordprocessingDrawing" xmlns:w10="urn:schemas-microsoft-com:office:word" xmlns:w="http://schemas.openxmlformats.org/wordprocessingml/2006/main" xmlns:w14="http://schemas.microsoft.com/office/word/2010/wordml" xmlns:wpg="http://schemas.microsoft.com/office/word/2010/wordprocessingGroup" xmlns:wpi="http://schemas.microsoft.com/office/word/2010/wordprocessingInk" xmlns:wne="http://schemas.microsoft.com/office/word/2006/wordml" xmlns:wps="http://schemas.microsoft.com/office/word/2010/wordprocessingShape" mc:Ignorable="w14 wp14">
   <w:endnote w:type="separator" w:id="-1">
     <w:p>
       <w:r>
@@ -605,7 +692,7 @@
 </file>
 
 <file path=word/footer1.xml><?xml version="1.0" encoding="utf-8"?>
-<w:ftr xmlns:wpc="http://schemas.microsoft.com/office/word/2010/wordprocessingCanvas" xmlns:mc="http://schemas.openxmlformats.org/markup-compatibility/2006" xmlns:o="urn:schemas-microsoft-com:office:office" xmlns:r="http://schemas.openxmlformats.org/officeDocument/2006/relationships" xmlns:m="http://schemas.openxmlformats.org/officeDocument/2006/math" xmlns:v="urn:schemas-microsoft-com:vml" xmlns:wp14="http://schemas.microsoft.com/office/word/2010/wordprocessingDrawing" xmlns:wp="http://schemas.openxmlformats.org/drawingml/2006/wordprocessingDrawing" xmlns:w10="urn:schemas-microsoft-com:office:word" xmlns:w="http://schemas.openxmlformats.org/wordprocessingml/2006/main" xmlns:w14="http://schemas.microsoft.com/office/word/2010/wordml" xmlns:wpg="http://schemas.microsoft.com/office/word/2010/wordprocessingGroup" xmlns:wpi="http://schemas.microsoft.com/office/word/2010/wordprocessingInk" xmlns:wne="http://schemas.microsoft.com/office/word/2006/wordml" xmlns:wps="http://schemas.microsoft.com/office/word/2010/wordprocessingShape" mc:Ignorable="w14 wp14">
+<w:ftr xmlns:wpc="http://schemas.microsoft.com/office/word/2010/wordprocessingCanvas" xmlns:mo="http://schemas.microsoft.com/office/mac/office/2008/main" xmlns:mc="http://schemas.openxmlformats.org/markup-compatibility/2006" xmlns:mv="urn:schemas-microsoft-com:mac:vml" xmlns:o="urn:schemas-microsoft-com:office:office" xmlns:r="http://schemas.openxmlformats.org/officeDocument/2006/relationships" xmlns:m="http://schemas.openxmlformats.org/officeDocument/2006/math" xmlns:v="urn:schemas-microsoft-com:vml" xmlns:wp14="http://schemas.microsoft.com/office/word/2010/wordprocessingDrawing" xmlns:wp="http://schemas.openxmlformats.org/drawingml/2006/wordprocessingDrawing" xmlns:w10="urn:schemas-microsoft-com:office:word" xmlns:w="http://schemas.openxmlformats.org/wordprocessingml/2006/main" xmlns:w14="http://schemas.microsoft.com/office/word/2010/wordml" xmlns:wpg="http://schemas.microsoft.com/office/word/2010/wordprocessingGroup" xmlns:wpi="http://schemas.microsoft.com/office/word/2010/wordprocessingInk" xmlns:wne="http://schemas.microsoft.com/office/word/2006/wordml" xmlns:wps="http://schemas.microsoft.com/office/word/2010/wordprocessingShape" mc:Ignorable="w14 wp14">
   <w:p>
     <w:pPr>
       <w:pStyle w:val="Footer"/>
@@ -654,7 +741,7 @@
         <w:noProof/>
         <w:sz w:val="22"/>
       </w:rPr>
-      <w:t>2</w:t>
+      <w:t>1</w:t>
     </w:r>
     <w:r>
       <w:rPr>
@@ -704,7 +791,7 @@
 </file>
 
 <file path=word/footnotes.xml><?xml version="1.0" encoding="utf-8"?>
-<w:footnotes xmlns:wpc="http://schemas.microsoft.com/office/word/2010/wordprocessingCanvas" xmlns:mc="http://schemas.openxmlformats.org/markup-compatibility/2006" xmlns:o="urn:schemas-microsoft-com:office:office" xmlns:r="http://schemas.openxmlformats.org/officeDocument/2006/relationships" xmlns:m="http://schemas.openxmlformats.org/officeDocument/2006/math" xmlns:v="urn:schemas-microsoft-com:vml" xmlns:wp14="http://schemas.microsoft.com/office/word/2010/wordprocessingDrawing" xmlns:wp="http://schemas.openxmlformats.org/drawingml/2006/wordprocessingDrawing" xmlns:w10="urn:schemas-microsoft-com:office:word" xmlns:w="http://schemas.openxmlformats.org/wordprocessingml/2006/main" xmlns:w14="http://schemas.microsoft.com/office/word/2010/wordml" xmlns:wpg="http://schemas.microsoft.com/office/word/2010/wordprocessingGroup" xmlns:wpi="http://schemas.microsoft.com/office/word/2010/wordprocessingInk" xmlns:wne="http://schemas.microsoft.com/office/word/2006/wordml" xmlns:wps="http://schemas.microsoft.com/office/word/2010/wordprocessingShape" mc:Ignorable="w14 wp14">
+<w:footnotes xmlns:wpc="http://schemas.microsoft.com/office/word/2010/wordprocessingCanvas" xmlns:mo="http://schemas.microsoft.com/office/mac/office/2008/main" xmlns:mc="http://schemas.openxmlformats.org/markup-compatibility/2006" xmlns:mv="urn:schemas-microsoft-com:mac:vml" xmlns:o="urn:schemas-microsoft-com:office:office" xmlns:r="http://schemas.openxmlformats.org/officeDocument/2006/relationships" xmlns:m="http://schemas.openxmlformats.org/officeDocument/2006/math" xmlns:v="urn:schemas-microsoft-com:vml" xmlns:wp14="http://schemas.microsoft.com/office/word/2010/wordprocessingDrawing" xmlns:wp="http://schemas.openxmlformats.org/drawingml/2006/wordprocessingDrawing" xmlns:w10="urn:schemas-microsoft-com:office:word" xmlns:w="http://schemas.openxmlformats.org/wordprocessingml/2006/main" xmlns:w14="http://schemas.microsoft.com/office/word/2010/wordml" xmlns:wpg="http://schemas.microsoft.com/office/word/2010/wordprocessingGroup" xmlns:wpi="http://schemas.microsoft.com/office/word/2010/wordprocessingInk" xmlns:wne="http://schemas.microsoft.com/office/word/2006/wordml" xmlns:wps="http://schemas.microsoft.com/office/word/2010/wordprocessingShape" mc:Ignorable="w14 wp14">
   <w:footnote w:type="separator" w:id="-1">
     <w:p>
       <w:r>
@@ -723,7 +810,7 @@
 </file>
 
 <file path=word/header1.xml><?xml version="1.0" encoding="utf-8"?>
-<w:hdr xmlns:wpc="http://schemas.microsoft.com/office/word/2010/wordprocessingCanvas" xmlns:mc="http://schemas.openxmlformats.org/markup-compatibility/2006" xmlns:o="urn:schemas-microsoft-com:office:office" xmlns:r="http://schemas.openxmlformats.org/officeDocument/2006/relationships" xmlns:m="http://schemas.openxmlformats.org/officeDocument/2006/math" xmlns:v="urn:schemas-microsoft-com:vml" xmlns:wp14="http://schemas.microsoft.com/office/word/2010/wordprocessingDrawing" xmlns:wp="http://schemas.openxmlformats.org/drawingml/2006/wordprocessingDrawing" xmlns:w10="urn:schemas-microsoft-com:office:word" xmlns:w="http://schemas.openxmlformats.org/wordprocessingml/2006/main" xmlns:w14="http://schemas.microsoft.com/office/word/2010/wordml" xmlns:wpg="http://schemas.microsoft.com/office/word/2010/wordprocessingGroup" xmlns:wpi="http://schemas.microsoft.com/office/word/2010/wordprocessingInk" xmlns:wne="http://schemas.microsoft.com/office/word/2006/wordml" xmlns:wps="http://schemas.microsoft.com/office/word/2010/wordprocessingShape" mc:Ignorable="w14 wp14">
+<w:hdr xmlns:wpc="http://schemas.microsoft.com/office/word/2010/wordprocessingCanvas" xmlns:mo="http://schemas.microsoft.com/office/mac/office/2008/main" xmlns:mc="http://schemas.openxmlformats.org/markup-compatibility/2006" xmlns:mv="urn:schemas-microsoft-com:mac:vml" xmlns:o="urn:schemas-microsoft-com:office:office" xmlns:r="http://schemas.openxmlformats.org/officeDocument/2006/relationships" xmlns:m="http://schemas.openxmlformats.org/officeDocument/2006/math" xmlns:v="urn:schemas-microsoft-com:vml" xmlns:wp14="http://schemas.microsoft.com/office/word/2010/wordprocessingDrawing" xmlns:wp="http://schemas.openxmlformats.org/drawingml/2006/wordprocessingDrawing" xmlns:w10="urn:schemas-microsoft-com:office:word" xmlns:w="http://schemas.openxmlformats.org/wordprocessingml/2006/main" xmlns:w14="http://schemas.microsoft.com/office/word/2010/wordml" xmlns:wpg="http://schemas.microsoft.com/office/word/2010/wordprocessingGroup" xmlns:wpi="http://schemas.microsoft.com/office/word/2010/wordprocessingInk" xmlns:wne="http://schemas.microsoft.com/office/word/2006/wordml" xmlns:wps="http://schemas.microsoft.com/office/word/2010/wordprocessingShape" mc:Ignorable="w14 wp14">
   <w:p>
     <w:pPr>
       <w:tabs>
@@ -758,7 +845,7 @@
 </file>
 
 <file path=word/numbering.xml><?xml version="1.0" encoding="utf-8"?>
-<w:numbering xmlns:wpc="http://schemas.microsoft.com/office/word/2010/wordprocessingCanvas" xmlns:mc="http://schemas.openxmlformats.org/markup-compatibility/2006" xmlns:o="urn:schemas-microsoft-com:office:office" xmlns:r="http://schemas.openxmlformats.org/officeDocument/2006/relationships" xmlns:m="http://schemas.openxmlformats.org/officeDocument/2006/math" xmlns:v="urn:schemas-microsoft-com:vml" xmlns:wp14="http://schemas.microsoft.com/office/word/2010/wordprocessingDrawing" xmlns:wp="http://schemas.openxmlformats.org/drawingml/2006/wordprocessingDrawing" xmlns:w10="urn:schemas-microsoft-com:office:word" xmlns:w="http://schemas.openxmlformats.org/wordprocessingml/2006/main" xmlns:w14="http://schemas.microsoft.com/office/word/2010/wordml" xmlns:wpg="http://schemas.microsoft.com/office/word/2010/wordprocessingGroup" xmlns:wpi="http://schemas.microsoft.com/office/word/2010/wordprocessingInk" xmlns:wne="http://schemas.microsoft.com/office/word/2006/wordml" xmlns:wps="http://schemas.microsoft.com/office/word/2010/wordprocessingShape" mc:Ignorable="w14 wp14">
+<w:numbering xmlns:wpc="http://schemas.microsoft.com/office/word/2010/wordprocessingCanvas" xmlns:mo="http://schemas.microsoft.com/office/mac/office/2008/main" xmlns:mc="http://schemas.openxmlformats.org/markup-compatibility/2006" xmlns:mv="urn:schemas-microsoft-com:mac:vml" xmlns:o="urn:schemas-microsoft-com:office:office" xmlns:r="http://schemas.openxmlformats.org/officeDocument/2006/relationships" xmlns:m="http://schemas.openxmlformats.org/officeDocument/2006/math" xmlns:v="urn:schemas-microsoft-com:vml" xmlns:wp14="http://schemas.microsoft.com/office/word/2010/wordprocessingDrawing" xmlns:wp="http://schemas.openxmlformats.org/drawingml/2006/wordprocessingDrawing" xmlns:w10="urn:schemas-microsoft-com:office:word" xmlns:w="http://schemas.openxmlformats.org/wordprocessingml/2006/main" xmlns:w14="http://schemas.microsoft.com/office/word/2010/wordml" xmlns:wpg="http://schemas.microsoft.com/office/word/2010/wordprocessingGroup" xmlns:wpi="http://schemas.microsoft.com/office/word/2010/wordprocessingInk" xmlns:wne="http://schemas.microsoft.com/office/word/2006/wordml" xmlns:wps="http://schemas.microsoft.com/office/word/2010/wordprocessingShape" mc:Ignorable="w14 wp14">
   <w:abstractNum w:abstractNumId="0">
     <w:nsid w:val="FFFFFF1D"/>
     <w:multiLevelType w:val="multilevel"/>
@@ -1806,7 +1893,7 @@
     </w:rPrDefault>
     <w:pPrDefault/>
   </w:docDefaults>
-  <w:latentStyles w:defLockedState="0" w:defUIPriority="99" w:defSemiHidden="1" w:defUnhideWhenUsed="1" w:defQFormat="0" w:count="267">
+  <w:latentStyles w:defLockedState="0" w:defUIPriority="99" w:defSemiHidden="1" w:defUnhideWhenUsed="1" w:defQFormat="0" w:count="276">
     <w:lsdException w:name="Normal" w:semiHidden="0" w:uiPriority="0" w:unhideWhenUsed="0" w:qFormat="1"/>
     <w:lsdException w:name="heading 1" w:semiHidden="0" w:uiPriority="9" w:unhideWhenUsed="0" w:qFormat="1"/>
     <w:lsdException w:name="heading 2" w:uiPriority="9" w:qFormat="1"/>
@@ -2613,7 +2700,7 @@
 </file>
 
 <file path=word/stylesWithEffects.xml><?xml version="1.0" encoding="utf-8"?>
-<w:styles xmlns:wpc="http://schemas.microsoft.com/office/word/2010/wordprocessingCanvas" xmlns:mc="http://schemas.openxmlformats.org/markup-compatibility/2006" xmlns:o="urn:schemas-microsoft-com:office:office" xmlns:r="http://schemas.openxmlformats.org/officeDocument/2006/relationships" xmlns:m="http://schemas.openxmlformats.org/officeDocument/2006/math" xmlns:v="urn:schemas-microsoft-com:vml" xmlns:wp14="http://schemas.microsoft.com/office/word/2010/wordprocessingDrawing" xmlns:wp="http://schemas.openxmlformats.org/drawingml/2006/wordprocessingDrawing" xmlns:w10="urn:schemas-microsoft-com:office:word" xmlns:w="http://schemas.openxmlformats.org/wordprocessingml/2006/main" xmlns:w14="http://schemas.microsoft.com/office/word/2010/wordml" xmlns:wpg="http://schemas.microsoft.com/office/word/2010/wordprocessingGroup" xmlns:wpi="http://schemas.microsoft.com/office/word/2010/wordprocessingInk" xmlns:wne="http://schemas.microsoft.com/office/word/2006/wordml" xmlns:wps="http://schemas.microsoft.com/office/word/2010/wordprocessingShape" mc:Ignorable="w14 wp14">
+<w:styles xmlns:wpc="http://schemas.microsoft.com/office/word/2010/wordprocessingCanvas" xmlns:mo="http://schemas.microsoft.com/office/mac/office/2008/main" xmlns:mc="http://schemas.openxmlformats.org/markup-compatibility/2006" xmlns:mv="urn:schemas-microsoft-com:mac:vml" xmlns:o="urn:schemas-microsoft-com:office:office" xmlns:r="http://schemas.openxmlformats.org/officeDocument/2006/relationships" xmlns:m="http://schemas.openxmlformats.org/officeDocument/2006/math" xmlns:v="urn:schemas-microsoft-com:vml" xmlns:wp14="http://schemas.microsoft.com/office/word/2010/wordprocessingDrawing" xmlns:wp="http://schemas.openxmlformats.org/drawingml/2006/wordprocessingDrawing" xmlns:w10="urn:schemas-microsoft-com:office:word" xmlns:w="http://schemas.openxmlformats.org/wordprocessingml/2006/main" xmlns:w14="http://schemas.microsoft.com/office/word/2010/wordml" xmlns:wpg="http://schemas.microsoft.com/office/word/2010/wordprocessingGroup" xmlns:wpi="http://schemas.microsoft.com/office/word/2010/wordprocessingInk" xmlns:wne="http://schemas.microsoft.com/office/word/2006/wordml" xmlns:wps="http://schemas.microsoft.com/office/word/2010/wordprocessingShape" mc:Ignorable="w14 wp14">
   <w:docDefaults>
     <w:rPrDefault>
       <w:rPr>
@@ -2625,7 +2712,7 @@
     </w:rPrDefault>
     <w:pPrDefault/>
   </w:docDefaults>
-  <w:latentStyles w:defLockedState="0" w:defUIPriority="99" w:defSemiHidden="1" w:defUnhideWhenUsed="1" w:defQFormat="0" w:count="267">
+  <w:latentStyles w:defLockedState="0" w:defUIPriority="99" w:defSemiHidden="1" w:defUnhideWhenUsed="1" w:defQFormat="0" w:count="276">
     <w:lsdException w:name="Normal" w:semiHidden="0" w:uiPriority="0" w:unhideWhenUsed="0" w:qFormat="1"/>
     <w:lsdException w:name="heading 1" w:semiHidden="0" w:uiPriority="9" w:unhideWhenUsed="0" w:qFormat="1"/>
     <w:lsdException w:name="heading 2" w:uiPriority="9" w:qFormat="1"/>
@@ -3756,7 +3843,7 @@
 </file>
 
 <file path=customXml/itemProps1.xml><?xml version="1.0" encoding="utf-8"?>
-<ds:datastoreItem xmlns:ds="http://schemas.openxmlformats.org/officeDocument/2006/customXml" ds:itemID="{19D81023-7498-4B4B-AF29-6B886CC9B1C2}">
+<ds:datastoreItem xmlns:ds="http://schemas.openxmlformats.org/officeDocument/2006/customXml" ds:itemID="{6385DA84-86B4-1249-8ECB-0F8509A01036}">
   <ds:schemaRefs>
     <ds:schemaRef ds:uri="http://schemas.openxmlformats.org/officeDocument/2006/bibliography"/>
   </ds:schemaRefs>

</xml_diff>

<commit_message>
Changes from teaching the class
</commit_message>
<xml_diff>
--- a/node/lesson-83-dustjs/instructions/dustjs.docx
+++ b/node/lesson-83-dustjs/instructions/dustjs.docx
@@ -405,18 +405,14 @@
       <w:proofErr w:type="spellStart"/>
       <w:r>
         <w:rPr>
-          <w:rFonts w:ascii="Monaco" w:hAnsi="Monaco"/>
-          <w:sz w:val="20"/>
-          <w:szCs w:val="20"/>
+          <w:rStyle w:val="InlineCode"/>
         </w:rPr>
         <w:t>var</w:t>
       </w:r>
       <w:proofErr w:type="spellEnd"/>
       <w:r>
         <w:rPr>
-          <w:rFonts w:ascii="Monaco" w:hAnsi="Monaco"/>
-          <w:sz w:val="20"/>
-          <w:szCs w:val="20"/>
+          <w:rStyle w:val="InlineCode"/>
         </w:rPr>
         <w:t xml:space="preserve"> model</w:t>
       </w:r>
@@ -454,6 +450,8 @@
         </w:rPr>
         <w:t>'templates/quiz', model);</w:t>
       </w:r>
+      <w:bookmarkStart w:id="4" w:name="_GoBack"/>
+      <w:bookmarkEnd w:id="4"/>
     </w:p>
     <w:p>
       <w:pPr>
@@ -628,8 +626,6 @@
       <w:r>
         <w:t xml:space="preserve"> </w:t>
       </w:r>
-      <w:bookmarkStart w:id="4" w:name="_GoBack"/>
-      <w:bookmarkEnd w:id="4"/>
     </w:p>
     <w:p>
       <w:pPr>
@@ -741,7 +737,7 @@
         <w:noProof/>
         <w:sz w:val="22"/>
       </w:rPr>
-      <w:t>1</w:t>
+      <w:t>2</w:t>
     </w:r>
     <w:r>
       <w:rPr>
@@ -3843,7 +3839,7 @@
 </file>
 
 <file path=customXml/itemProps1.xml><?xml version="1.0" encoding="utf-8"?>
-<ds:datastoreItem xmlns:ds="http://schemas.openxmlformats.org/officeDocument/2006/customXml" ds:itemID="{6385DA84-86B4-1249-8ECB-0F8509A01036}">
+<ds:datastoreItem xmlns:ds="http://schemas.openxmlformats.org/officeDocument/2006/customXml" ds:itemID="{09681148-AC92-2544-8E2C-A374D339CAAE}">
   <ds:schemaRefs>
     <ds:schemaRef ds:uri="http://schemas.openxmlformats.org/officeDocument/2006/bibliography"/>
   </ds:schemaRefs>

</xml_diff>

<commit_message>
Added example of @eq used for the lab
Changed the lab to add the quiz and results to a kraken app

Changed the lab to add the quiz and results to a kraken app

Changed the lab to add the quiz and results to a kraken app

Changed the lab to add the quiz and results to a kraken app
</commit_message>
<xml_diff>
--- a/node/lesson-83-dustjs/instructions/dustjs.docx
+++ b/node/lesson-83-dustjs/instructions/dustjs.docx
@@ -1,6 +1,6 @@
 
 <file path=word/document.xml><?xml version="1.0" encoding="utf-8"?>
-<w:document xmlns:wpc="http://schemas.microsoft.com/office/word/2010/wordprocessingCanvas" xmlns:mo="http://schemas.microsoft.com/office/mac/office/2008/main" xmlns:mc="http://schemas.openxmlformats.org/markup-compatibility/2006" xmlns:mv="urn:schemas-microsoft-com:mac:vml" xmlns:o="urn:schemas-microsoft-com:office:office" xmlns:r="http://schemas.openxmlformats.org/officeDocument/2006/relationships" xmlns:m="http://schemas.openxmlformats.org/officeDocument/2006/math" xmlns:v="urn:schemas-microsoft-com:vml" xmlns:wp14="http://schemas.microsoft.com/office/word/2010/wordprocessingDrawing" xmlns:wp="http://schemas.openxmlformats.org/drawingml/2006/wordprocessingDrawing" xmlns:w10="urn:schemas-microsoft-com:office:word" xmlns:w="http://schemas.openxmlformats.org/wordprocessingml/2006/main" xmlns:w14="http://schemas.microsoft.com/office/word/2010/wordml" xmlns:wpg="http://schemas.microsoft.com/office/word/2010/wordprocessingGroup" xmlns:wpi="http://schemas.microsoft.com/office/word/2010/wordprocessingInk" xmlns:wne="http://schemas.microsoft.com/office/word/2006/wordml" xmlns:wps="http://schemas.microsoft.com/office/word/2010/wordprocessingShape" mc:Ignorable="w14 wp14">
+<w:document xmlns:wpc="http://schemas.microsoft.com/office/word/2010/wordprocessingCanvas" xmlns:mo="http://schemas.microsoft.com/office/mac/office/2008/main" xmlns:mc="http://schemas.openxmlformats.org/markup-compatibility/2006" xmlns:mv="urn:schemas-microsoft-com:mac:vml" xmlns:o="urn:schemas-microsoft-com:office:office" xmlns:r="http://schemas.openxmlformats.org/officeDocument/2006/relationships" xmlns:m="http://schemas.openxmlformats.org/officeDocument/2006/math" xmlns:v="urn:schemas-microsoft-com:vml" xmlns:wp14="http://schemas.microsoft.com/office/word/2010/wordprocessingDrawing" xmlns:wp="http://schemas.openxmlformats.org/drawingml/2006/wordprocessingDrawing" xmlns:w10="urn:schemas-microsoft-com:office:word" xmlns:w="http://schemas.openxmlformats.org/wordprocessingml/2006/main" xmlns:w14="http://schemas.microsoft.com/office/word/2010/wordml" xmlns:w15="http://schemas.microsoft.com/office/word/2012/wordml" xmlns:wpg="http://schemas.microsoft.com/office/word/2010/wordprocessingGroup" xmlns:wpi="http://schemas.microsoft.com/office/word/2010/wordprocessingInk" xmlns:wne="http://schemas.microsoft.com/office/word/2006/wordml" xmlns:wps="http://schemas.microsoft.com/office/word/2010/wordprocessingShape" mc:Ignorable="w14 w15 wp14">
   <w:body>
     <w:p>
       <w:pPr>
@@ -27,15 +27,13 @@
         <w:t>a Dust template</w:t>
       </w:r>
       <w:r>
-        <w:t xml:space="preserve"> in an Express application using </w:t>
-      </w:r>
-      <w:proofErr w:type="spellStart"/>
-      <w:r>
-        <w:t>Makara</w:t>
-      </w:r>
-      <w:proofErr w:type="spellEnd"/>
-      <w:r>
-        <w:t xml:space="preserve"> and Adaro</w:t>
+        <w:t xml:space="preserve"> in an </w:t>
+      </w:r>
+      <w:r>
+        <w:t>Kraken</w:t>
+      </w:r>
+      <w:r>
+        <w:t xml:space="preserve"> application using Makara and Adaro</w:t>
       </w:r>
       <w:r>
         <w:t>.</w:t>
@@ -62,13 +60,8 @@
           <w:numId w:val="14"/>
         </w:numPr>
       </w:pPr>
-      <w:proofErr w:type="gramStart"/>
-      <w:r>
-        <w:t>extract</w:t>
-      </w:r>
-      <w:proofErr w:type="gramEnd"/>
-      <w:r>
-        <w:t xml:space="preserve"> a model from a static HTML page</w:t>
+      <w:r>
+        <w:t>extract a model from a static HTML page</w:t>
       </w:r>
       <w:r>
         <w:t>,</w:t>
@@ -82,13 +75,8 @@
           <w:numId w:val="14"/>
         </w:numPr>
       </w:pPr>
-      <w:proofErr w:type="gramStart"/>
-      <w:r>
-        <w:t>use</w:t>
-      </w:r>
-      <w:proofErr w:type="gramEnd"/>
-      <w:r>
-        <w:t xml:space="preserve"> Dust logic helpers and section tags to navigate your model,</w:t>
+      <w:r>
+        <w:t>create a Kraken app and add the two pages for our application,</w:t>
       </w:r>
     </w:p>
     <w:p>
@@ -99,20 +87,27 @@
           <w:numId w:val="14"/>
         </w:numPr>
       </w:pPr>
-      <w:proofErr w:type="gramStart"/>
-      <w:r>
-        <w:t>transform</w:t>
-      </w:r>
-      <w:proofErr w:type="gramEnd"/>
-      <w:r>
-        <w:t xml:space="preserve"> a static HTML page into a Dust template</w:t>
-      </w:r>
-      <w:r>
-        <w:t>.</w:t>
+      <w:r>
+        <w:t>use Dust logic helpers and section tags to navigate your model,</w:t>
       </w:r>
     </w:p>
     <w:p>
       <w:pPr>
+        <w:pStyle w:val="ListParagraph"/>
+        <w:numPr>
+          <w:ilvl w:val="0"/>
+          <w:numId w:val="14"/>
+        </w:numPr>
+      </w:pPr>
+      <w:r>
+        <w:t>transform a static HTML page into a Dust template</w:t>
+      </w:r>
+      <w:r>
+        <w:t>.</w:t>
+      </w:r>
+    </w:p>
+    <w:p>
+      <w:pPr>
         <w:pStyle w:val="Heading1"/>
       </w:pPr>
       <w:bookmarkStart w:id="0" w:name="OLE_LINK1"/>
@@ -124,14 +119,29 @@
         <w:t xml:space="preserve"> Dust </w:t>
       </w:r>
       <w:r>
-        <w:t>templates in an Express application</w:t>
+        <w:t>templates in a</w:t>
+      </w:r>
+      <w:r>
+        <w:t xml:space="preserve"> </w:t>
+      </w:r>
+      <w:r>
+        <w:t>Kraken</w:t>
+      </w:r>
+      <w:r>
+        <w:t xml:space="preserve"> application</w:t>
       </w:r>
     </w:p>
     <w:bookmarkEnd w:id="0"/>
     <w:bookmarkEnd w:id="1"/>
     <w:p>
       <w:r>
-        <w:t xml:space="preserve">In your lab directory you will see a file </w:t>
+        <w:t xml:space="preserve">In your lab directory you will see a </w:t>
+      </w:r>
+      <w:r>
+        <w:t>folder</w:t>
+      </w:r>
+      <w:r>
+        <w:t xml:space="preserve"> </w:t>
       </w:r>
       <w:r>
         <w:t>named</w:t>
@@ -143,19 +153,19 @@
         <w:rPr>
           <w:rStyle w:val="InlineCode"/>
         </w:rPr>
-        <w:t>app</w:t>
-      </w:r>
-      <w:r>
-        <w:rPr>
-          <w:rStyle w:val="InlineCode"/>
-        </w:rPr>
-        <w:t>.js</w:t>
+        <w:t>files</w:t>
       </w:r>
       <w:r>
         <w:t>.</w:t>
       </w:r>
       <w:r>
-        <w:t xml:space="preserve"> This program drives the bulk of processing in this application including Dust template rendering.</w:t>
+        <w:t xml:space="preserve"> </w:t>
+      </w:r>
+      <w:r>
+        <w:t>This contains the bulk of the code to create your application</w:t>
+      </w:r>
+      <w:r>
+        <w:t>.</w:t>
       </w:r>
     </w:p>
     <w:p/>
@@ -166,33 +176,38 @@
       <w:r>
         <w:t xml:space="preserve">Open a shell, cd to the lab directory, and run </w:t>
       </w:r>
-      <w:proofErr w:type="spellStart"/>
-      <w:r>
-        <w:rPr>
-          <w:rStyle w:val="InlineCode"/>
-        </w:rPr>
-        <w:t>npm</w:t>
-      </w:r>
-      <w:proofErr w:type="spellEnd"/>
-      <w:r>
-        <w:rPr>
-          <w:rStyle w:val="InlineCode"/>
-        </w:rPr>
-        <w:t xml:space="preserve"> install</w:t>
-      </w:r>
-      <w:r>
-        <w:t>. This will install all of the necessary modules in the lab directory</w:t>
-      </w:r>
-      <w:r>
-        <w:t xml:space="preserve"> including </w:t>
-      </w:r>
-      <w:proofErr w:type="spellStart"/>
-      <w:r>
-        <w:t>Makara</w:t>
-      </w:r>
-      <w:proofErr w:type="spellEnd"/>
-      <w:r>
-        <w:t xml:space="preserve"> and Adaro</w:t>
+      <w:r>
+        <w:rPr>
+          <w:rStyle w:val="InlineCode"/>
+        </w:rPr>
+        <w:t>yo kraken</w:t>
+      </w:r>
+      <w:r>
+        <w:t xml:space="preserve">. </w:t>
+      </w:r>
+      <w:r>
+        <w:t xml:space="preserve">Create an app named </w:t>
+      </w:r>
+      <w:r>
+        <w:rPr>
+          <w:rStyle w:val="InlineCode"/>
+        </w:rPr>
+        <w:t>quiz</w:t>
+      </w:r>
+      <w:r>
+        <w:t xml:space="preserve">.  </w:t>
+      </w:r>
+      <w:r>
+        <w:t>This will install all of the necessary modules in the lab directory</w:t>
+      </w:r>
+      <w:r>
+        <w:t xml:space="preserve"> in the folder, </w:t>
+      </w:r>
+      <w:r>
+        <w:rPr>
+          <w:rStyle w:val="InlineCode"/>
+        </w:rPr>
+        <w:t>quiz</w:t>
       </w:r>
       <w:r>
         <w:t>.</w:t>
@@ -200,75 +215,85 @@
     </w:p>
     <w:p>
       <w:pPr>
-        <w:pStyle w:val="Heading1"/>
-      </w:pPr>
-      <w:r>
-        <w:t xml:space="preserve">Open </w:t>
-      </w:r>
-      <w:r>
-        <w:t>app.js and establish routing</w:t>
+        <w:pStyle w:val="Step"/>
+      </w:pPr>
+      <w:r>
+        <w:t xml:space="preserve">By default, Kraken does not enable the dust helpers.  Enable them by adding the </w:t>
+      </w:r>
+      <w:r>
+        <w:rPr>
+          <w:rStyle w:val="InlineCode"/>
+        </w:rPr>
+        <w:t>dusjs-helpers</w:t>
+      </w:r>
+      <w:r>
+        <w:t xml:space="preserve"> configuration </w:t>
+      </w:r>
+      <w:bookmarkStart w:id="2" w:name="_GoBack"/>
+      <w:bookmarkEnd w:id="2"/>
+      <w:r>
+        <w:t xml:space="preserve">to the dust helpers section of </w:t>
+      </w:r>
+      <w:r>
+        <w:rPr>
+          <w:rStyle w:val="InlineCode"/>
+        </w:rPr>
+        <w:t>config/config.json</w:t>
+      </w:r>
+      <w:r>
+        <w:t>.</w:t>
       </w:r>
     </w:p>
     <w:p>
       <w:pPr>
-        <w:pStyle w:val="Step"/>
-      </w:pPr>
-      <w:r>
-        <w:t xml:space="preserve">Open the file </w:t>
-      </w:r>
-      <w:r>
-        <w:rPr>
-          <w:rStyle w:val="InlineCode"/>
-        </w:rPr>
-        <w:t>app.js</w:t>
-      </w:r>
-      <w:r>
-        <w:t xml:space="preserve">. </w:t>
-      </w:r>
-      <w:r>
-        <w:t>After the line</w:t>
-      </w:r>
-      <w:r>
-        <w:t>s</w:t>
-      </w:r>
-      <w:r>
-        <w:t xml:space="preserve"> commented with ‘To-do’, enter a line that will ‘require’ the </w:t>
-      </w:r>
-      <w:r>
-        <w:rPr>
-          <w:rFonts w:ascii="Monaco" w:hAnsi="Monaco"/>
-          <w:sz w:val="20"/>
-          <w:szCs w:val="20"/>
-        </w:rPr>
-        <w:t>index.js</w:t>
-      </w:r>
-      <w:r>
-        <w:t xml:space="preserve"> file in the </w:t>
-      </w:r>
-      <w:r>
-        <w:rPr>
-          <w:rFonts w:ascii="Monaco" w:hAnsi="Monaco"/>
-          <w:sz w:val="20"/>
-          <w:szCs w:val="20"/>
-        </w:rPr>
-        <w:t>routes</w:t>
-      </w:r>
-      <w:r>
-        <w:t xml:space="preserve"> folder.</w:t>
+        <w:pStyle w:val="Heading1"/>
+      </w:pPr>
+      <w:r>
+        <w:t>Use yeoman to create the</w:t>
+      </w:r>
+      <w:r>
+        <w:t xml:space="preserve"> templates for the two pages</w:t>
+      </w:r>
+      <w:r>
+        <w:t>.</w:t>
       </w:r>
     </w:p>
     <w:p>
       <w:pPr>
-        <w:pStyle w:val="Heading1"/>
-      </w:pPr>
-      <w:r>
-        <w:t xml:space="preserve">Open the </w:t>
-      </w:r>
-      <w:r>
-        <w:t>index.js and controller.js</w:t>
-      </w:r>
-      <w:r>
-        <w:t xml:space="preserve"> files</w:t>
+        <w:pStyle w:val="Step"/>
+      </w:pPr>
+      <w:r>
+        <w:t xml:space="preserve">Change to the folder, </w:t>
+      </w:r>
+      <w:r>
+        <w:rPr>
+          <w:rStyle w:val="InlineCode"/>
+        </w:rPr>
+        <w:t>quiz</w:t>
+      </w:r>
+      <w:r>
+        <w:t>.  Use yeoman to create the two new pages along with their models and controllers.  Use ‘</w:t>
+      </w:r>
+      <w:r>
+        <w:rPr>
+          <w:rStyle w:val="InlineCode"/>
+        </w:rPr>
+        <w:t>yo kraken:controller quiz</w:t>
+      </w:r>
+      <w:r>
+        <w:t>’ and ‘</w:t>
+      </w:r>
+      <w:r>
+        <w:rPr>
+          <w:rStyle w:val="InlineCode"/>
+        </w:rPr>
+        <w:t>yo kraken:controller results</w:t>
+      </w:r>
+      <w:r>
+        <w:t>’ to create the two pages</w:t>
+      </w:r>
+      <w:r>
+        <w:t>.</w:t>
       </w:r>
     </w:p>
     <w:p>
@@ -276,220 +301,350 @@
         <w:pStyle w:val="Step"/>
       </w:pPr>
       <w:r>
-        <w:t xml:space="preserve">In the </w:t>
-      </w:r>
-      <w:r>
-        <w:rPr>
-          <w:rFonts w:ascii="Monaco" w:hAnsi="Monaco"/>
-          <w:sz w:val="20"/>
-          <w:szCs w:val="20"/>
-        </w:rPr>
-        <w:t>routes</w:t>
-      </w:r>
-      <w:r>
-        <w:t xml:space="preserve"> folder, o</w:t>
-      </w:r>
-      <w:r>
-        <w:t xml:space="preserve">pen the file </w:t>
-      </w:r>
-      <w:r>
-        <w:rPr>
-          <w:rStyle w:val="InlineCode"/>
-        </w:rPr>
-        <w:t>index.js</w:t>
-      </w:r>
-      <w:r>
-        <w:t xml:space="preserve"> in an editor. </w:t>
-      </w:r>
-      <w:r>
-        <w:t xml:space="preserve">Uncomment the lines in the </w:t>
-      </w:r>
-      <w:r>
-        <w:rPr>
-          <w:rFonts w:ascii="Monaco" w:hAnsi="Monaco"/>
-          <w:sz w:val="20"/>
-          <w:szCs w:val="20"/>
-        </w:rPr>
-        <w:t>router</w:t>
-      </w:r>
-      <w:r>
-        <w:t xml:space="preserve"> function and study how routing is established.</w:t>
+        <w:t xml:space="preserve">Change to the folder </w:t>
+      </w:r>
+      <w:r>
+        <w:rPr>
+          <w:rStyle w:val="InlineCode"/>
+        </w:rPr>
+        <w:t>lab/quiz</w:t>
+      </w:r>
+      <w:r>
+        <w:t xml:space="preserve"> and s</w:t>
+      </w:r>
+      <w:r>
+        <w:t xml:space="preserve">tart the server with </w:t>
+      </w:r>
+      <w:r>
+        <w:rPr>
+          <w:rStyle w:val="InlineCode"/>
+        </w:rPr>
+        <w:t>npm start</w:t>
+      </w:r>
+      <w:r>
+        <w:t xml:space="preserve">.  </w:t>
+      </w:r>
+      <w:r>
+        <w:t>You should no</w:t>
+      </w:r>
+      <w:r>
+        <w:t xml:space="preserve">w have two pages as shown </w:t>
+      </w:r>
+      <w:r>
+        <w:rPr>
+          <w:rStyle w:val="InlineCode"/>
+        </w:rPr>
+        <w:t>localhost:8000/quiz</w:t>
+      </w:r>
+      <w:r>
+        <w:t xml:space="preserve"> and </w:t>
+      </w:r>
+      <w:r>
+        <w:rPr>
+          <w:rStyle w:val="InlineCode"/>
+        </w:rPr>
+        <w:t>localhost:8000/results</w:t>
+      </w:r>
+      <w:r>
+        <w:t xml:space="preserve"> as shown below.  This indicates that Kraken is ready for our app.</w:t>
       </w:r>
     </w:p>
     <w:p>
       <w:pPr>
         <w:pStyle w:val="Step"/>
-      </w:pPr>
-      <w:r>
-        <w:t xml:space="preserve">Open </w:t>
-      </w:r>
-      <w:r>
-        <w:rPr>
-          <w:rStyle w:val="InlineCode"/>
-        </w:rPr>
-        <w:t>controller</w:t>
-      </w:r>
-      <w:r>
-        <w:rPr>
-          <w:rStyle w:val="InlineCode"/>
-        </w:rPr>
-        <w:t>.js</w:t>
-      </w:r>
-      <w:r>
-        <w:t xml:space="preserve"> </w:t>
-      </w:r>
-      <w:r>
-        <w:t xml:space="preserve">under the </w:t>
-      </w:r>
-      <w:r>
-        <w:rPr>
-          <w:rFonts w:ascii="Monaco" w:hAnsi="Monaco"/>
-          <w:sz w:val="20"/>
-          <w:szCs w:val="20"/>
-        </w:rPr>
-        <w:t>routes</w:t>
-      </w:r>
-      <w:r>
-        <w:t xml:space="preserve"> folder</w:t>
-      </w:r>
-      <w:r>
-        <w:t xml:space="preserve">. </w:t>
-      </w:r>
-      <w:bookmarkStart w:id="2" w:name="OLE_LINK7"/>
-      <w:bookmarkStart w:id="3" w:name="OLE_LINK8"/>
-      <w:r>
-        <w:t xml:space="preserve">Insert a line that will </w:t>
-      </w:r>
-      <w:r>
-        <w:t>‘</w:t>
-      </w:r>
-      <w:r>
-        <w:rPr>
-          <w:rFonts w:ascii="Monaco" w:hAnsi="Monaco"/>
-          <w:sz w:val="20"/>
-          <w:szCs w:val="20"/>
-        </w:rPr>
-        <w:t>require</w:t>
-      </w:r>
-      <w:r>
-        <w:rPr>
-          <w:rFonts w:ascii="Monaco" w:hAnsi="Monaco"/>
-          <w:sz w:val="20"/>
-          <w:szCs w:val="20"/>
-        </w:rPr>
-        <w:t>’</w:t>
-      </w:r>
-      <w:r>
-        <w:t xml:space="preserve"> </w:t>
-      </w:r>
-      <w:r>
-        <w:rPr>
-          <w:rStyle w:val="InlineCode"/>
-        </w:rPr>
-        <w:t>quiz.js</w:t>
-      </w:r>
-      <w:r>
-        <w:t xml:space="preserve"> under the </w:t>
-      </w:r>
-      <w:r>
-        <w:rPr>
-          <w:rFonts w:ascii="Monaco" w:hAnsi="Monaco"/>
-          <w:sz w:val="20"/>
-          <w:szCs w:val="20"/>
-        </w:rPr>
-        <w:t>model</w:t>
-      </w:r>
-      <w:r>
-        <w:t xml:space="preserve"> folder and assign it to </w:t>
-      </w:r>
-      <w:proofErr w:type="spellStart"/>
-      <w:r>
-        <w:rPr>
-          <w:rStyle w:val="InlineCode"/>
-        </w:rPr>
-        <w:t>var</w:t>
-      </w:r>
-      <w:proofErr w:type="spellEnd"/>
-      <w:r>
-        <w:rPr>
-          <w:rStyle w:val="InlineCode"/>
-        </w:rPr>
-        <w:t xml:space="preserve"> model</w:t>
-      </w:r>
-      <w:r>
-        <w:t>.</w:t>
-      </w:r>
-      <w:r>
-        <w:t xml:space="preserve"> Notice that the model object returned is used in the following l</w:t>
-      </w:r>
-      <w:r>
-        <w:t>ine to render our Dust template:</w:t>
-      </w:r>
-      <w:r>
-        <w:br/>
-      </w:r>
-      <w:proofErr w:type="spellStart"/>
-      <w:proofErr w:type="gramStart"/>
-      <w:r>
-        <w:rPr>
-          <w:rStyle w:val="InlineCode"/>
-        </w:rPr>
-        <w:t>res.render</w:t>
-      </w:r>
-      <w:proofErr w:type="spellEnd"/>
-      <w:r>
-        <w:rPr>
-          <w:rStyle w:val="InlineCode"/>
-        </w:rPr>
-        <w:t>(</w:t>
-      </w:r>
-      <w:proofErr w:type="gramEnd"/>
-      <w:r>
-        <w:rPr>
-          <w:rStyle w:val="InlineCode"/>
-        </w:rPr>
-        <w:t>'templates/quiz', model);</w:t>
-      </w:r>
-      <w:bookmarkStart w:id="4" w:name="_GoBack"/>
-      <w:bookmarkEnd w:id="4"/>
+        <w:numPr>
+          <w:ilvl w:val="0"/>
+          <w:numId w:val="0"/>
+        </w:numPr>
+        <w:ind w:left="360" w:hanging="360"/>
+      </w:pPr>
+      <w:r>
+        <w:drawing>
+          <wp:inline distT="0" distB="0" distL="0" distR="0" wp14:anchorId="4196FB5F" wp14:editId="5F6FE6CB">
+            <wp:extent cx="2069965" cy="1039041"/>
+            <wp:effectExtent l="0" t="0" r="0" b="2540"/>
+            <wp:docPr id="3" name="Picture 3"/>
+            <wp:cNvGraphicFramePr>
+              <a:graphicFrameLocks xmlns:a="http://schemas.openxmlformats.org/drawingml/2006/main" noChangeAspect="1"/>
+            </wp:cNvGraphicFramePr>
+            <a:graphic xmlns:a="http://schemas.openxmlformats.org/drawingml/2006/main">
+              <a:graphicData uri="http://schemas.openxmlformats.org/drawingml/2006/picture">
+                <pic:pic xmlns:pic="http://schemas.openxmlformats.org/drawingml/2006/picture">
+                  <pic:nvPicPr>
+                    <pic:cNvPr id="1" name=""/>
+                    <pic:cNvPicPr/>
+                  </pic:nvPicPr>
+                  <pic:blipFill>
+                    <a:blip r:embed="rId8"/>
+                    <a:stretch>
+                      <a:fillRect/>
+                    </a:stretch>
+                  </pic:blipFill>
+                  <pic:spPr>
+                    <a:xfrm>
+                      <a:off x="0" y="0"/>
+                      <a:ext cx="2095821" cy="1052020"/>
+                    </a:xfrm>
+                    <a:prstGeom prst="rect">
+                      <a:avLst/>
+                    </a:prstGeom>
+                  </pic:spPr>
+                </pic:pic>
+              </a:graphicData>
+            </a:graphic>
+          </wp:inline>
+        </w:drawing>
+      </w:r>
+      <w:r>
+        <w:tab/>
+      </w:r>
+      <w:r>
+        <w:drawing>
+          <wp:inline distT="0" distB="0" distL="0" distR="0" wp14:anchorId="6D7695F9" wp14:editId="475D6520">
+            <wp:extent cx="2280764" cy="1039014"/>
+            <wp:effectExtent l="0" t="0" r="5715" b="2540"/>
+            <wp:docPr id="4" name="Picture 4"/>
+            <wp:cNvGraphicFramePr>
+              <a:graphicFrameLocks xmlns:a="http://schemas.openxmlformats.org/drawingml/2006/main" noChangeAspect="1"/>
+            </wp:cNvGraphicFramePr>
+            <a:graphic xmlns:a="http://schemas.openxmlformats.org/drawingml/2006/main">
+              <a:graphicData uri="http://schemas.openxmlformats.org/drawingml/2006/picture">
+                <pic:pic xmlns:pic="http://schemas.openxmlformats.org/drawingml/2006/picture">
+                  <pic:nvPicPr>
+                    <pic:cNvPr id="1" name=""/>
+                    <pic:cNvPicPr/>
+                  </pic:nvPicPr>
+                  <pic:blipFill>
+                    <a:blip r:embed="rId9"/>
+                    <a:stretch>
+                      <a:fillRect/>
+                    </a:stretch>
+                  </pic:blipFill>
+                  <pic:spPr>
+                    <a:xfrm>
+                      <a:off x="0" y="0"/>
+                      <a:ext cx="2304520" cy="1049836"/>
+                    </a:xfrm>
+                    <a:prstGeom prst="rect">
+                      <a:avLst/>
+                    </a:prstGeom>
+                  </pic:spPr>
+                </pic:pic>
+              </a:graphicData>
+            </a:graphic>
+          </wp:inline>
+        </w:drawing>
+      </w:r>
     </w:p>
     <w:p>
       <w:pPr>
         <w:pStyle w:val="Step"/>
       </w:pPr>
       <w:r>
-        <w:t>Examine</w:t>
-      </w:r>
-      <w:r>
-        <w:t xml:space="preserve"> your data model</w:t>
-      </w:r>
-      <w:r>
-        <w:t xml:space="preserve">, </w:t>
-      </w:r>
-      <w:r>
-        <w:rPr>
-          <w:rStyle w:val="InlineCode"/>
-        </w:rPr>
-        <w:t>model/quiz.js</w:t>
+        <w:t xml:space="preserve">Copy the contents of the </w:t>
+      </w:r>
+      <w:r>
+        <w:rPr>
+          <w:rStyle w:val="InlineCode"/>
+        </w:rPr>
+        <w:t>labs/f</w:t>
+      </w:r>
+      <w:r>
+        <w:rPr>
+          <w:rStyle w:val="InlineCode"/>
+        </w:rPr>
+        <w:t>iles</w:t>
+      </w:r>
+      <w:r>
+        <w:t xml:space="preserve"> directory into the </w:t>
+      </w:r>
+      <w:r>
+        <w:rPr>
+          <w:rStyle w:val="InlineCode"/>
+        </w:rPr>
+        <w:t>labs/quiz</w:t>
+      </w:r>
+      <w:r>
+        <w:t xml:space="preserve"> folder.  This copies the model data shown below as well as the </w:t>
+      </w:r>
+      <w:r>
+        <w:rPr>
+          <w:rStyle w:val="InlineCode"/>
+        </w:rPr>
+        <w:t>results</w:t>
+      </w:r>
+      <w:r>
+        <w:t xml:space="preserve"> controller and </w:t>
+      </w:r>
+      <w:r>
+        <w:t>dust page</w:t>
       </w:r>
       <w:r>
         <w:t>.</w:t>
       </w:r>
     </w:p>
     <w:p>
-      <w:r>
-        <w:t>This</w:t>
-      </w:r>
-      <w:r>
-        <w:t xml:space="preserve"> defines a quiz with title, id, etc.  Each quiz has multiple questions.  Each question has text, type of question (single answer, multiple answers, input text) and answers.  Each answer has an id and the answer text as shown below:</w:t>
+      <w:pPr>
+        <w:pStyle w:val="Heading1"/>
+      </w:pPr>
+      <w:r>
+        <w:lastRenderedPageBreak/>
+        <w:t>Examine the files in the controllers folder</w:t>
       </w:r>
     </w:p>
     <w:p>
+      <w:pPr>
+        <w:pStyle w:val="Step"/>
+      </w:pPr>
+      <w:r>
+        <w:t xml:space="preserve">In the </w:t>
+      </w:r>
+      <w:r>
+        <w:rPr>
+          <w:rStyle w:val="InlineCode"/>
+        </w:rPr>
+        <w:t>controllers</w:t>
+      </w:r>
+      <w:r>
+        <w:t xml:space="preserve"> folder, o</w:t>
+      </w:r>
+      <w:r>
+        <w:t xml:space="preserve">pen the file </w:t>
+      </w:r>
+      <w:r>
+        <w:rPr>
+          <w:rStyle w:val="InlineCode"/>
+        </w:rPr>
+        <w:t>results</w:t>
+      </w:r>
+      <w:r>
+        <w:rPr>
+          <w:rStyle w:val="InlineCode"/>
+        </w:rPr>
+        <w:t>.js</w:t>
+      </w:r>
+      <w:r>
+        <w:t xml:space="preserve"> in an editor. </w:t>
+      </w:r>
+      <w:r>
+        <w:t xml:space="preserve">Notice the code that creates a view model from the request body to make it easier for the </w:t>
+      </w:r>
+      <w:r>
+        <w:rPr>
+          <w:rStyle w:val="InlineCode"/>
+        </w:rPr>
+        <w:t>results.dust</w:t>
+      </w:r>
+      <w:r>
+        <w:t xml:space="preserve"> page to render.  This data will come directly from the </w:t>
+      </w:r>
+      <w:r>
+        <w:rPr>
+          <w:rStyle w:val="InlineCode"/>
+        </w:rPr>
+        <w:t>quiz.dust</w:t>
+      </w:r>
+      <w:r>
+        <w:t xml:space="preserve"> form.</w:t>
+      </w:r>
+    </w:p>
+    <w:p>
+      <w:pPr>
+        <w:pStyle w:val="Step"/>
+      </w:pPr>
+      <w:r>
+        <w:t xml:space="preserve">Open </w:t>
+      </w:r>
+      <w:r>
+        <w:rPr>
+          <w:rStyle w:val="InlineCode"/>
+        </w:rPr>
+        <w:t>quiz</w:t>
+      </w:r>
+      <w:r>
+        <w:rPr>
+          <w:rStyle w:val="InlineCode"/>
+        </w:rPr>
+        <w:t>.js</w:t>
+      </w:r>
+      <w:r>
+        <w:t xml:space="preserve">. </w:t>
+      </w:r>
+      <w:bookmarkStart w:id="3" w:name="OLE_LINK7"/>
+      <w:bookmarkStart w:id="4" w:name="OLE_LINK8"/>
+      <w:r>
+        <w:t xml:space="preserve"> This renders the </w:t>
+      </w:r>
+      <w:r>
+        <w:rPr>
+          <w:rStyle w:val="InlineCode"/>
+        </w:rPr>
+        <w:t>quiz.dust</w:t>
+      </w:r>
+      <w:r>
+        <w:t xml:space="preserve"> page using the model data provided. </w:t>
+      </w:r>
+      <w:r>
+        <w:rPr>
+          <w:rStyle w:val="InlineCode"/>
+        </w:rPr>
+        <w:t>res.render('</w:t>
+      </w:r>
+      <w:r>
+        <w:rPr>
+          <w:rStyle w:val="InlineCode"/>
+        </w:rPr>
+        <w:t>quiz', model);</w:t>
+      </w:r>
+    </w:p>
+    <w:p>
+      <w:pPr>
+        <w:pStyle w:val="Step"/>
+      </w:pPr>
+      <w:r>
+        <w:t>Examine</w:t>
+      </w:r>
+      <w:r>
+        <w:t xml:space="preserve"> your data model</w:t>
+      </w:r>
+      <w:r>
+        <w:t xml:space="preserve">, </w:t>
+      </w:r>
+      <w:r>
+        <w:rPr>
+          <w:rStyle w:val="InlineCode"/>
+        </w:rPr>
+        <w:t>model</w:t>
+      </w:r>
+      <w:r>
+        <w:rPr>
+          <w:rStyle w:val="InlineCode"/>
+        </w:rPr>
+        <w:t>s</w:t>
+      </w:r>
+      <w:r>
+        <w:rPr>
+          <w:rStyle w:val="InlineCode"/>
+        </w:rPr>
+        <w:t>/quiz.js</w:t>
+      </w:r>
+      <w:r>
+        <w:t>.</w:t>
+      </w:r>
+    </w:p>
+    <w:p>
+      <w:r>
+        <w:t>This</w:t>
+      </w:r>
+      <w:r>
+        <w:t xml:space="preserve"> defines a quiz with title, id, etc.  Each quiz has multiple questions.  Each question has text, type of question (single answer, multiple answers, input text) and answers.  Each answer has an id and the answer text as shown below:</w:t>
+      </w:r>
+    </w:p>
+    <w:p>
       <w:r>
         <w:rPr>
           <w:noProof/>
         </w:rPr>
-        <w:lastRenderedPageBreak/>
         <w:drawing>
           <wp:inline distT="0" distB="0" distL="0" distR="0" wp14:anchorId="187D5772" wp14:editId="2672B829">
             <wp:extent cx="5486400" cy="3108361"/>
@@ -508,7 +663,7 @@
                     </pic:cNvPicPr>
                   </pic:nvPicPr>
                   <pic:blipFill>
-                    <a:blip r:embed="rId9">
+                    <a:blip r:embed="rId10">
                       <a:extLst>
                         <a:ext uri="{28A0092B-C50C-407E-A947-70E740481C1C}">
                           <a14:useLocalDpi xmlns:a14="http://schemas.microsoft.com/office/drawing/2010/main" val="0"/>
@@ -547,7 +702,46 @@
         <w:pStyle w:val="Step"/>
       </w:pPr>
       <w:r>
-        <w:t>The following is a set of instructions for how to build the dust page.</w:t>
+        <w:t xml:space="preserve">The </w:t>
+      </w:r>
+      <w:r>
+        <w:t xml:space="preserve">initial page, </w:t>
+      </w:r>
+      <w:r>
+        <w:rPr>
+          <w:rStyle w:val="InlineCode"/>
+        </w:rPr>
+        <w:t>public/templates/quiz.dust</w:t>
+      </w:r>
+      <w:r>
+        <w:t>,</w:t>
+      </w:r>
+      <w:r>
+        <w:t xml:space="preserve"> is a set of instructions for how to build the </w:t>
+      </w:r>
+      <w:r>
+        <w:t xml:space="preserve">dynamic </w:t>
+      </w:r>
+      <w:r>
+        <w:rPr>
+          <w:rStyle w:val="InlineCode"/>
+        </w:rPr>
+        <w:t>quiz</w:t>
+      </w:r>
+      <w:r>
+        <w:rPr>
+          <w:rStyle w:val="InlineCode"/>
+        </w:rPr>
+        <w:t>.</w:t>
+      </w:r>
+      <w:r>
+        <w:rPr>
+          <w:rStyle w:val="InlineCode"/>
+        </w:rPr>
+        <w:t>dust</w:t>
+      </w:r>
+      <w:r>
+        <w:t xml:space="preserve"> page.</w:t>
       </w:r>
     </w:p>
     <w:p>
@@ -563,6 +757,7 @@
         <w:rPr>
           <w:noProof/>
         </w:rPr>
+        <w:lastRenderedPageBreak/>
         <w:drawing>
           <wp:inline distT="0" distB="0" distL="0" distR="0" wp14:anchorId="15E3A671" wp14:editId="72F4A3B6">
             <wp:extent cx="5486400" cy="1828800"/>
@@ -581,7 +776,7 @@
                     </pic:cNvPicPr>
                   </pic:nvPicPr>
                   <pic:blipFill>
-                    <a:blip r:embed="rId10">
+                    <a:blip r:embed="rId11">
                       <a:extLst>
                         <a:ext uri="{28A0092B-C50C-407E-A947-70E740481C1C}">
                           <a14:useLocalDpi xmlns:a14="http://schemas.microsoft.com/office/drawing/2010/main" val="0"/>
@@ -618,16 +813,61 @@
         <w:pStyle w:val="Step"/>
       </w:pPr>
       <w:r>
-        <w:t xml:space="preserve">Using the data model above and the hints above, design a Dust page that generates similar HTML as the </w:t>
-      </w:r>
-      <w:r>
-        <w:t>original_quiz.html.</w:t>
-      </w:r>
-      <w:r>
-        <w:t xml:space="preserve"> </w:t>
+        <w:t xml:space="preserve">Open the original page, </w:t>
+      </w:r>
+      <w:r>
+        <w:rPr>
+          <w:rStyle w:val="InlineCode"/>
+        </w:rPr>
+        <w:t>localhost:8000/original-page.html</w:t>
+      </w:r>
+      <w:r>
+        <w:t xml:space="preserve">, our task is to create a dynamic page, </w:t>
+      </w:r>
+      <w:r>
+        <w:rPr>
+          <w:rStyle w:val="InlineCode"/>
+        </w:rPr>
+        <w:t>quiz.dust</w:t>
+      </w:r>
+      <w:r>
+        <w:t>, that mimics this original static page using the data model provided.</w:t>
       </w:r>
     </w:p>
     <w:p>
+      <w:r>
+        <w:t xml:space="preserve">Make sure you have a hidden input field with the name, </w:t>
+      </w:r>
+      <w:r>
+        <w:rPr>
+          <w:rStyle w:val="InlineCode"/>
+        </w:rPr>
+        <w:t>_csrf</w:t>
+      </w:r>
+      <w:r>
+        <w:rPr>
+          <w:i/>
+          <w:iCs/>
+        </w:rPr>
+        <w:t xml:space="preserve">, with the value </w:t>
+      </w:r>
+      <w:r>
+        <w:rPr>
+          <w:rStyle w:val="InlineCode"/>
+        </w:rPr>
+        <w:t>{_csrf}</w:t>
+      </w:r>
+      <w:r>
+        <w:rPr>
+          <w:rStyle w:val="InlineCode"/>
+        </w:rPr>
+        <w:t xml:space="preserve">. </w:t>
+      </w:r>
+      <w:r>
+        <w:t>Otherwise, you will have an error when you send the page to Kraken.</w:t>
+      </w:r>
+    </w:p>
+    <w:p>
       <w:pPr>
         <w:pStyle w:val="Heading1"/>
       </w:pPr>
@@ -635,8 +875,8 @@
         <w:t>Create the template logic</w:t>
       </w:r>
     </w:p>
-    <w:bookmarkEnd w:id="2"/>
     <w:bookmarkEnd w:id="3"/>
+    <w:bookmarkEnd w:id="4"/>
     <w:p>
       <w:pPr>
         <w:pStyle w:val="Step"/>
@@ -657,8 +897,8 @@
       </w:r>
     </w:p>
     <w:sectPr>
-      <w:headerReference w:type="default" r:id="rId11"/>
-      <w:footerReference w:type="default" r:id="rId12"/>
+      <w:headerReference w:type="default" r:id="rId12"/>
+      <w:footerReference w:type="default" r:id="rId13"/>
       <w:pgSz w:w="12240" w:h="15840"/>
       <w:pgMar w:top="1440" w:right="1800" w:bottom="1440" w:left="1800" w:header="475" w:footer="475" w:gutter="0"/>
       <w:cols w:space="720"/>
@@ -669,7 +909,7 @@
 </file>
 
 <file path=word/endnotes.xml><?xml version="1.0" encoding="utf-8"?>
-<w:endnotes xmlns:wpc="http://schemas.microsoft.com/office/word/2010/wordprocessingCanvas" xmlns:mo="http://schemas.microsoft.com/office/mac/office/2008/main" xmlns:mc="http://schemas.openxmlformats.org/markup-compatibility/2006" xmlns:mv="urn:schemas-microsoft-com:mac:vml" xmlns:o="urn:schemas-microsoft-com:office:office" xmlns:r="http://schemas.openxmlformats.org/officeDocument/2006/relationships" xmlns:m="http://schemas.openxmlformats.org/officeDocument/2006/math" xmlns:v="urn:schemas-microsoft-com:vml" xmlns:wp14="http://schemas.microsoft.com/office/word/2010/wordprocessingDrawing" xmlns:wp="http://schemas.openxmlformats.org/drawingml/2006/wordprocessingDrawing" xmlns:w10="urn:schemas-microsoft-com:office:word" xmlns:w="http://schemas.openxmlformats.org/wordprocessingml/2006/main" xmlns:w14="http://schemas.microsoft.com/office/word/2010/wordml" xmlns:wpg="http://schemas.microsoft.com/office/word/2010/wordprocessingGroup" xmlns:wpi="http://schemas.microsoft.com/office/word/2010/wordprocessingInk" xmlns:wne="http://schemas.microsoft.com/office/word/2006/wordml" xmlns:wps="http://schemas.microsoft.com/office/word/2010/wordprocessingShape" mc:Ignorable="w14 wp14">
+<w:endnotes xmlns:wpc="http://schemas.microsoft.com/office/word/2010/wordprocessingCanvas" xmlns:mo="http://schemas.microsoft.com/office/mac/office/2008/main" xmlns:mc="http://schemas.openxmlformats.org/markup-compatibility/2006" xmlns:mv="urn:schemas-microsoft-com:mac:vml" xmlns:o="urn:schemas-microsoft-com:office:office" xmlns:r="http://schemas.openxmlformats.org/officeDocument/2006/relationships" xmlns:m="http://schemas.openxmlformats.org/officeDocument/2006/math" xmlns:v="urn:schemas-microsoft-com:vml" xmlns:wp14="http://schemas.microsoft.com/office/word/2010/wordprocessingDrawing" xmlns:wp="http://schemas.openxmlformats.org/drawingml/2006/wordprocessingDrawing" xmlns:w10="urn:schemas-microsoft-com:office:word" xmlns:w="http://schemas.openxmlformats.org/wordprocessingml/2006/main" xmlns:w14="http://schemas.microsoft.com/office/word/2010/wordml" xmlns:w15="http://schemas.microsoft.com/office/word/2012/wordml" xmlns:wpg="http://schemas.microsoft.com/office/word/2010/wordprocessingGroup" xmlns:wpi="http://schemas.microsoft.com/office/word/2010/wordprocessingInk" xmlns:wne="http://schemas.microsoft.com/office/word/2006/wordml" xmlns:wps="http://schemas.microsoft.com/office/word/2010/wordprocessingShape" mc:Ignorable="w14 w15 wp14">
   <w:endnote w:type="separator" w:id="-1">
     <w:p>
       <w:r>
@@ -688,7 +928,7 @@
 </file>
 
 <file path=word/footer1.xml><?xml version="1.0" encoding="utf-8"?>
-<w:ftr xmlns:wpc="http://schemas.microsoft.com/office/word/2010/wordprocessingCanvas" xmlns:mo="http://schemas.microsoft.com/office/mac/office/2008/main" xmlns:mc="http://schemas.openxmlformats.org/markup-compatibility/2006" xmlns:mv="urn:schemas-microsoft-com:mac:vml" xmlns:o="urn:schemas-microsoft-com:office:office" xmlns:r="http://schemas.openxmlformats.org/officeDocument/2006/relationships" xmlns:m="http://schemas.openxmlformats.org/officeDocument/2006/math" xmlns:v="urn:schemas-microsoft-com:vml" xmlns:wp14="http://schemas.microsoft.com/office/word/2010/wordprocessingDrawing" xmlns:wp="http://schemas.openxmlformats.org/drawingml/2006/wordprocessingDrawing" xmlns:w10="urn:schemas-microsoft-com:office:word" xmlns:w="http://schemas.openxmlformats.org/wordprocessingml/2006/main" xmlns:w14="http://schemas.microsoft.com/office/word/2010/wordml" xmlns:wpg="http://schemas.microsoft.com/office/word/2010/wordprocessingGroup" xmlns:wpi="http://schemas.microsoft.com/office/word/2010/wordprocessingInk" xmlns:wne="http://schemas.microsoft.com/office/word/2006/wordml" xmlns:wps="http://schemas.microsoft.com/office/word/2010/wordprocessingShape" mc:Ignorable="w14 wp14">
+<w:ftr xmlns:wpc="http://schemas.microsoft.com/office/word/2010/wordprocessingCanvas" xmlns:mo="http://schemas.microsoft.com/office/mac/office/2008/main" xmlns:mc="http://schemas.openxmlformats.org/markup-compatibility/2006" xmlns:mv="urn:schemas-microsoft-com:mac:vml" xmlns:o="urn:schemas-microsoft-com:office:office" xmlns:r="http://schemas.openxmlformats.org/officeDocument/2006/relationships" xmlns:m="http://schemas.openxmlformats.org/officeDocument/2006/math" xmlns:v="urn:schemas-microsoft-com:vml" xmlns:wp14="http://schemas.microsoft.com/office/word/2010/wordprocessingDrawing" xmlns:wp="http://schemas.openxmlformats.org/drawingml/2006/wordprocessingDrawing" xmlns:w10="urn:schemas-microsoft-com:office:word" xmlns:w="http://schemas.openxmlformats.org/wordprocessingml/2006/main" xmlns:w14="http://schemas.microsoft.com/office/word/2010/wordml" xmlns:w15="http://schemas.microsoft.com/office/word/2012/wordml" xmlns:wpg="http://schemas.microsoft.com/office/word/2010/wordprocessingGroup" xmlns:wpi="http://schemas.microsoft.com/office/word/2010/wordprocessingInk" xmlns:wne="http://schemas.microsoft.com/office/word/2006/wordml" xmlns:wps="http://schemas.microsoft.com/office/word/2010/wordprocessingShape" mc:Ignorable="w14 w15 wp14">
   <w:p>
     <w:pPr>
       <w:pStyle w:val="Footer"/>
@@ -737,7 +977,7 @@
         <w:noProof/>
         <w:sz w:val="22"/>
       </w:rPr>
-      <w:t>2</w:t>
+      <w:t>1</w:t>
     </w:r>
     <w:r>
       <w:rPr>
@@ -774,7 +1014,7 @@
         <w:noProof/>
         <w:sz w:val="22"/>
       </w:rPr>
-      <w:t>2</w:t>
+      <w:t>3</w:t>
     </w:r>
     <w:r>
       <w:rPr>
@@ -787,7 +1027,7 @@
 </file>
 
 <file path=word/footnotes.xml><?xml version="1.0" encoding="utf-8"?>
-<w:footnotes xmlns:wpc="http://schemas.microsoft.com/office/word/2010/wordprocessingCanvas" xmlns:mo="http://schemas.microsoft.com/office/mac/office/2008/main" xmlns:mc="http://schemas.openxmlformats.org/markup-compatibility/2006" xmlns:mv="urn:schemas-microsoft-com:mac:vml" xmlns:o="urn:schemas-microsoft-com:office:office" xmlns:r="http://schemas.openxmlformats.org/officeDocument/2006/relationships" xmlns:m="http://schemas.openxmlformats.org/officeDocument/2006/math" xmlns:v="urn:schemas-microsoft-com:vml" xmlns:wp14="http://schemas.microsoft.com/office/word/2010/wordprocessingDrawing" xmlns:wp="http://schemas.openxmlformats.org/drawingml/2006/wordprocessingDrawing" xmlns:w10="urn:schemas-microsoft-com:office:word" xmlns:w="http://schemas.openxmlformats.org/wordprocessingml/2006/main" xmlns:w14="http://schemas.microsoft.com/office/word/2010/wordml" xmlns:wpg="http://schemas.microsoft.com/office/word/2010/wordprocessingGroup" xmlns:wpi="http://schemas.microsoft.com/office/word/2010/wordprocessingInk" xmlns:wne="http://schemas.microsoft.com/office/word/2006/wordml" xmlns:wps="http://schemas.microsoft.com/office/word/2010/wordprocessingShape" mc:Ignorable="w14 wp14">
+<w:footnotes xmlns:wpc="http://schemas.microsoft.com/office/word/2010/wordprocessingCanvas" xmlns:mo="http://schemas.microsoft.com/office/mac/office/2008/main" xmlns:mc="http://schemas.openxmlformats.org/markup-compatibility/2006" xmlns:mv="urn:schemas-microsoft-com:mac:vml" xmlns:o="urn:schemas-microsoft-com:office:office" xmlns:r="http://schemas.openxmlformats.org/officeDocument/2006/relationships" xmlns:m="http://schemas.openxmlformats.org/officeDocument/2006/math" xmlns:v="urn:schemas-microsoft-com:vml" xmlns:wp14="http://schemas.microsoft.com/office/word/2010/wordprocessingDrawing" xmlns:wp="http://schemas.openxmlformats.org/drawingml/2006/wordprocessingDrawing" xmlns:w10="urn:schemas-microsoft-com:office:word" xmlns:w="http://schemas.openxmlformats.org/wordprocessingml/2006/main" xmlns:w14="http://schemas.microsoft.com/office/word/2010/wordml" xmlns:w15="http://schemas.microsoft.com/office/word/2012/wordml" xmlns:wpg="http://schemas.microsoft.com/office/word/2010/wordprocessingGroup" xmlns:wpi="http://schemas.microsoft.com/office/word/2010/wordprocessingInk" xmlns:wne="http://schemas.microsoft.com/office/word/2006/wordml" xmlns:wps="http://schemas.microsoft.com/office/word/2010/wordprocessingShape" mc:Ignorable="w14 w15 wp14">
   <w:footnote w:type="separator" w:id="-1">
     <w:p>
       <w:r>
@@ -806,7 +1046,7 @@
 </file>
 
 <file path=word/header1.xml><?xml version="1.0" encoding="utf-8"?>
-<w:hdr xmlns:wpc="http://schemas.microsoft.com/office/word/2010/wordprocessingCanvas" xmlns:mo="http://schemas.microsoft.com/office/mac/office/2008/main" xmlns:mc="http://schemas.openxmlformats.org/markup-compatibility/2006" xmlns:mv="urn:schemas-microsoft-com:mac:vml" xmlns:o="urn:schemas-microsoft-com:office:office" xmlns:r="http://schemas.openxmlformats.org/officeDocument/2006/relationships" xmlns:m="http://schemas.openxmlformats.org/officeDocument/2006/math" xmlns:v="urn:schemas-microsoft-com:vml" xmlns:wp14="http://schemas.microsoft.com/office/word/2010/wordprocessingDrawing" xmlns:wp="http://schemas.openxmlformats.org/drawingml/2006/wordprocessingDrawing" xmlns:w10="urn:schemas-microsoft-com:office:word" xmlns:w="http://schemas.openxmlformats.org/wordprocessingml/2006/main" xmlns:w14="http://schemas.microsoft.com/office/word/2010/wordml" xmlns:wpg="http://schemas.microsoft.com/office/word/2010/wordprocessingGroup" xmlns:wpi="http://schemas.microsoft.com/office/word/2010/wordprocessingInk" xmlns:wne="http://schemas.microsoft.com/office/word/2006/wordml" xmlns:wps="http://schemas.microsoft.com/office/word/2010/wordprocessingShape" mc:Ignorable="w14 wp14">
+<w:hdr xmlns:wpc="http://schemas.microsoft.com/office/word/2010/wordprocessingCanvas" xmlns:mo="http://schemas.microsoft.com/office/mac/office/2008/main" xmlns:mc="http://schemas.openxmlformats.org/markup-compatibility/2006" xmlns:mv="urn:schemas-microsoft-com:mac:vml" xmlns:o="urn:schemas-microsoft-com:office:office" xmlns:r="http://schemas.openxmlformats.org/officeDocument/2006/relationships" xmlns:m="http://schemas.openxmlformats.org/officeDocument/2006/math" xmlns:v="urn:schemas-microsoft-com:vml" xmlns:wp14="http://schemas.microsoft.com/office/word/2010/wordprocessingDrawing" xmlns:wp="http://schemas.openxmlformats.org/drawingml/2006/wordprocessingDrawing" xmlns:w10="urn:schemas-microsoft-com:office:word" xmlns:w="http://schemas.openxmlformats.org/wordprocessingml/2006/main" xmlns:w14="http://schemas.microsoft.com/office/word/2010/wordml" xmlns:w15="http://schemas.microsoft.com/office/word/2012/wordml" xmlns:wpg="http://schemas.microsoft.com/office/word/2010/wordprocessingGroup" xmlns:wpi="http://schemas.microsoft.com/office/word/2010/wordprocessingInk" xmlns:wne="http://schemas.microsoft.com/office/word/2006/wordml" xmlns:wps="http://schemas.microsoft.com/office/word/2010/wordprocessingShape" mc:Ignorable="w14 w15 wp14">
   <w:p>
     <w:pPr>
       <w:tabs>
@@ -841,7 +1081,7 @@
 </file>
 
 <file path=word/numbering.xml><?xml version="1.0" encoding="utf-8"?>
-<w:numbering xmlns:wpc="http://schemas.microsoft.com/office/word/2010/wordprocessingCanvas" xmlns:mo="http://schemas.microsoft.com/office/mac/office/2008/main" xmlns:mc="http://schemas.openxmlformats.org/markup-compatibility/2006" xmlns:mv="urn:schemas-microsoft-com:mac:vml" xmlns:o="urn:schemas-microsoft-com:office:office" xmlns:r="http://schemas.openxmlformats.org/officeDocument/2006/relationships" xmlns:m="http://schemas.openxmlformats.org/officeDocument/2006/math" xmlns:v="urn:schemas-microsoft-com:vml" xmlns:wp14="http://schemas.microsoft.com/office/word/2010/wordprocessingDrawing" xmlns:wp="http://schemas.openxmlformats.org/drawingml/2006/wordprocessingDrawing" xmlns:w10="urn:schemas-microsoft-com:office:word" xmlns:w="http://schemas.openxmlformats.org/wordprocessingml/2006/main" xmlns:w14="http://schemas.microsoft.com/office/word/2010/wordml" xmlns:wpg="http://schemas.microsoft.com/office/word/2010/wordprocessingGroup" xmlns:wpi="http://schemas.microsoft.com/office/word/2010/wordprocessingInk" xmlns:wne="http://schemas.microsoft.com/office/word/2006/wordml" xmlns:wps="http://schemas.microsoft.com/office/word/2010/wordprocessingShape" mc:Ignorable="w14 wp14">
+<w:numbering xmlns:wpc="http://schemas.microsoft.com/office/word/2010/wordprocessingCanvas" xmlns:mo="http://schemas.microsoft.com/office/mac/office/2008/main" xmlns:mc="http://schemas.openxmlformats.org/markup-compatibility/2006" xmlns:mv="urn:schemas-microsoft-com:mac:vml" xmlns:o="urn:schemas-microsoft-com:office:office" xmlns:r="http://schemas.openxmlformats.org/officeDocument/2006/relationships" xmlns:m="http://schemas.openxmlformats.org/officeDocument/2006/math" xmlns:v="urn:schemas-microsoft-com:vml" xmlns:wp14="http://schemas.microsoft.com/office/word/2010/wordprocessingDrawing" xmlns:wp="http://schemas.openxmlformats.org/drawingml/2006/wordprocessingDrawing" xmlns:w10="urn:schemas-microsoft-com:office:word" xmlns:w="http://schemas.openxmlformats.org/wordprocessingml/2006/main" xmlns:w14="http://schemas.microsoft.com/office/word/2010/wordml" xmlns:w15="http://schemas.microsoft.com/office/word/2012/wordml" xmlns:wpg="http://schemas.microsoft.com/office/word/2010/wordprocessingGroup" xmlns:wpi="http://schemas.microsoft.com/office/word/2010/wordprocessingInk" xmlns:wne="http://schemas.microsoft.com/office/word/2006/wordml" xmlns:wps="http://schemas.microsoft.com/office/word/2010/wordprocessingShape" mc:Ignorable="w14 w15 wp14">
   <w:abstractNum w:abstractNumId="0">
     <w:nsid w:val="FFFFFF1D"/>
     <w:multiLevelType w:val="multilevel"/>
@@ -1877,7 +2117,7 @@
 </file>
 
 <file path=word/styles.xml><?xml version="1.0" encoding="utf-8"?>
-<w:styles xmlns:mc="http://schemas.openxmlformats.org/markup-compatibility/2006" xmlns:r="http://schemas.openxmlformats.org/officeDocument/2006/relationships" xmlns:w="http://schemas.openxmlformats.org/wordprocessingml/2006/main" xmlns:w14="http://schemas.microsoft.com/office/word/2010/wordml" mc:Ignorable="w14">
+<w:styles xmlns:mc="http://schemas.openxmlformats.org/markup-compatibility/2006" xmlns:r="http://schemas.openxmlformats.org/officeDocument/2006/relationships" xmlns:w="http://schemas.openxmlformats.org/wordprocessingml/2006/main" xmlns:w14="http://schemas.microsoft.com/office/word/2010/wordml" xmlns:w15="http://schemas.microsoft.com/office/word/2012/wordml" mc:Ignorable="w14 w15">
   <w:docDefaults>
     <w:rPrDefault>
       <w:rPr>
@@ -1889,144 +2129,387 @@
     </w:rPrDefault>
     <w:pPrDefault/>
   </w:docDefaults>
-  <w:latentStyles w:defLockedState="0" w:defUIPriority="99" w:defSemiHidden="1" w:defUnhideWhenUsed="1" w:defQFormat="0" w:count="276">
-    <w:lsdException w:name="Normal" w:semiHidden="0" w:uiPriority="0" w:unhideWhenUsed="0" w:qFormat="1"/>
-    <w:lsdException w:name="heading 1" w:semiHidden="0" w:uiPriority="9" w:unhideWhenUsed="0" w:qFormat="1"/>
-    <w:lsdException w:name="heading 2" w:uiPriority="9" w:qFormat="1"/>
-    <w:lsdException w:name="heading 3" w:uiPriority="9" w:qFormat="1"/>
-    <w:lsdException w:name="heading 4" w:uiPriority="9" w:qFormat="1"/>
-    <w:lsdException w:name="heading 5" w:uiPriority="9" w:qFormat="1"/>
-    <w:lsdException w:name="heading 6" w:uiPriority="9" w:qFormat="1"/>
-    <w:lsdException w:name="heading 7" w:uiPriority="9" w:qFormat="1"/>
-    <w:lsdException w:name="heading 8" w:uiPriority="9" w:qFormat="1"/>
-    <w:lsdException w:name="heading 9" w:uiPriority="9" w:qFormat="1"/>
-    <w:lsdException w:name="toc 1" w:uiPriority="39"/>
-    <w:lsdException w:name="toc 2" w:uiPriority="39"/>
-    <w:lsdException w:name="toc 3" w:uiPriority="39"/>
-    <w:lsdException w:name="toc 4" w:uiPriority="39"/>
-    <w:lsdException w:name="toc 5" w:uiPriority="39"/>
-    <w:lsdException w:name="toc 6" w:uiPriority="39"/>
-    <w:lsdException w:name="toc 7" w:uiPriority="39"/>
-    <w:lsdException w:name="toc 8" w:uiPriority="39"/>
-    <w:lsdException w:name="toc 9" w:uiPriority="39"/>
-    <w:lsdException w:name="caption" w:uiPriority="35" w:qFormat="1"/>
-    <w:lsdException w:name="Title" w:semiHidden="0" w:uiPriority="10" w:unhideWhenUsed="0" w:qFormat="1"/>
-    <w:lsdException w:name="Default Paragraph Font" w:uiPriority="1"/>
-    <w:lsdException w:name="Subtitle" w:semiHidden="0" w:uiPriority="11" w:unhideWhenUsed="0" w:qFormat="1"/>
-    <w:lsdException w:name="Strong" w:semiHidden="0" w:uiPriority="22" w:unhideWhenUsed="0" w:qFormat="1"/>
-    <w:lsdException w:name="Emphasis" w:semiHidden="0" w:uiPriority="20" w:unhideWhenUsed="0" w:qFormat="1"/>
-    <w:lsdException w:name="Table Grid" w:semiHidden="0" w:uiPriority="59" w:unhideWhenUsed="0"/>
-    <w:lsdException w:name="Placeholder Text" w:unhideWhenUsed="0"/>
-    <w:lsdException w:name="No Spacing" w:semiHidden="0" w:uiPriority="1" w:unhideWhenUsed="0" w:qFormat="1"/>
-    <w:lsdException w:name="Light Shading" w:semiHidden="0" w:uiPriority="60" w:unhideWhenUsed="0"/>
-    <w:lsdException w:name="Light List" w:semiHidden="0" w:uiPriority="61" w:unhideWhenUsed="0"/>
-    <w:lsdException w:name="Light Grid" w:semiHidden="0" w:uiPriority="62" w:unhideWhenUsed="0"/>
-    <w:lsdException w:name="Medium Shading 1" w:semiHidden="0" w:uiPriority="63" w:unhideWhenUsed="0"/>
-    <w:lsdException w:name="Medium Shading 2" w:semiHidden="0" w:uiPriority="64" w:unhideWhenUsed="0"/>
-    <w:lsdException w:name="Medium List 1" w:semiHidden="0" w:uiPriority="65" w:unhideWhenUsed="0"/>
-    <w:lsdException w:name="Medium List 2" w:semiHidden="0" w:uiPriority="66" w:unhideWhenUsed="0"/>
-    <w:lsdException w:name="Medium Grid 1" w:semiHidden="0" w:uiPriority="67" w:unhideWhenUsed="0"/>
-    <w:lsdException w:name="Medium Grid 2" w:semiHidden="0" w:uiPriority="68" w:unhideWhenUsed="0"/>
-    <w:lsdException w:name="Medium Grid 3" w:semiHidden="0" w:uiPriority="69" w:unhideWhenUsed="0"/>
-    <w:lsdException w:name="Dark List" w:semiHidden="0" w:uiPriority="70" w:unhideWhenUsed="0"/>
-    <w:lsdException w:name="Colorful Shading" w:semiHidden="0" w:uiPriority="71" w:unhideWhenUsed="0"/>
-    <w:lsdException w:name="Colorful List" w:semiHidden="0" w:uiPriority="72" w:unhideWhenUsed="0"/>
-    <w:lsdException w:name="Colorful Grid" w:semiHidden="0" w:uiPriority="73" w:unhideWhenUsed="0"/>
-    <w:lsdException w:name="Light Shading Accent 1" w:semiHidden="0" w:uiPriority="60" w:unhideWhenUsed="0"/>
-    <w:lsdException w:name="Light List Accent 1" w:semiHidden="0" w:uiPriority="61" w:unhideWhenUsed="0"/>
-    <w:lsdException w:name="Light Grid Accent 1" w:semiHidden="0" w:uiPriority="62" w:unhideWhenUsed="0"/>
-    <w:lsdException w:name="Medium Shading 1 Accent 1" w:semiHidden="0" w:uiPriority="63" w:unhideWhenUsed="0"/>
-    <w:lsdException w:name="Medium Shading 2 Accent 1" w:semiHidden="0" w:uiPriority="64" w:unhideWhenUsed="0"/>
-    <w:lsdException w:name="Medium List 1 Accent 1" w:semiHidden="0" w:uiPriority="65" w:unhideWhenUsed="0"/>
-    <w:lsdException w:name="Revision" w:unhideWhenUsed="0"/>
-    <w:lsdException w:name="List Paragraph" w:semiHidden="0" w:uiPriority="34" w:unhideWhenUsed="0" w:qFormat="1"/>
-    <w:lsdException w:name="Quote" w:semiHidden="0" w:uiPriority="29" w:unhideWhenUsed="0" w:qFormat="1"/>
-    <w:lsdException w:name="Intense Quote" w:semiHidden="0" w:uiPriority="30" w:unhideWhenUsed="0" w:qFormat="1"/>
-    <w:lsdException w:name="Medium List 2 Accent 1" w:semiHidden="0" w:uiPriority="66" w:unhideWhenUsed="0"/>
-    <w:lsdException w:name="Medium Grid 1 Accent 1" w:semiHidden="0" w:uiPriority="67" w:unhideWhenUsed="0"/>
-    <w:lsdException w:name="Medium Grid 2 Accent 1" w:semiHidden="0" w:uiPriority="68" w:unhideWhenUsed="0"/>
-    <w:lsdException w:name="Medium Grid 3 Accent 1" w:semiHidden="0" w:uiPriority="69" w:unhideWhenUsed="0"/>
-    <w:lsdException w:name="Dark List Accent 1" w:semiHidden="0" w:uiPriority="70" w:unhideWhenUsed="0"/>
-    <w:lsdException w:name="Colorful Shading Accent 1" w:semiHidden="0" w:uiPriority="71" w:unhideWhenUsed="0"/>
-    <w:lsdException w:name="Colorful List Accent 1" w:semiHidden="0" w:uiPriority="72" w:unhideWhenUsed="0"/>
-    <w:lsdException w:name="Colorful Grid Accent 1" w:semiHidden="0" w:uiPriority="73" w:unhideWhenUsed="0"/>
-    <w:lsdException w:name="Light Shading Accent 2" w:semiHidden="0" w:uiPriority="60" w:unhideWhenUsed="0"/>
-    <w:lsdException w:name="Light List Accent 2" w:semiHidden="0" w:uiPriority="61" w:unhideWhenUsed="0"/>
-    <w:lsdException w:name="Light Grid Accent 2" w:semiHidden="0" w:uiPriority="62" w:unhideWhenUsed="0"/>
-    <w:lsdException w:name="Medium Shading 1 Accent 2" w:semiHidden="0" w:uiPriority="63" w:unhideWhenUsed="0"/>
-    <w:lsdException w:name="Medium Shading 2 Accent 2" w:semiHidden="0" w:uiPriority="64" w:unhideWhenUsed="0"/>
-    <w:lsdException w:name="Medium List 1 Accent 2" w:semiHidden="0" w:uiPriority="65" w:unhideWhenUsed="0"/>
-    <w:lsdException w:name="Medium List 2 Accent 2" w:semiHidden="0" w:uiPriority="66" w:unhideWhenUsed="0"/>
-    <w:lsdException w:name="Medium Grid 1 Accent 2" w:semiHidden="0" w:uiPriority="67" w:unhideWhenUsed="0"/>
-    <w:lsdException w:name="Medium Grid 2 Accent 2" w:semiHidden="0" w:uiPriority="68" w:unhideWhenUsed="0"/>
-    <w:lsdException w:name="Medium Grid 3 Accent 2" w:semiHidden="0" w:uiPriority="69" w:unhideWhenUsed="0"/>
-    <w:lsdException w:name="Dark List Accent 2" w:semiHidden="0" w:uiPriority="70" w:unhideWhenUsed="0"/>
-    <w:lsdException w:name="Colorful Shading Accent 2" w:semiHidden="0" w:uiPriority="71" w:unhideWhenUsed="0"/>
-    <w:lsdException w:name="Colorful List Accent 2" w:semiHidden="0" w:uiPriority="72" w:unhideWhenUsed="0"/>
-    <w:lsdException w:name="Colorful Grid Accent 2" w:semiHidden="0" w:uiPriority="73" w:unhideWhenUsed="0"/>
-    <w:lsdException w:name="Light Shading Accent 3" w:semiHidden="0" w:uiPriority="60" w:unhideWhenUsed="0"/>
-    <w:lsdException w:name="Light List Accent 3" w:semiHidden="0" w:uiPriority="61" w:unhideWhenUsed="0"/>
-    <w:lsdException w:name="Light Grid Accent 3" w:semiHidden="0" w:uiPriority="62" w:unhideWhenUsed="0"/>
-    <w:lsdException w:name="Medium Shading 1 Accent 3" w:semiHidden="0" w:uiPriority="63" w:unhideWhenUsed="0"/>
-    <w:lsdException w:name="Medium Shading 2 Accent 3" w:semiHidden="0" w:uiPriority="64" w:unhideWhenUsed="0"/>
-    <w:lsdException w:name="Medium List 1 Accent 3" w:semiHidden="0" w:uiPriority="65" w:unhideWhenUsed="0"/>
-    <w:lsdException w:name="Medium List 2 Accent 3" w:semiHidden="0" w:uiPriority="66" w:unhideWhenUsed="0"/>
-    <w:lsdException w:name="Medium Grid 1 Accent 3" w:semiHidden="0" w:uiPriority="67" w:unhideWhenUsed="0"/>
-    <w:lsdException w:name="Medium Grid 2 Accent 3" w:semiHidden="0" w:uiPriority="68" w:unhideWhenUsed="0"/>
-    <w:lsdException w:name="Medium Grid 3 Accent 3" w:semiHidden="0" w:uiPriority="69" w:unhideWhenUsed="0"/>
-    <w:lsdException w:name="Dark List Accent 3" w:semiHidden="0" w:uiPriority="70" w:unhideWhenUsed="0"/>
-    <w:lsdException w:name="Colorful Shading Accent 3" w:semiHidden="0" w:uiPriority="71" w:unhideWhenUsed="0"/>
-    <w:lsdException w:name="Colorful List Accent 3" w:semiHidden="0" w:uiPriority="72" w:unhideWhenUsed="0"/>
-    <w:lsdException w:name="Colorful Grid Accent 3" w:semiHidden="0" w:uiPriority="73" w:unhideWhenUsed="0"/>
-    <w:lsdException w:name="Light Shading Accent 4" w:semiHidden="0" w:uiPriority="60" w:unhideWhenUsed="0"/>
-    <w:lsdException w:name="Light List Accent 4" w:semiHidden="0" w:uiPriority="61" w:unhideWhenUsed="0"/>
-    <w:lsdException w:name="Light Grid Accent 4" w:semiHidden="0" w:uiPriority="62" w:unhideWhenUsed="0"/>
-    <w:lsdException w:name="Medium Shading 1 Accent 4" w:semiHidden="0" w:uiPriority="63" w:unhideWhenUsed="0"/>
-    <w:lsdException w:name="Medium Shading 2 Accent 4" w:semiHidden="0" w:uiPriority="64" w:unhideWhenUsed="0"/>
-    <w:lsdException w:name="Medium List 1 Accent 4" w:semiHidden="0" w:uiPriority="65" w:unhideWhenUsed="0"/>
-    <w:lsdException w:name="Medium List 2 Accent 4" w:semiHidden="0" w:uiPriority="66" w:unhideWhenUsed="0"/>
-    <w:lsdException w:name="Medium Grid 1 Accent 4" w:semiHidden="0" w:uiPriority="67" w:unhideWhenUsed="0"/>
-    <w:lsdException w:name="Medium Grid 2 Accent 4" w:semiHidden="0" w:uiPriority="68" w:unhideWhenUsed="0"/>
-    <w:lsdException w:name="Medium Grid 3 Accent 4" w:semiHidden="0" w:uiPriority="69" w:unhideWhenUsed="0"/>
-    <w:lsdException w:name="Dark List Accent 4" w:semiHidden="0" w:uiPriority="70" w:unhideWhenUsed="0"/>
-    <w:lsdException w:name="Colorful Shading Accent 4" w:semiHidden="0" w:uiPriority="71" w:unhideWhenUsed="0"/>
-    <w:lsdException w:name="Colorful List Accent 4" w:semiHidden="0" w:uiPriority="72" w:unhideWhenUsed="0"/>
-    <w:lsdException w:name="Colorful Grid Accent 4" w:semiHidden="0" w:uiPriority="73" w:unhideWhenUsed="0"/>
-    <w:lsdException w:name="Light Shading Accent 5" w:semiHidden="0" w:uiPriority="60" w:unhideWhenUsed="0"/>
-    <w:lsdException w:name="Light List Accent 5" w:semiHidden="0" w:uiPriority="61" w:unhideWhenUsed="0"/>
-    <w:lsdException w:name="Light Grid Accent 5" w:semiHidden="0" w:uiPriority="62" w:unhideWhenUsed="0"/>
-    <w:lsdException w:name="Medium Shading 1 Accent 5" w:semiHidden="0" w:uiPriority="63" w:unhideWhenUsed="0"/>
-    <w:lsdException w:name="Medium Shading 2 Accent 5" w:semiHidden="0" w:uiPriority="64" w:unhideWhenUsed="0"/>
-    <w:lsdException w:name="Medium List 1 Accent 5" w:semiHidden="0" w:uiPriority="65" w:unhideWhenUsed="0"/>
-    <w:lsdException w:name="Medium List 2 Accent 5" w:semiHidden="0" w:uiPriority="66" w:unhideWhenUsed="0"/>
-    <w:lsdException w:name="Medium Grid 1 Accent 5" w:semiHidden="0" w:uiPriority="67" w:unhideWhenUsed="0"/>
-    <w:lsdException w:name="Medium Grid 2 Accent 5" w:semiHidden="0" w:uiPriority="68" w:unhideWhenUsed="0"/>
-    <w:lsdException w:name="Medium Grid 3 Accent 5" w:semiHidden="0" w:uiPriority="69" w:unhideWhenUsed="0"/>
-    <w:lsdException w:name="Dark List Accent 5" w:semiHidden="0" w:uiPriority="70" w:unhideWhenUsed="0"/>
-    <w:lsdException w:name="Colorful Shading Accent 5" w:semiHidden="0" w:uiPriority="71" w:unhideWhenUsed="0"/>
-    <w:lsdException w:name="Colorful List Accent 5" w:semiHidden="0" w:uiPriority="72" w:unhideWhenUsed="0"/>
-    <w:lsdException w:name="Colorful Grid Accent 5" w:semiHidden="0" w:uiPriority="73" w:unhideWhenUsed="0"/>
-    <w:lsdException w:name="Light Shading Accent 6" w:semiHidden="0" w:uiPriority="60" w:unhideWhenUsed="0"/>
-    <w:lsdException w:name="Light List Accent 6" w:semiHidden="0" w:uiPriority="61" w:unhideWhenUsed="0"/>
-    <w:lsdException w:name="Light Grid Accent 6" w:semiHidden="0" w:uiPriority="62" w:unhideWhenUsed="0"/>
-    <w:lsdException w:name="Medium Shading 1 Accent 6" w:semiHidden="0" w:uiPriority="63" w:unhideWhenUsed="0"/>
-    <w:lsdException w:name="Medium Shading 2 Accent 6" w:semiHidden="0" w:uiPriority="64" w:unhideWhenUsed="0"/>
-    <w:lsdException w:name="Medium List 1 Accent 6" w:semiHidden="0" w:uiPriority="65" w:unhideWhenUsed="0"/>
-    <w:lsdException w:name="Medium List 2 Accent 6" w:semiHidden="0" w:uiPriority="66" w:unhideWhenUsed="0"/>
-    <w:lsdException w:name="Medium Grid 1 Accent 6" w:semiHidden="0" w:uiPriority="67" w:unhideWhenUsed="0"/>
-    <w:lsdException w:name="Medium Grid 2 Accent 6" w:semiHidden="0" w:uiPriority="68" w:unhideWhenUsed="0"/>
-    <w:lsdException w:name="Medium Grid 3 Accent 6" w:semiHidden="0" w:uiPriority="69" w:unhideWhenUsed="0"/>
-    <w:lsdException w:name="Dark List Accent 6" w:semiHidden="0" w:uiPriority="70" w:unhideWhenUsed="0"/>
-    <w:lsdException w:name="Colorful Shading Accent 6" w:semiHidden="0" w:uiPriority="71" w:unhideWhenUsed="0"/>
-    <w:lsdException w:name="Colorful List Accent 6" w:semiHidden="0" w:uiPriority="72" w:unhideWhenUsed="0"/>
-    <w:lsdException w:name="Colorful Grid Accent 6" w:semiHidden="0" w:uiPriority="73" w:unhideWhenUsed="0"/>
-    <w:lsdException w:name="Subtle Emphasis" w:semiHidden="0" w:uiPriority="19" w:unhideWhenUsed="0" w:qFormat="1"/>
-    <w:lsdException w:name="Intense Emphasis" w:semiHidden="0" w:uiPriority="21" w:unhideWhenUsed="0" w:qFormat="1"/>
-    <w:lsdException w:name="Subtle Reference" w:semiHidden="0" w:uiPriority="31" w:unhideWhenUsed="0" w:qFormat="1"/>
-    <w:lsdException w:name="Intense Reference" w:semiHidden="0" w:uiPriority="32" w:unhideWhenUsed="0" w:qFormat="1"/>
-    <w:lsdException w:name="Book Title" w:semiHidden="0" w:uiPriority="33" w:unhideWhenUsed="0" w:qFormat="1"/>
-    <w:lsdException w:name="Bibliography" w:uiPriority="37"/>
-    <w:lsdException w:name="TOC Heading" w:uiPriority="39" w:qFormat="1"/>
+  <w:latentStyles w:defLockedState="0" w:defUIPriority="99" w:defSemiHidden="0" w:defUnhideWhenUsed="0" w:defQFormat="0" w:count="380">
+    <w:lsdException w:name="Normal" w:uiPriority="0" w:qFormat="1"/>
+    <w:lsdException w:name="heading 1" w:uiPriority="9" w:qFormat="1"/>
+    <w:lsdException w:name="heading 2" w:semiHidden="1" w:uiPriority="9" w:unhideWhenUsed="1" w:qFormat="1"/>
+    <w:lsdException w:name="heading 3" w:semiHidden="1" w:uiPriority="9" w:unhideWhenUsed="1" w:qFormat="1"/>
+    <w:lsdException w:name="heading 4" w:semiHidden="1" w:uiPriority="9" w:unhideWhenUsed="1" w:qFormat="1"/>
+    <w:lsdException w:name="heading 5" w:semiHidden="1" w:uiPriority="9" w:unhideWhenUsed="1" w:qFormat="1"/>
+    <w:lsdException w:name="heading 6" w:semiHidden="1" w:uiPriority="9" w:unhideWhenUsed="1" w:qFormat="1"/>
+    <w:lsdException w:name="heading 7" w:semiHidden="1" w:uiPriority="9" w:unhideWhenUsed="1" w:qFormat="1"/>
+    <w:lsdException w:name="heading 8" w:semiHidden="1" w:uiPriority="9" w:unhideWhenUsed="1" w:qFormat="1"/>
+    <w:lsdException w:name="heading 9" w:semiHidden="1" w:uiPriority="9" w:unhideWhenUsed="1" w:qFormat="1"/>
+    <w:lsdException w:name="index 1" w:semiHidden="1" w:unhideWhenUsed="1"/>
+    <w:lsdException w:name="index 2" w:semiHidden="1" w:unhideWhenUsed="1"/>
+    <w:lsdException w:name="index 3" w:semiHidden="1" w:unhideWhenUsed="1"/>
+    <w:lsdException w:name="index 4" w:semiHidden="1" w:unhideWhenUsed="1"/>
+    <w:lsdException w:name="index 5" w:semiHidden="1" w:unhideWhenUsed="1"/>
+    <w:lsdException w:name="index 6" w:semiHidden="1" w:unhideWhenUsed="1"/>
+    <w:lsdException w:name="index 7" w:semiHidden="1" w:unhideWhenUsed="1"/>
+    <w:lsdException w:name="index 8" w:semiHidden="1" w:unhideWhenUsed="1"/>
+    <w:lsdException w:name="index 9" w:semiHidden="1" w:unhideWhenUsed="1"/>
+    <w:lsdException w:name="toc 1" w:semiHidden="1" w:uiPriority="39" w:unhideWhenUsed="1"/>
+    <w:lsdException w:name="toc 2" w:semiHidden="1" w:uiPriority="39" w:unhideWhenUsed="1"/>
+    <w:lsdException w:name="toc 3" w:semiHidden="1" w:uiPriority="39" w:unhideWhenUsed="1"/>
+    <w:lsdException w:name="toc 4" w:semiHidden="1" w:uiPriority="39" w:unhideWhenUsed="1"/>
+    <w:lsdException w:name="toc 5" w:semiHidden="1" w:uiPriority="39" w:unhideWhenUsed="1"/>
+    <w:lsdException w:name="toc 6" w:semiHidden="1" w:uiPriority="39" w:unhideWhenUsed="1"/>
+    <w:lsdException w:name="toc 7" w:semiHidden="1" w:uiPriority="39" w:unhideWhenUsed="1"/>
+    <w:lsdException w:name="toc 8" w:semiHidden="1" w:uiPriority="39" w:unhideWhenUsed="1"/>
+    <w:lsdException w:name="toc 9" w:semiHidden="1" w:uiPriority="39" w:unhideWhenUsed="1"/>
+    <w:lsdException w:name="Normal Indent" w:semiHidden="1" w:unhideWhenUsed="1"/>
+    <w:lsdException w:name="footnote text" w:semiHidden="1" w:unhideWhenUsed="1"/>
+    <w:lsdException w:name="annotation text" w:semiHidden="1" w:unhideWhenUsed="1"/>
+    <w:lsdException w:name="header" w:semiHidden="1" w:unhideWhenUsed="1"/>
+    <w:lsdException w:name="footer" w:semiHidden="1" w:unhideWhenUsed="1"/>
+    <w:lsdException w:name="index heading" w:semiHidden="1" w:unhideWhenUsed="1"/>
+    <w:lsdException w:name="caption" w:semiHidden="1" w:uiPriority="35" w:unhideWhenUsed="1" w:qFormat="1"/>
+    <w:lsdException w:name="table of figures" w:semiHidden="1" w:unhideWhenUsed="1"/>
+    <w:lsdException w:name="envelope address" w:semiHidden="1" w:unhideWhenUsed="1"/>
+    <w:lsdException w:name="envelope return" w:semiHidden="1" w:unhideWhenUsed="1"/>
+    <w:lsdException w:name="footnote reference" w:semiHidden="1" w:unhideWhenUsed="1"/>
+    <w:lsdException w:name="annotation reference" w:semiHidden="1" w:unhideWhenUsed="1"/>
+    <w:lsdException w:name="line number" w:semiHidden="1" w:unhideWhenUsed="1"/>
+    <w:lsdException w:name="page number" w:semiHidden="1" w:unhideWhenUsed="1"/>
+    <w:lsdException w:name="endnote reference" w:semiHidden="1" w:unhideWhenUsed="1"/>
+    <w:lsdException w:name="endnote text" w:semiHidden="1" w:unhideWhenUsed="1"/>
+    <w:lsdException w:name="table of authorities" w:semiHidden="1" w:unhideWhenUsed="1"/>
+    <w:lsdException w:name="macro" w:semiHidden="1" w:unhideWhenUsed="1"/>
+    <w:lsdException w:name="toa heading" w:semiHidden="1" w:unhideWhenUsed="1"/>
+    <w:lsdException w:name="List" w:semiHidden="1" w:unhideWhenUsed="1"/>
+    <w:lsdException w:name="List Bullet" w:semiHidden="1" w:unhideWhenUsed="1"/>
+    <w:lsdException w:name="List Number" w:semiHidden="1" w:unhideWhenUsed="1"/>
+    <w:lsdException w:name="List 2" w:semiHidden="1" w:unhideWhenUsed="1"/>
+    <w:lsdException w:name="List 3" w:semiHidden="1" w:unhideWhenUsed="1"/>
+    <w:lsdException w:name="List 4" w:semiHidden="1" w:unhideWhenUsed="1"/>
+    <w:lsdException w:name="List 5" w:semiHidden="1" w:unhideWhenUsed="1"/>
+    <w:lsdException w:name="List Bullet 2" w:semiHidden="1" w:unhideWhenUsed="1"/>
+    <w:lsdException w:name="List Bullet 3" w:semiHidden="1" w:unhideWhenUsed="1"/>
+    <w:lsdException w:name="List Bullet 4" w:semiHidden="1" w:unhideWhenUsed="1"/>
+    <w:lsdException w:name="List Bullet 5" w:semiHidden="1" w:unhideWhenUsed="1"/>
+    <w:lsdException w:name="List Number 2" w:semiHidden="1" w:unhideWhenUsed="1"/>
+    <w:lsdException w:name="List Number 3" w:semiHidden="1" w:unhideWhenUsed="1"/>
+    <w:lsdException w:name="List Number 4" w:semiHidden="1" w:unhideWhenUsed="1"/>
+    <w:lsdException w:name="List Number 5" w:semiHidden="1" w:unhideWhenUsed="1"/>
+    <w:lsdException w:name="Title" w:uiPriority="10" w:qFormat="1"/>
+    <w:lsdException w:name="Closing" w:semiHidden="1" w:unhideWhenUsed="1"/>
+    <w:lsdException w:name="Signature" w:semiHidden="1" w:unhideWhenUsed="1"/>
+    <w:lsdException w:name="Default Paragraph Font" w:semiHidden="1" w:uiPriority="1" w:unhideWhenUsed="1"/>
+    <w:lsdException w:name="Body Text" w:semiHidden="1" w:unhideWhenUsed="1"/>
+    <w:lsdException w:name="Body Text Indent" w:semiHidden="1" w:unhideWhenUsed="1"/>
+    <w:lsdException w:name="List Continue" w:semiHidden="1" w:unhideWhenUsed="1"/>
+    <w:lsdException w:name="List Continue 2" w:semiHidden="1" w:unhideWhenUsed="1"/>
+    <w:lsdException w:name="List Continue 3" w:semiHidden="1" w:unhideWhenUsed="1"/>
+    <w:lsdException w:name="List Continue 4" w:semiHidden="1" w:unhideWhenUsed="1"/>
+    <w:lsdException w:name="List Continue 5" w:semiHidden="1" w:unhideWhenUsed="1"/>
+    <w:lsdException w:name="Message Header" w:semiHidden="1" w:unhideWhenUsed="1"/>
+    <w:lsdException w:name="Subtitle" w:uiPriority="11" w:qFormat="1"/>
+    <w:lsdException w:name="Salutation" w:semiHidden="1" w:unhideWhenUsed="1"/>
+    <w:lsdException w:name="Date" w:semiHidden="1" w:unhideWhenUsed="1"/>
+    <w:lsdException w:name="Body Text First Indent" w:semiHidden="1" w:unhideWhenUsed="1"/>
+    <w:lsdException w:name="Body Text First Indent 2" w:semiHidden="1" w:unhideWhenUsed="1"/>
+    <w:lsdException w:name="Note Heading" w:semiHidden="1" w:unhideWhenUsed="1"/>
+    <w:lsdException w:name="Body Text 2" w:semiHidden="1" w:unhideWhenUsed="1"/>
+    <w:lsdException w:name="Body Text 3" w:semiHidden="1" w:unhideWhenUsed="1"/>
+    <w:lsdException w:name="Body Text Indent 2" w:semiHidden="1" w:unhideWhenUsed="1"/>
+    <w:lsdException w:name="Body Text Indent 3" w:semiHidden="1" w:unhideWhenUsed="1"/>
+    <w:lsdException w:name="Block Text" w:semiHidden="1" w:unhideWhenUsed="1"/>
+    <w:lsdException w:name="Hyperlink" w:semiHidden="1" w:unhideWhenUsed="1"/>
+    <w:lsdException w:name="FollowedHyperlink" w:semiHidden="1" w:unhideWhenUsed="1"/>
+    <w:lsdException w:name="Strong" w:uiPriority="22" w:qFormat="1"/>
+    <w:lsdException w:name="Emphasis" w:uiPriority="20" w:qFormat="1"/>
+    <w:lsdException w:name="Document Map" w:semiHidden="1" w:unhideWhenUsed="1"/>
+    <w:lsdException w:name="Plain Text" w:semiHidden="1" w:unhideWhenUsed="1"/>
+    <w:lsdException w:name="E-mail Signature" w:semiHidden="1" w:unhideWhenUsed="1"/>
+    <w:lsdException w:name="HTML Top of Form" w:semiHidden="1" w:unhideWhenUsed="1"/>
+    <w:lsdException w:name="HTML Bottom of Form" w:semiHidden="1" w:unhideWhenUsed="1"/>
+    <w:lsdException w:name="Normal (Web)" w:semiHidden="1" w:unhideWhenUsed="1"/>
+    <w:lsdException w:name="HTML Acronym" w:semiHidden="1" w:unhideWhenUsed="1"/>
+    <w:lsdException w:name="HTML Address" w:semiHidden="1" w:unhideWhenUsed="1"/>
+    <w:lsdException w:name="HTML Cite" w:semiHidden="1" w:unhideWhenUsed="1"/>
+    <w:lsdException w:name="HTML Code" w:semiHidden="1" w:unhideWhenUsed="1"/>
+    <w:lsdException w:name="HTML Definition" w:semiHidden="1" w:unhideWhenUsed="1"/>
+    <w:lsdException w:name="HTML Keyboard" w:semiHidden="1" w:unhideWhenUsed="1"/>
+    <w:lsdException w:name="HTML Preformatted" w:semiHidden="1" w:unhideWhenUsed="1"/>
+    <w:lsdException w:name="HTML Sample" w:semiHidden="1" w:unhideWhenUsed="1"/>
+    <w:lsdException w:name="HTML Typewriter" w:semiHidden="1" w:unhideWhenUsed="1"/>
+    <w:lsdException w:name="HTML Variable" w:semiHidden="1" w:unhideWhenUsed="1"/>
+    <w:lsdException w:name="Normal Table" w:semiHidden="1" w:unhideWhenUsed="1"/>
+    <w:lsdException w:name="annotation subject" w:semiHidden="1" w:unhideWhenUsed="1"/>
+    <w:lsdException w:name="No List" w:semiHidden="1" w:unhideWhenUsed="1"/>
+    <w:lsdException w:name="Outline List 1" w:semiHidden="1" w:unhideWhenUsed="1"/>
+    <w:lsdException w:name="Outline List 2" w:semiHidden="1" w:unhideWhenUsed="1"/>
+    <w:lsdException w:name="Outline List 3" w:semiHidden="1" w:unhideWhenUsed="1"/>
+    <w:lsdException w:name="Table Simple 1" w:semiHidden="1" w:unhideWhenUsed="1"/>
+    <w:lsdException w:name="Table Simple 2" w:semiHidden="1" w:unhideWhenUsed="1"/>
+    <w:lsdException w:name="Table Simple 3" w:semiHidden="1" w:unhideWhenUsed="1"/>
+    <w:lsdException w:name="Table Classic 1" w:semiHidden="1" w:unhideWhenUsed="1"/>
+    <w:lsdException w:name="Table Classic 2" w:semiHidden="1" w:unhideWhenUsed="1"/>
+    <w:lsdException w:name="Table Classic 3" w:semiHidden="1" w:unhideWhenUsed="1"/>
+    <w:lsdException w:name="Table Classic 4" w:semiHidden="1" w:unhideWhenUsed="1"/>
+    <w:lsdException w:name="Table Colorful 1" w:semiHidden="1" w:unhideWhenUsed="1"/>
+    <w:lsdException w:name="Table Colorful 2" w:semiHidden="1" w:unhideWhenUsed="1"/>
+    <w:lsdException w:name="Table Colorful 3" w:semiHidden="1" w:unhideWhenUsed="1"/>
+    <w:lsdException w:name="Table Columns 1" w:semiHidden="1" w:unhideWhenUsed="1"/>
+    <w:lsdException w:name="Table Columns 2" w:semiHidden="1" w:unhideWhenUsed="1"/>
+    <w:lsdException w:name="Table Columns 3" w:semiHidden="1" w:unhideWhenUsed="1"/>
+    <w:lsdException w:name="Table Columns 4" w:semiHidden="1" w:unhideWhenUsed="1"/>
+    <w:lsdException w:name="Table Columns 5" w:semiHidden="1" w:unhideWhenUsed="1"/>
+    <w:lsdException w:name="Table Grid 1" w:semiHidden="1" w:unhideWhenUsed="1"/>
+    <w:lsdException w:name="Table Grid 2" w:semiHidden="1" w:unhideWhenUsed="1"/>
+    <w:lsdException w:name="Table Grid 3" w:semiHidden="1" w:unhideWhenUsed="1"/>
+    <w:lsdException w:name="Table Grid 4" w:semiHidden="1" w:unhideWhenUsed="1"/>
+    <w:lsdException w:name="Table Grid 5" w:semiHidden="1" w:unhideWhenUsed="1"/>
+    <w:lsdException w:name="Table Grid 6" w:semiHidden="1" w:unhideWhenUsed="1"/>
+    <w:lsdException w:name="Table Grid 7" w:semiHidden="1" w:unhideWhenUsed="1"/>
+    <w:lsdException w:name="Table Grid 8" w:semiHidden="1" w:unhideWhenUsed="1"/>
+    <w:lsdException w:name="Table List 1" w:semiHidden="1" w:unhideWhenUsed="1"/>
+    <w:lsdException w:name="Table List 2" w:semiHidden="1" w:unhideWhenUsed="1"/>
+    <w:lsdException w:name="Table List 3" w:semiHidden="1" w:unhideWhenUsed="1"/>
+    <w:lsdException w:name="Table List 4" w:semiHidden="1" w:unhideWhenUsed="1"/>
+    <w:lsdException w:name="Table List 5" w:semiHidden="1" w:unhideWhenUsed="1"/>
+    <w:lsdException w:name="Table List 6" w:semiHidden="1" w:unhideWhenUsed="1"/>
+    <w:lsdException w:name="Table List 7" w:semiHidden="1" w:unhideWhenUsed="1"/>
+    <w:lsdException w:name="Table List 8" w:semiHidden="1" w:unhideWhenUsed="1"/>
+    <w:lsdException w:name="Table 3D effects 1" w:semiHidden="1" w:unhideWhenUsed="1"/>
+    <w:lsdException w:name="Table 3D effects 2" w:semiHidden="1" w:unhideWhenUsed="1"/>
+    <w:lsdException w:name="Table 3D effects 3" w:semiHidden="1" w:unhideWhenUsed="1"/>
+    <w:lsdException w:name="Table Contemporary" w:semiHidden="1" w:unhideWhenUsed="1"/>
+    <w:lsdException w:name="Table Elegant" w:semiHidden="1" w:unhideWhenUsed="1"/>
+    <w:lsdException w:name="Table Professional" w:semiHidden="1" w:unhideWhenUsed="1"/>
+    <w:lsdException w:name="Table Subtle 1" w:semiHidden="1" w:unhideWhenUsed="1"/>
+    <w:lsdException w:name="Table Subtle 2" w:semiHidden="1" w:unhideWhenUsed="1"/>
+    <w:lsdException w:name="Table Web 1" w:semiHidden="1" w:unhideWhenUsed="1"/>
+    <w:lsdException w:name="Table Web 2" w:semiHidden="1" w:unhideWhenUsed="1"/>
+    <w:lsdException w:name="Table Web 3" w:semiHidden="1" w:unhideWhenUsed="1"/>
+    <w:lsdException w:name="Balloon Text" w:semiHidden="1" w:unhideWhenUsed="1"/>
+    <w:lsdException w:name="Table Grid" w:uiPriority="59"/>
+    <w:lsdException w:name="Table Theme" w:semiHidden="1" w:unhideWhenUsed="1"/>
+    <w:lsdException w:name="Note Level 1" w:semiHidden="1" w:unhideWhenUsed="1"/>
+    <w:lsdException w:name="Note Level 2" w:semiHidden="1" w:unhideWhenUsed="1"/>
+    <w:lsdException w:name="Note Level 3" w:semiHidden="1" w:unhideWhenUsed="1"/>
+    <w:lsdException w:name="Note Level 4" w:semiHidden="1" w:unhideWhenUsed="1"/>
+    <w:lsdException w:name="Note Level 5" w:semiHidden="1" w:unhideWhenUsed="1"/>
+    <w:lsdException w:name="Note Level 6" w:semiHidden="1" w:unhideWhenUsed="1"/>
+    <w:lsdException w:name="Note Level 7" w:semiHidden="1" w:unhideWhenUsed="1"/>
+    <w:lsdException w:name="Note Level 8" w:semiHidden="1" w:unhideWhenUsed="1"/>
+    <w:lsdException w:name="Note Level 9" w:semiHidden="1" w:unhideWhenUsed="1"/>
+    <w:lsdException w:name="Placeholder Text" w:semiHidden="1"/>
+    <w:lsdException w:name="No Spacing" w:uiPriority="1" w:qFormat="1"/>
+    <w:lsdException w:name="Light Shading" w:uiPriority="60"/>
+    <w:lsdException w:name="Light List" w:uiPriority="61"/>
+    <w:lsdException w:name="Light Grid" w:uiPriority="62"/>
+    <w:lsdException w:name="Medium Shading 1" w:uiPriority="63"/>
+    <w:lsdException w:name="Medium Shading 2" w:uiPriority="64"/>
+    <w:lsdException w:name="Medium List 1" w:uiPriority="65"/>
+    <w:lsdException w:name="Medium List 2" w:uiPriority="66"/>
+    <w:lsdException w:name="Medium Grid 1" w:uiPriority="67"/>
+    <w:lsdException w:name="Medium Grid 2" w:uiPriority="68"/>
+    <w:lsdException w:name="Medium Grid 3" w:uiPriority="69"/>
+    <w:lsdException w:name="Dark List" w:uiPriority="70"/>
+    <w:lsdException w:name="Colorful Shading" w:uiPriority="71"/>
+    <w:lsdException w:name="Colorful List" w:uiPriority="72"/>
+    <w:lsdException w:name="Colorful Grid" w:uiPriority="73"/>
+    <w:lsdException w:name="Light Shading Accent 1" w:uiPriority="60"/>
+    <w:lsdException w:name="Light List Accent 1" w:uiPriority="61"/>
+    <w:lsdException w:name="Light Grid Accent 1" w:uiPriority="62"/>
+    <w:lsdException w:name="Medium Shading 1 Accent 1" w:uiPriority="63"/>
+    <w:lsdException w:name="Medium Shading 2 Accent 1" w:uiPriority="64"/>
+    <w:lsdException w:name="Medium List 1 Accent 1" w:uiPriority="65"/>
+    <w:lsdException w:name="Revision" w:semiHidden="1"/>
+    <w:lsdException w:name="List Paragraph" w:uiPriority="34" w:qFormat="1"/>
+    <w:lsdException w:name="Quote" w:uiPriority="29" w:qFormat="1"/>
+    <w:lsdException w:name="Intense Quote" w:uiPriority="30" w:qFormat="1"/>
+    <w:lsdException w:name="Medium List 2 Accent 1" w:uiPriority="66"/>
+    <w:lsdException w:name="Medium Grid 1 Accent 1" w:uiPriority="67"/>
+    <w:lsdException w:name="Medium Grid 2 Accent 1" w:uiPriority="68"/>
+    <w:lsdException w:name="Medium Grid 3 Accent 1" w:uiPriority="69"/>
+    <w:lsdException w:name="Dark List Accent 1" w:uiPriority="70"/>
+    <w:lsdException w:name="Colorful Shading Accent 1" w:uiPriority="71"/>
+    <w:lsdException w:name="Colorful List Accent 1" w:uiPriority="72"/>
+    <w:lsdException w:name="Colorful Grid Accent 1" w:uiPriority="73"/>
+    <w:lsdException w:name="Light Shading Accent 2" w:uiPriority="60"/>
+    <w:lsdException w:name="Light List Accent 2" w:uiPriority="61"/>
+    <w:lsdException w:name="Light Grid Accent 2" w:uiPriority="62"/>
+    <w:lsdException w:name="Medium Shading 1 Accent 2" w:uiPriority="63"/>
+    <w:lsdException w:name="Medium Shading 2 Accent 2" w:uiPriority="64"/>
+    <w:lsdException w:name="Medium List 1 Accent 2" w:uiPriority="65"/>
+    <w:lsdException w:name="Medium List 2 Accent 2" w:uiPriority="66"/>
+    <w:lsdException w:name="Medium Grid 1 Accent 2" w:uiPriority="67"/>
+    <w:lsdException w:name="Medium Grid 2 Accent 2" w:uiPriority="68"/>
+    <w:lsdException w:name="Medium Grid 3 Accent 2" w:uiPriority="69"/>
+    <w:lsdException w:name="Dark List Accent 2" w:uiPriority="70"/>
+    <w:lsdException w:name="Colorful Shading Accent 2" w:uiPriority="71"/>
+    <w:lsdException w:name="Colorful List Accent 2" w:uiPriority="72"/>
+    <w:lsdException w:name="Colorful Grid Accent 2" w:uiPriority="73"/>
+    <w:lsdException w:name="Light Shading Accent 3" w:uiPriority="60"/>
+    <w:lsdException w:name="Light List Accent 3" w:uiPriority="61"/>
+    <w:lsdException w:name="Light Grid Accent 3" w:uiPriority="62"/>
+    <w:lsdException w:name="Medium Shading 1 Accent 3" w:uiPriority="63"/>
+    <w:lsdException w:name="Medium Shading 2 Accent 3" w:uiPriority="64"/>
+    <w:lsdException w:name="Medium List 1 Accent 3" w:uiPriority="65"/>
+    <w:lsdException w:name="Medium List 2 Accent 3" w:uiPriority="66"/>
+    <w:lsdException w:name="Medium Grid 1 Accent 3" w:uiPriority="67"/>
+    <w:lsdException w:name="Medium Grid 2 Accent 3" w:uiPriority="68"/>
+    <w:lsdException w:name="Medium Grid 3 Accent 3" w:uiPriority="69"/>
+    <w:lsdException w:name="Dark List Accent 3" w:uiPriority="70"/>
+    <w:lsdException w:name="Colorful Shading Accent 3" w:uiPriority="71"/>
+    <w:lsdException w:name="Colorful List Accent 3" w:uiPriority="72"/>
+    <w:lsdException w:name="Colorful Grid Accent 3" w:uiPriority="73"/>
+    <w:lsdException w:name="Light Shading Accent 4" w:uiPriority="60"/>
+    <w:lsdException w:name="Light List Accent 4" w:uiPriority="61"/>
+    <w:lsdException w:name="Light Grid Accent 4" w:uiPriority="62"/>
+    <w:lsdException w:name="Medium Shading 1 Accent 4" w:uiPriority="63"/>
+    <w:lsdException w:name="Medium Shading 2 Accent 4" w:uiPriority="64"/>
+    <w:lsdException w:name="Medium List 1 Accent 4" w:uiPriority="65"/>
+    <w:lsdException w:name="Medium List 2 Accent 4" w:uiPriority="66"/>
+    <w:lsdException w:name="Medium Grid 1 Accent 4" w:uiPriority="67"/>
+    <w:lsdException w:name="Medium Grid 2 Accent 4" w:uiPriority="68"/>
+    <w:lsdException w:name="Medium Grid 3 Accent 4" w:uiPriority="69"/>
+    <w:lsdException w:name="Dark List Accent 4" w:uiPriority="70"/>
+    <w:lsdException w:name="Colorful Shading Accent 4" w:uiPriority="71"/>
+    <w:lsdException w:name="Colorful List Accent 4" w:uiPriority="72"/>
+    <w:lsdException w:name="Colorful Grid Accent 4" w:uiPriority="73"/>
+    <w:lsdException w:name="Light Shading Accent 5" w:uiPriority="60"/>
+    <w:lsdException w:name="Light List Accent 5" w:uiPriority="61"/>
+    <w:lsdException w:name="Light Grid Accent 5" w:uiPriority="62"/>
+    <w:lsdException w:name="Medium Shading 1 Accent 5" w:uiPriority="63"/>
+    <w:lsdException w:name="Medium Shading 2 Accent 5" w:uiPriority="64"/>
+    <w:lsdException w:name="Medium List 1 Accent 5" w:uiPriority="65"/>
+    <w:lsdException w:name="Medium List 2 Accent 5" w:uiPriority="66"/>
+    <w:lsdException w:name="Medium Grid 1 Accent 5" w:uiPriority="67"/>
+    <w:lsdException w:name="Medium Grid 2 Accent 5" w:uiPriority="68"/>
+    <w:lsdException w:name="Medium Grid 3 Accent 5" w:uiPriority="69"/>
+    <w:lsdException w:name="Dark List Accent 5" w:uiPriority="70"/>
+    <w:lsdException w:name="Colorful Shading Accent 5" w:uiPriority="71"/>
+    <w:lsdException w:name="Colorful List Accent 5" w:uiPriority="72"/>
+    <w:lsdException w:name="Colorful Grid Accent 5" w:uiPriority="73"/>
+    <w:lsdException w:name="Light Shading Accent 6" w:uiPriority="60"/>
+    <w:lsdException w:name="Light List Accent 6" w:uiPriority="61"/>
+    <w:lsdException w:name="Light Grid Accent 6" w:uiPriority="62"/>
+    <w:lsdException w:name="Medium Shading 1 Accent 6" w:uiPriority="63"/>
+    <w:lsdException w:name="Medium Shading 2 Accent 6" w:uiPriority="64"/>
+    <w:lsdException w:name="Medium List 1 Accent 6" w:uiPriority="65"/>
+    <w:lsdException w:name="Medium List 2 Accent 6" w:uiPriority="66"/>
+    <w:lsdException w:name="Medium Grid 1 Accent 6" w:uiPriority="67"/>
+    <w:lsdException w:name="Medium Grid 2 Accent 6" w:uiPriority="68"/>
+    <w:lsdException w:name="Medium Grid 3 Accent 6" w:uiPriority="69"/>
+    <w:lsdException w:name="Dark List Accent 6" w:uiPriority="70"/>
+    <w:lsdException w:name="Colorful Shading Accent 6" w:uiPriority="71"/>
+    <w:lsdException w:name="Colorful List Accent 6" w:uiPriority="72"/>
+    <w:lsdException w:name="Colorful Grid Accent 6" w:uiPriority="73"/>
+    <w:lsdException w:name="Subtle Emphasis" w:uiPriority="19" w:qFormat="1"/>
+    <w:lsdException w:name="Intense Emphasis" w:uiPriority="21" w:qFormat="1"/>
+    <w:lsdException w:name="Subtle Reference" w:uiPriority="31" w:qFormat="1"/>
+    <w:lsdException w:name="Intense Reference" w:uiPriority="32" w:qFormat="1"/>
+    <w:lsdException w:name="Book Title" w:uiPriority="33" w:qFormat="1"/>
+    <w:lsdException w:name="Bibliography" w:semiHidden="1" w:uiPriority="37" w:unhideWhenUsed="1"/>
+    <w:lsdException w:name="TOC Heading" w:semiHidden="1" w:uiPriority="39" w:unhideWhenUsed="1" w:qFormat="1"/>
+    <w:lsdException w:name="Plain Table 1" w:uiPriority="41"/>
+    <w:lsdException w:name="Plain Table 2" w:uiPriority="42"/>
+    <w:lsdException w:name="Plain Table 3" w:uiPriority="43"/>
+    <w:lsdException w:name="Plain Table 4" w:uiPriority="44"/>
+    <w:lsdException w:name="Plain Table 5" w:uiPriority="45"/>
+    <w:lsdException w:name="Grid Table Light" w:uiPriority="40"/>
+    <w:lsdException w:name="Grid Table 1 Light" w:uiPriority="46"/>
+    <w:lsdException w:name="Grid Table 2" w:uiPriority="47"/>
+    <w:lsdException w:name="Grid Table 3" w:uiPriority="48"/>
+    <w:lsdException w:name="Grid Table 4" w:uiPriority="49"/>
+    <w:lsdException w:name="Grid Table 5 Dark" w:uiPriority="50"/>
+    <w:lsdException w:name="Grid Table 6 Colorful" w:uiPriority="51"/>
+    <w:lsdException w:name="Grid Table 7 Colorful" w:uiPriority="52"/>
+    <w:lsdException w:name="Grid Table 1 Light Accent 1" w:uiPriority="46"/>
+    <w:lsdException w:name="Grid Table 2 Accent 1" w:uiPriority="47"/>
+    <w:lsdException w:name="Grid Table 3 Accent 1" w:uiPriority="48"/>
+    <w:lsdException w:name="Grid Table 4 Accent 1" w:uiPriority="49"/>
+    <w:lsdException w:name="Grid Table 5 Dark Accent 1" w:uiPriority="50"/>
+    <w:lsdException w:name="Grid Table 6 Colorful Accent 1" w:uiPriority="51"/>
+    <w:lsdException w:name="Grid Table 7 Colorful Accent 1" w:uiPriority="52"/>
+    <w:lsdException w:name="Grid Table 1 Light Accent 2" w:uiPriority="46"/>
+    <w:lsdException w:name="Grid Table 2 Accent 2" w:uiPriority="47"/>
+    <w:lsdException w:name="Grid Table 3 Accent 2" w:uiPriority="48"/>
+    <w:lsdException w:name="Grid Table 4 Accent 2" w:uiPriority="49"/>
+    <w:lsdException w:name="Grid Table 5 Dark Accent 2" w:uiPriority="50"/>
+    <w:lsdException w:name="Grid Table 6 Colorful Accent 2" w:uiPriority="51"/>
+    <w:lsdException w:name="Grid Table 7 Colorful Accent 2" w:uiPriority="52"/>
+    <w:lsdException w:name="Grid Table 1 Light Accent 3" w:uiPriority="46"/>
+    <w:lsdException w:name="Grid Table 2 Accent 3" w:uiPriority="47"/>
+    <w:lsdException w:name="Grid Table 3 Accent 3" w:uiPriority="48"/>
+    <w:lsdException w:name="Grid Table 4 Accent 3" w:uiPriority="49"/>
+    <w:lsdException w:name="Grid Table 5 Dark Accent 3" w:uiPriority="50"/>
+    <w:lsdException w:name="Grid Table 6 Colorful Accent 3" w:uiPriority="51"/>
+    <w:lsdException w:name="Grid Table 7 Colorful Accent 3" w:uiPriority="52"/>
+    <w:lsdException w:name="Grid Table 1 Light Accent 4" w:uiPriority="46"/>
+    <w:lsdException w:name="Grid Table 2 Accent 4" w:uiPriority="47"/>
+    <w:lsdException w:name="Grid Table 3 Accent 4" w:uiPriority="48"/>
+    <w:lsdException w:name="Grid Table 4 Accent 4" w:uiPriority="49"/>
+    <w:lsdException w:name="Grid Table 5 Dark Accent 4" w:uiPriority="50"/>
+    <w:lsdException w:name="Grid Table 6 Colorful Accent 4" w:uiPriority="51"/>
+    <w:lsdException w:name="Grid Table 7 Colorful Accent 4" w:uiPriority="52"/>
+    <w:lsdException w:name="Grid Table 1 Light Accent 5" w:uiPriority="46"/>
+    <w:lsdException w:name="Grid Table 2 Accent 5" w:uiPriority="47"/>
+    <w:lsdException w:name="Grid Table 3 Accent 5" w:uiPriority="48"/>
+    <w:lsdException w:name="Grid Table 4 Accent 5" w:uiPriority="49"/>
+    <w:lsdException w:name="Grid Table 5 Dark Accent 5" w:uiPriority="50"/>
+    <w:lsdException w:name="Grid Table 6 Colorful Accent 5" w:uiPriority="51"/>
+    <w:lsdException w:name="Grid Table 7 Colorful Accent 5" w:uiPriority="52"/>
+    <w:lsdException w:name="Grid Table 1 Light Accent 6" w:uiPriority="46"/>
+    <w:lsdException w:name="Grid Table 2 Accent 6" w:uiPriority="47"/>
+    <w:lsdException w:name="Grid Table 3 Accent 6" w:uiPriority="48"/>
+    <w:lsdException w:name="Grid Table 4 Accent 6" w:uiPriority="49"/>
+    <w:lsdException w:name="Grid Table 5 Dark Accent 6" w:uiPriority="50"/>
+    <w:lsdException w:name="Grid Table 6 Colorful Accent 6" w:uiPriority="51"/>
+    <w:lsdException w:name="Grid Table 7 Colorful Accent 6" w:uiPriority="52"/>
+    <w:lsdException w:name="List Table 1 Light" w:uiPriority="46"/>
+    <w:lsdException w:name="List Table 2" w:uiPriority="47"/>
+    <w:lsdException w:name="List Table 3" w:uiPriority="48"/>
+    <w:lsdException w:name="List Table 4" w:uiPriority="49"/>
+    <w:lsdException w:name="List Table 5 Dark" w:uiPriority="50"/>
+    <w:lsdException w:name="List Table 6 Colorful" w:uiPriority="51"/>
+    <w:lsdException w:name="List Table 7 Colorful" w:uiPriority="52"/>
+    <w:lsdException w:name="List Table 1 Light Accent 1" w:uiPriority="46"/>
+    <w:lsdException w:name="List Table 2 Accent 1" w:uiPriority="47"/>
+    <w:lsdException w:name="List Table 3 Accent 1" w:uiPriority="48"/>
+    <w:lsdException w:name="List Table 4 Accent 1" w:uiPriority="49"/>
+    <w:lsdException w:name="List Table 5 Dark Accent 1" w:uiPriority="50"/>
+    <w:lsdException w:name="List Table 6 Colorful Accent 1" w:uiPriority="51"/>
+    <w:lsdException w:name="List Table 7 Colorful Accent 1" w:uiPriority="52"/>
+    <w:lsdException w:name="List Table 1 Light Accent 2" w:uiPriority="46"/>
+    <w:lsdException w:name="List Table 2 Accent 2" w:uiPriority="47"/>
+    <w:lsdException w:name="List Table 3 Accent 2" w:uiPriority="48"/>
+    <w:lsdException w:name="List Table 4 Accent 2" w:uiPriority="49"/>
+    <w:lsdException w:name="List Table 5 Dark Accent 2" w:uiPriority="50"/>
+    <w:lsdException w:name="List Table 6 Colorful Accent 2" w:uiPriority="51"/>
+    <w:lsdException w:name="List Table 7 Colorful Accent 2" w:uiPriority="52"/>
+    <w:lsdException w:name="List Table 1 Light Accent 3" w:uiPriority="46"/>
+    <w:lsdException w:name="List Table 2 Accent 3" w:uiPriority="47"/>
+    <w:lsdException w:name="List Table 3 Accent 3" w:uiPriority="48"/>
+    <w:lsdException w:name="List Table 4 Accent 3" w:uiPriority="49"/>
+    <w:lsdException w:name="List Table 5 Dark Accent 3" w:uiPriority="50"/>
+    <w:lsdException w:name="List Table 6 Colorful Accent 3" w:uiPriority="51"/>
+    <w:lsdException w:name="List Table 7 Colorful Accent 3" w:uiPriority="52"/>
+    <w:lsdException w:name="List Table 1 Light Accent 4" w:uiPriority="46"/>
+    <w:lsdException w:name="List Table 2 Accent 4" w:uiPriority="47"/>
+    <w:lsdException w:name="List Table 3 Accent 4" w:uiPriority="48"/>
+    <w:lsdException w:name="List Table 4 Accent 4" w:uiPriority="49"/>
+    <w:lsdException w:name="List Table 5 Dark Accent 4" w:uiPriority="50"/>
+    <w:lsdException w:name="List Table 6 Colorful Accent 4" w:uiPriority="51"/>
+    <w:lsdException w:name="List Table 7 Colorful Accent 4" w:uiPriority="52"/>
+    <w:lsdException w:name="List Table 1 Light Accent 5" w:uiPriority="46"/>
+    <w:lsdException w:name="List Table 2 Accent 5" w:uiPriority="47"/>
+    <w:lsdException w:name="List Table 3 Accent 5" w:uiPriority="48"/>
+    <w:lsdException w:name="List Table 4 Accent 5" w:uiPriority="49"/>
+    <w:lsdException w:name="List Table 5 Dark Accent 5" w:uiPriority="50"/>
+    <w:lsdException w:name="List Table 6 Colorful Accent 5" w:uiPriority="51"/>
+    <w:lsdException w:name="List Table 7 Colorful Accent 5" w:uiPriority="52"/>
+    <w:lsdException w:name="List Table 1 Light Accent 6" w:uiPriority="46"/>
+    <w:lsdException w:name="List Table 2 Accent 6" w:uiPriority="47"/>
+    <w:lsdException w:name="List Table 3 Accent 6" w:uiPriority="48"/>
+    <w:lsdException w:name="List Table 4 Accent 6" w:uiPriority="49"/>
+    <w:lsdException w:name="List Table 5 Dark Accent 6" w:uiPriority="50"/>
+    <w:lsdException w:name="List Table 6 Colorful Accent 6" w:uiPriority="51"/>
+    <w:lsdException w:name="List Table 7 Colorful Accent 6" w:uiPriority="52"/>
   </w:latentStyles>
   <w:style w:type="paragraph" w:default="1" w:styleId="Normal">
     <w:name w:val="Normal"/>
@@ -2108,7 +2591,6 @@
   <w:style w:type="character" w:default="1" w:styleId="DefaultParagraphFont">
     <w:name w:val="Default Paragraph Font"/>
     <w:uiPriority w:val="1"/>
-    <w:semiHidden/>
     <w:unhideWhenUsed/>
   </w:style>
   <w:style w:type="table" w:default="1" w:styleId="TableNormal">
@@ -2692,824 +3174,16 @@
       <w:ind w:left="360"/>
     </w:pPr>
   </w:style>
-</w:styles>
-</file>
-
-<file path=word/stylesWithEffects.xml><?xml version="1.0" encoding="utf-8"?>
-<w:styles xmlns:wpc="http://schemas.microsoft.com/office/word/2010/wordprocessingCanvas" xmlns:mo="http://schemas.microsoft.com/office/mac/office/2008/main" xmlns:mc="http://schemas.openxmlformats.org/markup-compatibility/2006" xmlns:mv="urn:schemas-microsoft-com:mac:vml" xmlns:o="urn:schemas-microsoft-com:office:office" xmlns:r="http://schemas.openxmlformats.org/officeDocument/2006/relationships" xmlns:m="http://schemas.openxmlformats.org/officeDocument/2006/math" xmlns:v="urn:schemas-microsoft-com:vml" xmlns:wp14="http://schemas.microsoft.com/office/word/2010/wordprocessingDrawing" xmlns:wp="http://schemas.openxmlformats.org/drawingml/2006/wordprocessingDrawing" xmlns:w10="urn:schemas-microsoft-com:office:word" xmlns:w="http://schemas.openxmlformats.org/wordprocessingml/2006/main" xmlns:w14="http://schemas.microsoft.com/office/word/2010/wordml" xmlns:wpg="http://schemas.microsoft.com/office/word/2010/wordprocessingGroup" xmlns:wpi="http://schemas.microsoft.com/office/word/2010/wordprocessingInk" xmlns:wne="http://schemas.microsoft.com/office/word/2006/wordml" xmlns:wps="http://schemas.microsoft.com/office/word/2010/wordprocessingShape" mc:Ignorable="w14 wp14">
-  <w:docDefaults>
-    <w:rPrDefault>
-      <w:rPr>
-        <w:rFonts w:asciiTheme="minorHAnsi" w:eastAsiaTheme="minorEastAsia" w:hAnsiTheme="minorHAnsi" w:cstheme="minorBidi"/>
-        <w:sz w:val="24"/>
-        <w:szCs w:val="24"/>
-        <w:lang w:val="en-US" w:eastAsia="en-US" w:bidi="ar-SA"/>
-      </w:rPr>
-    </w:rPrDefault>
-    <w:pPrDefault/>
-  </w:docDefaults>
-  <w:latentStyles w:defLockedState="0" w:defUIPriority="99" w:defSemiHidden="1" w:defUnhideWhenUsed="1" w:defQFormat="0" w:count="276">
-    <w:lsdException w:name="Normal" w:semiHidden="0" w:uiPriority="0" w:unhideWhenUsed="0" w:qFormat="1"/>
-    <w:lsdException w:name="heading 1" w:semiHidden="0" w:uiPriority="9" w:unhideWhenUsed="0" w:qFormat="1"/>
-    <w:lsdException w:name="heading 2" w:uiPriority="9" w:qFormat="1"/>
-    <w:lsdException w:name="heading 3" w:uiPriority="9" w:qFormat="1"/>
-    <w:lsdException w:name="heading 4" w:uiPriority="9" w:qFormat="1"/>
-    <w:lsdException w:name="heading 5" w:uiPriority="9" w:qFormat="1"/>
-    <w:lsdException w:name="heading 6" w:uiPriority="9" w:qFormat="1"/>
-    <w:lsdException w:name="heading 7" w:uiPriority="9" w:qFormat="1"/>
-    <w:lsdException w:name="heading 8" w:uiPriority="9" w:qFormat="1"/>
-    <w:lsdException w:name="heading 9" w:uiPriority="9" w:qFormat="1"/>
-    <w:lsdException w:name="toc 1" w:uiPriority="39"/>
-    <w:lsdException w:name="toc 2" w:uiPriority="39"/>
-    <w:lsdException w:name="toc 3" w:uiPriority="39"/>
-    <w:lsdException w:name="toc 4" w:uiPriority="39"/>
-    <w:lsdException w:name="toc 5" w:uiPriority="39"/>
-    <w:lsdException w:name="toc 6" w:uiPriority="39"/>
-    <w:lsdException w:name="toc 7" w:uiPriority="39"/>
-    <w:lsdException w:name="toc 8" w:uiPriority="39"/>
-    <w:lsdException w:name="toc 9" w:uiPriority="39"/>
-    <w:lsdException w:name="caption" w:uiPriority="35" w:qFormat="1"/>
-    <w:lsdException w:name="Title" w:semiHidden="0" w:uiPriority="10" w:unhideWhenUsed="0" w:qFormat="1"/>
-    <w:lsdException w:name="Default Paragraph Font" w:uiPriority="1"/>
-    <w:lsdException w:name="Subtitle" w:semiHidden="0" w:uiPriority="11" w:unhideWhenUsed="0" w:qFormat="1"/>
-    <w:lsdException w:name="Strong" w:semiHidden="0" w:uiPriority="22" w:unhideWhenUsed="0" w:qFormat="1"/>
-    <w:lsdException w:name="Emphasis" w:semiHidden="0" w:uiPriority="20" w:unhideWhenUsed="0" w:qFormat="1"/>
-    <w:lsdException w:name="Table Grid" w:semiHidden="0" w:uiPriority="59" w:unhideWhenUsed="0"/>
-    <w:lsdException w:name="Placeholder Text" w:unhideWhenUsed="0"/>
-    <w:lsdException w:name="No Spacing" w:semiHidden="0" w:uiPriority="1" w:unhideWhenUsed="0" w:qFormat="1"/>
-    <w:lsdException w:name="Light Shading" w:semiHidden="0" w:uiPriority="60" w:unhideWhenUsed="0"/>
-    <w:lsdException w:name="Light List" w:semiHidden="0" w:uiPriority="61" w:unhideWhenUsed="0"/>
-    <w:lsdException w:name="Light Grid" w:semiHidden="0" w:uiPriority="62" w:unhideWhenUsed="0"/>
-    <w:lsdException w:name="Medium Shading 1" w:semiHidden="0" w:uiPriority="63" w:unhideWhenUsed="0"/>
-    <w:lsdException w:name="Medium Shading 2" w:semiHidden="0" w:uiPriority="64" w:unhideWhenUsed="0"/>
-    <w:lsdException w:name="Medium List 1" w:semiHidden="0" w:uiPriority="65" w:unhideWhenUsed="0"/>
-    <w:lsdException w:name="Medium List 2" w:semiHidden="0" w:uiPriority="66" w:unhideWhenUsed="0"/>
-    <w:lsdException w:name="Medium Grid 1" w:semiHidden="0" w:uiPriority="67" w:unhideWhenUsed="0"/>
-    <w:lsdException w:name="Medium Grid 2" w:semiHidden="0" w:uiPriority="68" w:unhideWhenUsed="0"/>
-    <w:lsdException w:name="Medium Grid 3" w:semiHidden="0" w:uiPriority="69" w:unhideWhenUsed="0"/>
-    <w:lsdException w:name="Dark List" w:semiHidden="0" w:uiPriority="70" w:unhideWhenUsed="0"/>
-    <w:lsdException w:name="Colorful Shading" w:semiHidden="0" w:uiPriority="71" w:unhideWhenUsed="0"/>
-    <w:lsdException w:name="Colorful List" w:semiHidden="0" w:uiPriority="72" w:unhideWhenUsed="0"/>
-    <w:lsdException w:name="Colorful Grid" w:semiHidden="0" w:uiPriority="73" w:unhideWhenUsed="0"/>
-    <w:lsdException w:name="Light Shading Accent 1" w:semiHidden="0" w:uiPriority="60" w:unhideWhenUsed="0"/>
-    <w:lsdException w:name="Light List Accent 1" w:semiHidden="0" w:uiPriority="61" w:unhideWhenUsed="0"/>
-    <w:lsdException w:name="Light Grid Accent 1" w:semiHidden="0" w:uiPriority="62" w:unhideWhenUsed="0"/>
-    <w:lsdException w:name="Medium Shading 1 Accent 1" w:semiHidden="0" w:uiPriority="63" w:unhideWhenUsed="0"/>
-    <w:lsdException w:name="Medium Shading 2 Accent 1" w:semiHidden="0" w:uiPriority="64" w:unhideWhenUsed="0"/>
-    <w:lsdException w:name="Medium List 1 Accent 1" w:semiHidden="0" w:uiPriority="65" w:unhideWhenUsed="0"/>
-    <w:lsdException w:name="Revision" w:unhideWhenUsed="0"/>
-    <w:lsdException w:name="List Paragraph" w:semiHidden="0" w:uiPriority="34" w:unhideWhenUsed="0" w:qFormat="1"/>
-    <w:lsdException w:name="Quote" w:semiHidden="0" w:uiPriority="29" w:unhideWhenUsed="0" w:qFormat="1"/>
-    <w:lsdException w:name="Intense Quote" w:semiHidden="0" w:uiPriority="30" w:unhideWhenUsed="0" w:qFormat="1"/>
-    <w:lsdException w:name="Medium List 2 Accent 1" w:semiHidden="0" w:uiPriority="66" w:unhideWhenUsed="0"/>
-    <w:lsdException w:name="Medium Grid 1 Accent 1" w:semiHidden="0" w:uiPriority="67" w:unhideWhenUsed="0"/>
-    <w:lsdException w:name="Medium Grid 2 Accent 1" w:semiHidden="0" w:uiPriority="68" w:unhideWhenUsed="0"/>
-    <w:lsdException w:name="Medium Grid 3 Accent 1" w:semiHidden="0" w:uiPriority="69" w:unhideWhenUsed="0"/>
-    <w:lsdException w:name="Dark List Accent 1" w:semiHidden="0" w:uiPriority="70" w:unhideWhenUsed="0"/>
-    <w:lsdException w:name="Colorful Shading Accent 1" w:semiHidden="0" w:uiPriority="71" w:unhideWhenUsed="0"/>
-    <w:lsdException w:name="Colorful List Accent 1" w:semiHidden="0" w:uiPriority="72" w:unhideWhenUsed="0"/>
-    <w:lsdException w:name="Colorful Grid Accent 1" w:semiHidden="0" w:uiPriority="73" w:unhideWhenUsed="0"/>
-    <w:lsdException w:name="Light Shading Accent 2" w:semiHidden="0" w:uiPriority="60" w:unhideWhenUsed="0"/>
-    <w:lsdException w:name="Light List Accent 2" w:semiHidden="0" w:uiPriority="61" w:unhideWhenUsed="0"/>
-    <w:lsdException w:name="Light Grid Accent 2" w:semiHidden="0" w:uiPriority="62" w:unhideWhenUsed="0"/>
-    <w:lsdException w:name="Medium Shading 1 Accent 2" w:semiHidden="0" w:uiPriority="63" w:unhideWhenUsed="0"/>
-    <w:lsdException w:name="Medium Shading 2 Accent 2" w:semiHidden="0" w:uiPriority="64" w:unhideWhenUsed="0"/>
-    <w:lsdException w:name="Medium List 1 Accent 2" w:semiHidden="0" w:uiPriority="65" w:unhideWhenUsed="0"/>
-    <w:lsdException w:name="Medium List 2 Accent 2" w:semiHidden="0" w:uiPriority="66" w:unhideWhenUsed="0"/>
-    <w:lsdException w:name="Medium Grid 1 Accent 2" w:semiHidden="0" w:uiPriority="67" w:unhideWhenUsed="0"/>
-    <w:lsdException w:name="Medium Grid 2 Accent 2" w:semiHidden="0" w:uiPriority="68" w:unhideWhenUsed="0"/>
-    <w:lsdException w:name="Medium Grid 3 Accent 2" w:semiHidden="0" w:uiPriority="69" w:unhideWhenUsed="0"/>
-    <w:lsdException w:name="Dark List Accent 2" w:semiHidden="0" w:uiPriority="70" w:unhideWhenUsed="0"/>
-    <w:lsdException w:name="Colorful Shading Accent 2" w:semiHidden="0" w:uiPriority="71" w:unhideWhenUsed="0"/>
-    <w:lsdException w:name="Colorful List Accent 2" w:semiHidden="0" w:uiPriority="72" w:unhideWhenUsed="0"/>
-    <w:lsdException w:name="Colorful Grid Accent 2" w:semiHidden="0" w:uiPriority="73" w:unhideWhenUsed="0"/>
-    <w:lsdException w:name="Light Shading Accent 3" w:semiHidden="0" w:uiPriority="60" w:unhideWhenUsed="0"/>
-    <w:lsdException w:name="Light List Accent 3" w:semiHidden="0" w:uiPriority="61" w:unhideWhenUsed="0"/>
-    <w:lsdException w:name="Light Grid Accent 3" w:semiHidden="0" w:uiPriority="62" w:unhideWhenUsed="0"/>
-    <w:lsdException w:name="Medium Shading 1 Accent 3" w:semiHidden="0" w:uiPriority="63" w:unhideWhenUsed="0"/>
-    <w:lsdException w:name="Medium Shading 2 Accent 3" w:semiHidden="0" w:uiPriority="64" w:unhideWhenUsed="0"/>
-    <w:lsdException w:name="Medium List 1 Accent 3" w:semiHidden="0" w:uiPriority="65" w:unhideWhenUsed="0"/>
-    <w:lsdException w:name="Medium List 2 Accent 3" w:semiHidden="0" w:uiPriority="66" w:unhideWhenUsed="0"/>
-    <w:lsdException w:name="Medium Grid 1 Accent 3" w:semiHidden="0" w:uiPriority="67" w:unhideWhenUsed="0"/>
-    <w:lsdException w:name="Medium Grid 2 Accent 3" w:semiHidden="0" w:uiPriority="68" w:unhideWhenUsed="0"/>
-    <w:lsdException w:name="Medium Grid 3 Accent 3" w:semiHidden="0" w:uiPriority="69" w:unhideWhenUsed="0"/>
-    <w:lsdException w:name="Dark List Accent 3" w:semiHidden="0" w:uiPriority="70" w:unhideWhenUsed="0"/>
-    <w:lsdException w:name="Colorful Shading Accent 3" w:semiHidden="0" w:uiPriority="71" w:unhideWhenUsed="0"/>
-    <w:lsdException w:name="Colorful List Accent 3" w:semiHidden="0" w:uiPriority="72" w:unhideWhenUsed="0"/>
-    <w:lsdException w:name="Colorful Grid Accent 3" w:semiHidden="0" w:uiPriority="73" w:unhideWhenUsed="0"/>
-    <w:lsdException w:name="Light Shading Accent 4" w:semiHidden="0" w:uiPriority="60" w:unhideWhenUsed="0"/>
-    <w:lsdException w:name="Light List Accent 4" w:semiHidden="0" w:uiPriority="61" w:unhideWhenUsed="0"/>
-    <w:lsdException w:name="Light Grid Accent 4" w:semiHidden="0" w:uiPriority="62" w:unhideWhenUsed="0"/>
-    <w:lsdException w:name="Medium Shading 1 Accent 4" w:semiHidden="0" w:uiPriority="63" w:unhideWhenUsed="0"/>
-    <w:lsdException w:name="Medium Shading 2 Accent 4" w:semiHidden="0" w:uiPriority="64" w:unhideWhenUsed="0"/>
-    <w:lsdException w:name="Medium List 1 Accent 4" w:semiHidden="0" w:uiPriority="65" w:unhideWhenUsed="0"/>
-    <w:lsdException w:name="Medium List 2 Accent 4" w:semiHidden="0" w:uiPriority="66" w:unhideWhenUsed="0"/>
-    <w:lsdException w:name="Medium Grid 1 Accent 4" w:semiHidden="0" w:uiPriority="67" w:unhideWhenUsed="0"/>
-    <w:lsdException w:name="Medium Grid 2 Accent 4" w:semiHidden="0" w:uiPriority="68" w:unhideWhenUsed="0"/>
-    <w:lsdException w:name="Medium Grid 3 Accent 4" w:semiHidden="0" w:uiPriority="69" w:unhideWhenUsed="0"/>
-    <w:lsdException w:name="Dark List Accent 4" w:semiHidden="0" w:uiPriority="70" w:unhideWhenUsed="0"/>
-    <w:lsdException w:name="Colorful Shading Accent 4" w:semiHidden="0" w:uiPriority="71" w:unhideWhenUsed="0"/>
-    <w:lsdException w:name="Colorful List Accent 4" w:semiHidden="0" w:uiPriority="72" w:unhideWhenUsed="0"/>
-    <w:lsdException w:name="Colorful Grid Accent 4" w:semiHidden="0" w:uiPriority="73" w:unhideWhenUsed="0"/>
-    <w:lsdException w:name="Light Shading Accent 5" w:semiHidden="0" w:uiPriority="60" w:unhideWhenUsed="0"/>
-    <w:lsdException w:name="Light List Accent 5" w:semiHidden="0" w:uiPriority="61" w:unhideWhenUsed="0"/>
-    <w:lsdException w:name="Light Grid Accent 5" w:semiHidden="0" w:uiPriority="62" w:unhideWhenUsed="0"/>
-    <w:lsdException w:name="Medium Shading 1 Accent 5" w:semiHidden="0" w:uiPriority="63" w:unhideWhenUsed="0"/>
-    <w:lsdException w:name="Medium Shading 2 Accent 5" w:semiHidden="0" w:uiPriority="64" w:unhideWhenUsed="0"/>
-    <w:lsdException w:name="Medium List 1 Accent 5" w:semiHidden="0" w:uiPriority="65" w:unhideWhenUsed="0"/>
-    <w:lsdException w:name="Medium List 2 Accent 5" w:semiHidden="0" w:uiPriority="66" w:unhideWhenUsed="0"/>
-    <w:lsdException w:name="Medium Grid 1 Accent 5" w:semiHidden="0" w:uiPriority="67" w:unhideWhenUsed="0"/>
-    <w:lsdException w:name="Medium Grid 2 Accent 5" w:semiHidden="0" w:uiPriority="68" w:unhideWhenUsed="0"/>
-    <w:lsdException w:name="Medium Grid 3 Accent 5" w:semiHidden="0" w:uiPriority="69" w:unhideWhenUsed="0"/>
-    <w:lsdException w:name="Dark List Accent 5" w:semiHidden="0" w:uiPriority="70" w:unhideWhenUsed="0"/>
-    <w:lsdException w:name="Colorful Shading Accent 5" w:semiHidden="0" w:uiPriority="71" w:unhideWhenUsed="0"/>
-    <w:lsdException w:name="Colorful List Accent 5" w:semiHidden="0" w:uiPriority="72" w:unhideWhenUsed="0"/>
-    <w:lsdException w:name="Colorful Grid Accent 5" w:semiHidden="0" w:uiPriority="73" w:unhideWhenUsed="0"/>
-    <w:lsdException w:name="Light Shading Accent 6" w:semiHidden="0" w:uiPriority="60" w:unhideWhenUsed="0"/>
-    <w:lsdException w:name="Light List Accent 6" w:semiHidden="0" w:uiPriority="61" w:unhideWhenUsed="0"/>
-    <w:lsdException w:name="Light Grid Accent 6" w:semiHidden="0" w:uiPriority="62" w:unhideWhenUsed="0"/>
-    <w:lsdException w:name="Medium Shading 1 Accent 6" w:semiHidden="0" w:uiPriority="63" w:unhideWhenUsed="0"/>
-    <w:lsdException w:name="Medium Shading 2 Accent 6" w:semiHidden="0" w:uiPriority="64" w:unhideWhenUsed="0"/>
-    <w:lsdException w:name="Medium List 1 Accent 6" w:semiHidden="0" w:uiPriority="65" w:unhideWhenUsed="0"/>
-    <w:lsdException w:name="Medium List 2 Accent 6" w:semiHidden="0" w:uiPriority="66" w:unhideWhenUsed="0"/>
-    <w:lsdException w:name="Medium Grid 1 Accent 6" w:semiHidden="0" w:uiPriority="67" w:unhideWhenUsed="0"/>
-    <w:lsdException w:name="Medium Grid 2 Accent 6" w:semiHidden="0" w:uiPriority="68" w:unhideWhenUsed="0"/>
-    <w:lsdException w:name="Medium Grid 3 Accent 6" w:semiHidden="0" w:uiPriority="69" w:unhideWhenUsed="0"/>
-    <w:lsdException w:name="Dark List Accent 6" w:semiHidden="0" w:uiPriority="70" w:unhideWhenUsed="0"/>
-    <w:lsdException w:name="Colorful Shading Accent 6" w:semiHidden="0" w:uiPriority="71" w:unhideWhenUsed="0"/>
-    <w:lsdException w:name="Colorful List Accent 6" w:semiHidden="0" w:uiPriority="72" w:unhideWhenUsed="0"/>
-    <w:lsdException w:name="Colorful Grid Accent 6" w:semiHidden="0" w:uiPriority="73" w:unhideWhenUsed="0"/>
-    <w:lsdException w:name="Subtle Emphasis" w:semiHidden="0" w:uiPriority="19" w:unhideWhenUsed="0" w:qFormat="1"/>
-    <w:lsdException w:name="Intense Emphasis" w:semiHidden="0" w:uiPriority="21" w:unhideWhenUsed="0" w:qFormat="1"/>
-    <w:lsdException w:name="Subtle Reference" w:semiHidden="0" w:uiPriority="31" w:unhideWhenUsed="0" w:qFormat="1"/>
-    <w:lsdException w:name="Intense Reference" w:semiHidden="0" w:uiPriority="32" w:unhideWhenUsed="0" w:qFormat="1"/>
-    <w:lsdException w:name="Book Title" w:semiHidden="0" w:uiPriority="33" w:unhideWhenUsed="0" w:qFormat="1"/>
-    <w:lsdException w:name="Bibliography" w:uiPriority="37"/>
-    <w:lsdException w:name="TOC Heading" w:uiPriority="39" w:qFormat="1"/>
-  </w:latentStyles>
-  <w:style w:type="paragraph" w:default="1" w:styleId="Normal">
-    <w:name w:val="Normal"/>
+  <w:style w:type="character" w:styleId="Emphasis">
+    <w:name w:val="Emphasis"/>
+    <w:basedOn w:val="DefaultParagraphFont"/>
+    <w:uiPriority w:val="20"/>
     <w:qFormat/>
-    <w:rsid w:val="000F4337"/>
-    <w:rPr>
-      <w:rFonts w:ascii="Gill Sans" w:hAnsi="Gill Sans"/>
-    </w:rPr>
-  </w:style>
-  <w:style w:type="paragraph" w:styleId="Heading1">
-    <w:name w:val="heading 1"/>
-    <w:basedOn w:val="Normal"/>
-    <w:next w:val="Normal"/>
-    <w:link w:val="Heading1Char"/>
-    <w:uiPriority w:val="9"/>
-    <w:qFormat/>
-    <w:rsid w:val="00DC7DEA"/>
-    <w:pPr>
-      <w:keepNext/>
-      <w:keepLines/>
-      <w:spacing w:before="480"/>
-      <w:outlineLvl w:val="0"/>
-    </w:pPr>
-    <w:rPr>
-      <w:rFonts w:asciiTheme="majorHAnsi" w:eastAsiaTheme="majorEastAsia" w:hAnsiTheme="majorHAnsi" w:cstheme="majorBidi"/>
-      <w:b/>
-      <w:bCs/>
-      <w:color w:val="345A8A" w:themeColor="accent1" w:themeShade="B5"/>
-      <w:sz w:val="32"/>
-      <w:szCs w:val="32"/>
-    </w:rPr>
-  </w:style>
-  <w:style w:type="paragraph" w:styleId="Heading2">
-    <w:name w:val="heading 2"/>
-    <w:basedOn w:val="Normal"/>
-    <w:next w:val="Normal"/>
-    <w:link w:val="Heading2Char"/>
-    <w:uiPriority w:val="9"/>
-    <w:unhideWhenUsed/>
-    <w:qFormat/>
-    <w:rsid w:val="00A77429"/>
-    <w:pPr>
-      <w:keepNext/>
-      <w:keepLines/>
-      <w:spacing w:before="200"/>
-      <w:outlineLvl w:val="1"/>
-    </w:pPr>
-    <w:rPr>
-      <w:rFonts w:asciiTheme="majorHAnsi" w:eastAsiaTheme="majorEastAsia" w:hAnsiTheme="majorHAnsi" w:cstheme="majorBidi"/>
-      <w:b/>
-      <w:bCs/>
-      <w:color w:val="4F81BD" w:themeColor="accent1"/>
-      <w:sz w:val="26"/>
-      <w:szCs w:val="26"/>
-    </w:rPr>
-  </w:style>
-  <w:style w:type="paragraph" w:styleId="Heading3">
-    <w:name w:val="heading 3"/>
-    <w:basedOn w:val="Normal"/>
-    <w:next w:val="Normal"/>
-    <w:link w:val="Heading3Char"/>
-    <w:uiPriority w:val="9"/>
-    <w:unhideWhenUsed/>
-    <w:qFormat/>
-    <w:rsid w:val="00683966"/>
-    <w:pPr>
-      <w:keepNext/>
-      <w:keepLines/>
-      <w:spacing w:before="200"/>
-      <w:outlineLvl w:val="2"/>
-    </w:pPr>
-    <w:rPr>
-      <w:rFonts w:asciiTheme="majorHAnsi" w:eastAsiaTheme="majorEastAsia" w:hAnsiTheme="majorHAnsi" w:cstheme="majorBidi"/>
-      <w:b/>
-      <w:bCs/>
-      <w:color w:val="4F81BD" w:themeColor="accent1"/>
-    </w:rPr>
-  </w:style>
-  <w:style w:type="character" w:default="1" w:styleId="DefaultParagraphFont">
-    <w:name w:val="Default Paragraph Font"/>
-    <w:uiPriority w:val="1"/>
-    <w:semiHidden/>
-    <w:unhideWhenUsed/>
-  </w:style>
-  <w:style w:type="table" w:default="1" w:styleId="TableNormal">
-    <w:name w:val="Normal Table"/>
-    <w:uiPriority w:val="99"/>
-    <w:semiHidden/>
-    <w:unhideWhenUsed/>
-    <w:tblPr>
-      <w:tblInd w:w="0" w:type="dxa"/>
-      <w:tblCellMar>
-        <w:top w:w="0" w:type="dxa"/>
-        <w:left w:w="108" w:type="dxa"/>
-        <w:bottom w:w="0" w:type="dxa"/>
-        <w:right w:w="108" w:type="dxa"/>
-      </w:tblCellMar>
-    </w:tblPr>
-  </w:style>
-  <w:style w:type="numbering" w:default="1" w:styleId="NoList">
-    <w:name w:val="No List"/>
-    <w:uiPriority w:val="99"/>
-    <w:semiHidden/>
-    <w:unhideWhenUsed/>
-  </w:style>
-  <w:style w:type="paragraph" w:styleId="Header">
-    <w:name w:val="header"/>
-    <w:basedOn w:val="Normal"/>
-    <w:link w:val="HeaderChar"/>
-    <w:uiPriority w:val="99"/>
-    <w:unhideWhenUsed/>
-    <w:rsid w:val="006E08E9"/>
-    <w:pPr>
-      <w:tabs>
-        <w:tab w:val="center" w:pos="4320"/>
-        <w:tab w:val="right" w:pos="8640"/>
-      </w:tabs>
-    </w:pPr>
-  </w:style>
-  <w:style w:type="character" w:customStyle="1" w:styleId="HeaderChar">
-    <w:name w:val="Header Char"/>
-    <w:basedOn w:val="DefaultParagraphFont"/>
-    <w:link w:val="Header"/>
-    <w:uiPriority w:val="99"/>
-    <w:rsid w:val="006E08E9"/>
-  </w:style>
-  <w:style w:type="paragraph" w:styleId="Footer">
-    <w:name w:val="footer"/>
-    <w:basedOn w:val="Normal"/>
-    <w:link w:val="FooterChar"/>
-    <w:uiPriority w:val="99"/>
-    <w:unhideWhenUsed/>
-    <w:rsid w:val="006E08E9"/>
-    <w:pPr>
-      <w:tabs>
-        <w:tab w:val="center" w:pos="4320"/>
-        <w:tab w:val="right" w:pos="8640"/>
-      </w:tabs>
-    </w:pPr>
-  </w:style>
-  <w:style w:type="character" w:customStyle="1" w:styleId="FooterChar">
-    <w:name w:val="Footer Char"/>
-    <w:basedOn w:val="DefaultParagraphFont"/>
-    <w:link w:val="Footer"/>
-    <w:uiPriority w:val="99"/>
-    <w:rsid w:val="006E08E9"/>
-  </w:style>
-  <w:style w:type="paragraph" w:styleId="BalloonText">
-    <w:name w:val="Balloon Text"/>
-    <w:basedOn w:val="Normal"/>
-    <w:link w:val="BalloonTextChar"/>
-    <w:uiPriority w:val="99"/>
-    <w:semiHidden/>
-    <w:unhideWhenUsed/>
-    <w:rsid w:val="006E08E9"/>
-    <w:rPr>
-      <w:rFonts w:ascii="Lucida Grande" w:hAnsi="Lucida Grande"/>
-      <w:sz w:val="18"/>
-      <w:szCs w:val="18"/>
-    </w:rPr>
-  </w:style>
-  <w:style w:type="character" w:customStyle="1" w:styleId="BalloonTextChar">
-    <w:name w:val="Balloon Text Char"/>
-    <w:basedOn w:val="DefaultParagraphFont"/>
-    <w:link w:val="BalloonText"/>
-    <w:uiPriority w:val="99"/>
-    <w:semiHidden/>
-    <w:rsid w:val="006E08E9"/>
-    <w:rPr>
-      <w:rFonts w:ascii="Lucida Grande" w:hAnsi="Lucida Grande"/>
-      <w:sz w:val="18"/>
-      <w:szCs w:val="18"/>
-    </w:rPr>
-  </w:style>
-  <w:style w:type="paragraph" w:styleId="Title">
-    <w:name w:val="Title"/>
-    <w:basedOn w:val="Normal"/>
-    <w:next w:val="Normal"/>
-    <w:link w:val="TitleChar"/>
-    <w:uiPriority w:val="10"/>
-    <w:qFormat/>
-    <w:rsid w:val="00045013"/>
-    <w:pPr>
-      <w:pBdr>
-        <w:bottom w:val="single" w:sz="8" w:space="4" w:color="4F81BD" w:themeColor="accent1"/>
-      </w:pBdr>
-      <w:spacing w:after="300"/>
-      <w:contextualSpacing/>
-    </w:pPr>
-    <w:rPr>
-      <w:rFonts w:asciiTheme="majorHAnsi" w:eastAsiaTheme="majorEastAsia" w:hAnsiTheme="majorHAnsi" w:cstheme="majorBidi"/>
-      <w:color w:val="17365D" w:themeColor="text2" w:themeShade="BF"/>
-      <w:spacing w:val="5"/>
-      <w:kern w:val="28"/>
-      <w:sz w:val="52"/>
-      <w:szCs w:val="52"/>
-    </w:rPr>
-  </w:style>
-  <w:style w:type="character" w:customStyle="1" w:styleId="TitleChar">
-    <w:name w:val="Title Char"/>
-    <w:basedOn w:val="DefaultParagraphFont"/>
-    <w:link w:val="Title"/>
-    <w:uiPriority w:val="10"/>
-    <w:rsid w:val="00045013"/>
-    <w:rPr>
-      <w:rFonts w:asciiTheme="majorHAnsi" w:eastAsiaTheme="majorEastAsia" w:hAnsiTheme="majorHAnsi" w:cstheme="majorBidi"/>
-      <w:color w:val="17365D" w:themeColor="text2" w:themeShade="BF"/>
-      <w:spacing w:val="5"/>
-      <w:kern w:val="28"/>
-      <w:sz w:val="52"/>
-      <w:szCs w:val="52"/>
-    </w:rPr>
-  </w:style>
-  <w:style w:type="character" w:customStyle="1" w:styleId="Heading1Char">
-    <w:name w:val="Heading 1 Char"/>
-    <w:basedOn w:val="DefaultParagraphFont"/>
-    <w:link w:val="Heading1"/>
-    <w:uiPriority w:val="9"/>
-    <w:rsid w:val="00DC7DEA"/>
-    <w:rPr>
-      <w:rFonts w:asciiTheme="majorHAnsi" w:eastAsiaTheme="majorEastAsia" w:hAnsiTheme="majorHAnsi" w:cstheme="majorBidi"/>
-      <w:b/>
-      <w:bCs/>
-      <w:color w:val="345A8A" w:themeColor="accent1" w:themeShade="B5"/>
-      <w:sz w:val="32"/>
-      <w:szCs w:val="32"/>
-    </w:rPr>
-  </w:style>
-  <w:style w:type="paragraph" w:styleId="TOCHeading">
-    <w:name w:val="TOC Heading"/>
-    <w:basedOn w:val="Heading1"/>
-    <w:next w:val="Normal"/>
-    <w:uiPriority w:val="39"/>
-    <w:unhideWhenUsed/>
-    <w:qFormat/>
-    <w:rsid w:val="00DC7DEA"/>
-    <w:pPr>
-      <w:spacing w:line="276" w:lineRule="auto"/>
-      <w:outlineLvl w:val="9"/>
-    </w:pPr>
-    <w:rPr>
-      <w:color w:val="365F91" w:themeColor="accent1" w:themeShade="BF"/>
-      <w:sz w:val="28"/>
-      <w:szCs w:val="28"/>
-    </w:rPr>
-  </w:style>
-  <w:style w:type="paragraph" w:styleId="TOC1">
-    <w:name w:val="toc 1"/>
-    <w:basedOn w:val="Normal"/>
-    <w:next w:val="Normal"/>
-    <w:autoRedefine/>
-    <w:uiPriority w:val="39"/>
-    <w:semiHidden/>
-    <w:unhideWhenUsed/>
-    <w:rsid w:val="00DC7DEA"/>
-    <w:pPr>
-      <w:spacing w:before="240" w:after="120"/>
-    </w:pPr>
-    <w:rPr>
-      <w:rFonts w:asciiTheme="minorHAnsi" w:hAnsiTheme="minorHAnsi"/>
-      <w:b/>
-      <w:caps/>
-      <w:sz w:val="22"/>
-      <w:szCs w:val="22"/>
-      <w:u w:val="single"/>
-    </w:rPr>
-  </w:style>
-  <w:style w:type="paragraph" w:styleId="TOC2">
-    <w:name w:val="toc 2"/>
-    <w:basedOn w:val="Normal"/>
-    <w:next w:val="Normal"/>
-    <w:autoRedefine/>
-    <w:uiPriority w:val="39"/>
-    <w:semiHidden/>
-    <w:unhideWhenUsed/>
-    <w:rsid w:val="00DC7DEA"/>
-    <w:rPr>
-      <w:rFonts w:asciiTheme="minorHAnsi" w:hAnsiTheme="minorHAnsi"/>
-      <w:b/>
-      <w:smallCaps/>
-      <w:sz w:val="22"/>
-      <w:szCs w:val="22"/>
-    </w:rPr>
-  </w:style>
-  <w:style w:type="paragraph" w:styleId="TOC3">
-    <w:name w:val="toc 3"/>
-    <w:basedOn w:val="Normal"/>
-    <w:next w:val="Normal"/>
-    <w:autoRedefine/>
-    <w:uiPriority w:val="39"/>
-    <w:semiHidden/>
-    <w:unhideWhenUsed/>
-    <w:rsid w:val="00DC7DEA"/>
-    <w:rPr>
-      <w:rFonts w:asciiTheme="minorHAnsi" w:hAnsiTheme="minorHAnsi"/>
-      <w:smallCaps/>
-      <w:sz w:val="22"/>
-      <w:szCs w:val="22"/>
-    </w:rPr>
-  </w:style>
-  <w:style w:type="paragraph" w:styleId="TOC4">
-    <w:name w:val="toc 4"/>
-    <w:basedOn w:val="Normal"/>
-    <w:next w:val="Normal"/>
-    <w:autoRedefine/>
-    <w:uiPriority w:val="39"/>
-    <w:semiHidden/>
-    <w:unhideWhenUsed/>
-    <w:rsid w:val="00DC7DEA"/>
-    <w:rPr>
-      <w:rFonts w:asciiTheme="minorHAnsi" w:hAnsiTheme="minorHAnsi"/>
-      <w:sz w:val="22"/>
-      <w:szCs w:val="22"/>
-    </w:rPr>
-  </w:style>
-  <w:style w:type="paragraph" w:styleId="TOC5">
-    <w:name w:val="toc 5"/>
-    <w:basedOn w:val="Normal"/>
-    <w:next w:val="Normal"/>
-    <w:autoRedefine/>
-    <w:uiPriority w:val="39"/>
-    <w:semiHidden/>
-    <w:unhideWhenUsed/>
-    <w:rsid w:val="00DC7DEA"/>
-    <w:rPr>
-      <w:rFonts w:asciiTheme="minorHAnsi" w:hAnsiTheme="minorHAnsi"/>
-      <w:sz w:val="22"/>
-      <w:szCs w:val="22"/>
-    </w:rPr>
-  </w:style>
-  <w:style w:type="paragraph" w:styleId="TOC6">
-    <w:name w:val="toc 6"/>
-    <w:basedOn w:val="Normal"/>
-    <w:next w:val="Normal"/>
-    <w:autoRedefine/>
-    <w:uiPriority w:val="39"/>
-    <w:semiHidden/>
-    <w:unhideWhenUsed/>
-    <w:rsid w:val="00DC7DEA"/>
-    <w:rPr>
-      <w:rFonts w:asciiTheme="minorHAnsi" w:hAnsiTheme="minorHAnsi"/>
-      <w:sz w:val="22"/>
-      <w:szCs w:val="22"/>
-    </w:rPr>
-  </w:style>
-  <w:style w:type="paragraph" w:styleId="TOC7">
-    <w:name w:val="toc 7"/>
-    <w:basedOn w:val="Normal"/>
-    <w:next w:val="Normal"/>
-    <w:autoRedefine/>
-    <w:uiPriority w:val="39"/>
-    <w:semiHidden/>
-    <w:unhideWhenUsed/>
-    <w:rsid w:val="00DC7DEA"/>
-    <w:rPr>
-      <w:rFonts w:asciiTheme="minorHAnsi" w:hAnsiTheme="minorHAnsi"/>
-      <w:sz w:val="22"/>
-      <w:szCs w:val="22"/>
-    </w:rPr>
-  </w:style>
-  <w:style w:type="paragraph" w:styleId="TOC8">
-    <w:name w:val="toc 8"/>
-    <w:basedOn w:val="Normal"/>
-    <w:next w:val="Normal"/>
-    <w:autoRedefine/>
-    <w:uiPriority w:val="39"/>
-    <w:semiHidden/>
-    <w:unhideWhenUsed/>
-    <w:rsid w:val="00DC7DEA"/>
-    <w:rPr>
-      <w:rFonts w:asciiTheme="minorHAnsi" w:hAnsiTheme="minorHAnsi"/>
-      <w:sz w:val="22"/>
-      <w:szCs w:val="22"/>
-    </w:rPr>
-  </w:style>
-  <w:style w:type="paragraph" w:styleId="TOC9">
-    <w:name w:val="toc 9"/>
-    <w:basedOn w:val="Normal"/>
-    <w:next w:val="Normal"/>
-    <w:autoRedefine/>
-    <w:uiPriority w:val="39"/>
-    <w:semiHidden/>
-    <w:unhideWhenUsed/>
-    <w:rsid w:val="00DC7DEA"/>
-    <w:rPr>
-      <w:rFonts w:asciiTheme="minorHAnsi" w:hAnsiTheme="minorHAnsi"/>
-      <w:sz w:val="22"/>
-      <w:szCs w:val="22"/>
-    </w:rPr>
-  </w:style>
-  <w:style w:type="character" w:customStyle="1" w:styleId="Heading2Char">
-    <w:name w:val="Heading 2 Char"/>
-    <w:basedOn w:val="DefaultParagraphFont"/>
-    <w:link w:val="Heading2"/>
-    <w:uiPriority w:val="9"/>
-    <w:rsid w:val="00A77429"/>
-    <w:rPr>
-      <w:rFonts w:asciiTheme="majorHAnsi" w:eastAsiaTheme="majorEastAsia" w:hAnsiTheme="majorHAnsi" w:cstheme="majorBidi"/>
-      <w:b/>
-      <w:bCs/>
-      <w:color w:val="4F81BD" w:themeColor="accent1"/>
-      <w:sz w:val="26"/>
-      <w:szCs w:val="26"/>
-    </w:rPr>
-  </w:style>
-  <w:style w:type="paragraph" w:styleId="FootnoteText">
-    <w:name w:val="footnote text"/>
-    <w:basedOn w:val="Normal"/>
-    <w:link w:val="FootnoteTextChar"/>
-    <w:uiPriority w:val="99"/>
-    <w:unhideWhenUsed/>
-    <w:rsid w:val="003D01DC"/>
-    <w:rPr>
-      <w:sz w:val="16"/>
-    </w:rPr>
-  </w:style>
-  <w:style w:type="character" w:customStyle="1" w:styleId="FootnoteTextChar">
-    <w:name w:val="Footnote Text Char"/>
-    <w:basedOn w:val="DefaultParagraphFont"/>
-    <w:link w:val="FootnoteText"/>
-    <w:uiPriority w:val="99"/>
-    <w:rsid w:val="003D01DC"/>
-    <w:rPr>
-      <w:rFonts w:ascii="Gill Sans" w:hAnsi="Gill Sans"/>
-      <w:sz w:val="16"/>
-    </w:rPr>
-  </w:style>
-  <w:style w:type="character" w:styleId="FootnoteReference">
-    <w:name w:val="footnote reference"/>
-    <w:basedOn w:val="DefaultParagraphFont"/>
-    <w:uiPriority w:val="99"/>
-    <w:unhideWhenUsed/>
-    <w:rsid w:val="00054C86"/>
-    <w:rPr>
-      <w:vertAlign w:val="superscript"/>
-    </w:rPr>
-  </w:style>
-  <w:style w:type="character" w:customStyle="1" w:styleId="InlineCode">
-    <w:name w:val="Inline Code"/>
-    <w:basedOn w:val="DefaultParagraphFont"/>
-    <w:uiPriority w:val="1"/>
-    <w:qFormat/>
-    <w:rsid w:val="0034081B"/>
-    <w:rPr>
-      <w:rFonts w:ascii="Monaco" w:hAnsi="Monaco"/>
-      <w:b w:val="0"/>
-      <w:bCs w:val="0"/>
-      <w:i w:val="0"/>
-      <w:iCs w:val="0"/>
-      <w:color w:val="auto"/>
-      <w:sz w:val="20"/>
-      <w:szCs w:val="20"/>
-      <w:bdr w:val="none" w:sz="0" w:space="0" w:color="auto"/>
-      <w:shd w:val="clear" w:color="auto" w:fill="F3F3F3"/>
-    </w:rPr>
-  </w:style>
-  <w:style w:type="paragraph" w:styleId="ListParagraph">
-    <w:name w:val="List Paragraph"/>
-    <w:basedOn w:val="Normal"/>
-    <w:uiPriority w:val="34"/>
-    <w:qFormat/>
-    <w:rsid w:val="004E4B2E"/>
-    <w:pPr>
-      <w:ind w:left="720"/>
-      <w:contextualSpacing/>
-    </w:pPr>
-  </w:style>
-  <w:style w:type="table" w:styleId="TableGrid">
-    <w:name w:val="Table Grid"/>
-    <w:basedOn w:val="TableNormal"/>
-    <w:uiPriority w:val="59"/>
-    <w:rsid w:val="008F08E6"/>
-    <w:tblPr>
-      <w:tblInd w:w="0" w:type="dxa"/>
-      <w:tblBorders>
-        <w:top w:val="single" w:sz="4" w:space="0" w:color="auto"/>
-        <w:left w:val="single" w:sz="4" w:space="0" w:color="auto"/>
-        <w:bottom w:val="single" w:sz="4" w:space="0" w:color="auto"/>
-        <w:right w:val="single" w:sz="4" w:space="0" w:color="auto"/>
-        <w:insideH w:val="single" w:sz="4" w:space="0" w:color="auto"/>
-        <w:insideV w:val="single" w:sz="4" w:space="0" w:color="auto"/>
-      </w:tblBorders>
-      <w:tblCellMar>
-        <w:top w:w="0" w:type="dxa"/>
-        <w:left w:w="108" w:type="dxa"/>
-        <w:bottom w:w="0" w:type="dxa"/>
-        <w:right w:w="108" w:type="dxa"/>
-      </w:tblCellMar>
-    </w:tblPr>
-  </w:style>
-  <w:style w:type="table" w:styleId="LightList">
-    <w:name w:val="Light List"/>
-    <w:basedOn w:val="TableNormal"/>
-    <w:uiPriority w:val="61"/>
-    <w:rsid w:val="008F08E6"/>
-    <w:tblPr>
-      <w:tblStyleRowBandSize w:val="1"/>
-      <w:tblStyleColBandSize w:val="1"/>
-      <w:tblInd w:w="0" w:type="dxa"/>
-      <w:tblBorders>
-        <w:top w:val="single" w:sz="8" w:space="0" w:color="000000" w:themeColor="text1"/>
-        <w:left w:val="single" w:sz="8" w:space="0" w:color="000000" w:themeColor="text1"/>
-        <w:bottom w:val="single" w:sz="8" w:space="0" w:color="000000" w:themeColor="text1"/>
-        <w:right w:val="single" w:sz="8" w:space="0" w:color="000000" w:themeColor="text1"/>
-      </w:tblBorders>
-      <w:tblCellMar>
-        <w:top w:w="0" w:type="dxa"/>
-        <w:left w:w="108" w:type="dxa"/>
-        <w:bottom w:w="0" w:type="dxa"/>
-        <w:right w:w="108" w:type="dxa"/>
-      </w:tblCellMar>
-    </w:tblPr>
-    <w:tblStylePr w:type="firstRow">
-      <w:pPr>
-        <w:spacing w:before="0" w:after="0" w:line="240" w:lineRule="auto"/>
-      </w:pPr>
-      <w:rPr>
-        <w:b/>
-        <w:bCs/>
-        <w:color w:val="FFFFFF" w:themeColor="background1"/>
-      </w:rPr>
-      <w:tblPr/>
-      <w:tcPr>
-        <w:shd w:val="clear" w:color="auto" w:fill="000000" w:themeFill="text1"/>
-      </w:tcPr>
-    </w:tblStylePr>
-    <w:tblStylePr w:type="lastRow">
-      <w:pPr>
-        <w:spacing w:before="0" w:after="0" w:line="240" w:lineRule="auto"/>
-      </w:pPr>
-      <w:rPr>
-        <w:b/>
-        <w:bCs/>
-      </w:rPr>
-      <w:tblPr/>
-      <w:tcPr>
-        <w:tcBorders>
-          <w:top w:val="double" w:sz="6" w:space="0" w:color="000000" w:themeColor="text1"/>
-          <w:left w:val="single" w:sz="8" w:space="0" w:color="000000" w:themeColor="text1"/>
-          <w:bottom w:val="single" w:sz="8" w:space="0" w:color="000000" w:themeColor="text1"/>
-          <w:right w:val="single" w:sz="8" w:space="0" w:color="000000" w:themeColor="text1"/>
-        </w:tcBorders>
-      </w:tcPr>
-    </w:tblStylePr>
-    <w:tblStylePr w:type="firstCol">
-      <w:rPr>
-        <w:b/>
-        <w:bCs/>
-      </w:rPr>
-    </w:tblStylePr>
-    <w:tblStylePr w:type="lastCol">
-      <w:rPr>
-        <w:b/>
-        <w:bCs/>
-      </w:rPr>
-    </w:tblStylePr>
-    <w:tblStylePr w:type="band1Vert">
-      <w:tblPr/>
-      <w:tcPr>
-        <w:tcBorders>
-          <w:top w:val="single" w:sz="8" w:space="0" w:color="000000" w:themeColor="text1"/>
-          <w:left w:val="single" w:sz="8" w:space="0" w:color="000000" w:themeColor="text1"/>
-          <w:bottom w:val="single" w:sz="8" w:space="0" w:color="000000" w:themeColor="text1"/>
-          <w:right w:val="single" w:sz="8" w:space="0" w:color="000000" w:themeColor="text1"/>
-        </w:tcBorders>
-      </w:tcPr>
-    </w:tblStylePr>
-    <w:tblStylePr w:type="band1Horz">
-      <w:tblPr/>
-      <w:tcPr>
-        <w:tcBorders>
-          <w:top w:val="single" w:sz="8" w:space="0" w:color="000000" w:themeColor="text1"/>
-          <w:left w:val="single" w:sz="8" w:space="0" w:color="000000" w:themeColor="text1"/>
-          <w:bottom w:val="single" w:sz="8" w:space="0" w:color="000000" w:themeColor="text1"/>
-          <w:right w:val="single" w:sz="8" w:space="0" w:color="000000" w:themeColor="text1"/>
-        </w:tcBorders>
-      </w:tcPr>
-    </w:tblStylePr>
-  </w:style>
-  <w:style w:type="character" w:customStyle="1" w:styleId="Heading3Char">
-    <w:name w:val="Heading 3 Char"/>
-    <w:basedOn w:val="DefaultParagraphFont"/>
-    <w:link w:val="Heading3"/>
-    <w:uiPriority w:val="9"/>
-    <w:rsid w:val="00683966"/>
-    <w:rPr>
-      <w:rFonts w:asciiTheme="majorHAnsi" w:eastAsiaTheme="majorEastAsia" w:hAnsiTheme="majorHAnsi" w:cstheme="majorBidi"/>
-      <w:b/>
-      <w:bCs/>
-      <w:color w:val="4F81BD" w:themeColor="accent1"/>
-    </w:rPr>
-  </w:style>
-  <w:style w:type="paragraph" w:styleId="NoSpacing">
-    <w:name w:val="No Spacing"/>
-    <w:uiPriority w:val="1"/>
-    <w:qFormat/>
-    <w:rsid w:val="00D208E4"/>
-    <w:rPr>
-      <w:rFonts w:ascii="Gill Sans" w:hAnsi="Gill Sans"/>
-    </w:rPr>
-  </w:style>
-  <w:style w:type="paragraph" w:customStyle="1" w:styleId="Callout">
-    <w:name w:val="Callout"/>
-    <w:basedOn w:val="Normal"/>
-    <w:next w:val="Normal"/>
-    <w:qFormat/>
-    <w:rsid w:val="00784CD5"/>
-    <w:pPr>
-      <w:ind w:left="720"/>
-    </w:pPr>
+    <w:rsid w:val="00D87729"/>
     <w:rPr>
       <w:i/>
+      <w:iCs/>
     </w:rPr>
-  </w:style>
-  <w:style w:type="paragraph" w:customStyle="1" w:styleId="iun">
-    <w:name w:val="iun"/>
-    <w:basedOn w:val="Normal"/>
-    <w:rsid w:val="00012E1E"/>
-  </w:style>
-  <w:style w:type="character" w:styleId="Hyperlink">
-    <w:name w:val="Hyperlink"/>
-    <w:basedOn w:val="DefaultParagraphFont"/>
-    <w:uiPriority w:val="99"/>
-    <w:unhideWhenUsed/>
-    <w:rsid w:val="008A0095"/>
-    <w:rPr>
-      <w:color w:val="0000FF" w:themeColor="hyperlink"/>
-      <w:u w:val="single"/>
-    </w:rPr>
-  </w:style>
-  <w:style w:type="character" w:styleId="FollowedHyperlink">
-    <w:name w:val="FollowedHyperlink"/>
-    <w:basedOn w:val="DefaultParagraphFont"/>
-    <w:uiPriority w:val="99"/>
-    <w:semiHidden/>
-    <w:unhideWhenUsed/>
-    <w:rsid w:val="00172BCD"/>
-    <w:rPr>
-      <w:color w:val="800080" w:themeColor="followedHyperlink"/>
-      <w:u w:val="single"/>
-    </w:rPr>
-  </w:style>
-  <w:style w:type="paragraph" w:customStyle="1" w:styleId="Step">
-    <w:name w:val="Step"/>
-    <w:basedOn w:val="Normal"/>
-    <w:qFormat/>
-    <w:rsid w:val="003A2F67"/>
-    <w:pPr>
-      <w:numPr>
-        <w:numId w:val="16"/>
-      </w:numPr>
-      <w:spacing w:after="240"/>
-      <w:ind w:left="360"/>
-    </w:pPr>
-  </w:style>
-  <w:style w:type="paragraph" w:customStyle="1" w:styleId="StepPara">
-    <w:name w:val="Step Para"/>
-    <w:basedOn w:val="Normal"/>
-    <w:qFormat/>
-    <w:rsid w:val="003A2F67"/>
-    <w:pPr>
-      <w:spacing w:after="240"/>
-      <w:ind w:left="360"/>
-    </w:pPr>
   </w:style>
 </w:styles>
 </file>
@@ -3839,7 +3513,7 @@
 </file>
 
 <file path=customXml/itemProps1.xml><?xml version="1.0" encoding="utf-8"?>
-<ds:datastoreItem xmlns:ds="http://schemas.openxmlformats.org/officeDocument/2006/customXml" ds:itemID="{09681148-AC92-2544-8E2C-A374D339CAAE}">
+<ds:datastoreItem xmlns:ds="http://schemas.openxmlformats.org/officeDocument/2006/customXml" ds:itemID="{07EFFEE5-609D-564B-AC15-B12391ED8700}">
   <ds:schemaRefs>
     <ds:schemaRef ds:uri="http://schemas.openxmlformats.org/officeDocument/2006/bibliography"/>
   </ds:schemaRefs>

</xml_diff>

<commit_message>
updated typos and changed callback name to done()
</commit_message>
<xml_diff>
--- a/node/lesson-83-dustjs/instructions/dustjs.docx
+++ b/node/lesson-83-dustjs/instructions/dustjs.docx
@@ -224,15 +224,22 @@
         <w:rPr>
           <w:rStyle w:val="InlineCode"/>
         </w:rPr>
-        <w:t>dusjs-helpers</w:t>
-      </w:r>
-      <w:r>
-        <w:t xml:space="preserve"> configuration </w:t>
-      </w:r>
-      <w:bookmarkStart w:id="2" w:name="_GoBack"/>
-      <w:bookmarkEnd w:id="2"/>
-      <w:r>
-        <w:t xml:space="preserve">to the dust helpers section of </w:t>
+        <w:t>dus</w:t>
+      </w:r>
+      <w:r>
+        <w:rPr>
+          <w:rStyle w:val="InlineCode"/>
+        </w:rPr>
+        <w:t>t</w:t>
+      </w:r>
+      <w:r>
+        <w:rPr>
+          <w:rStyle w:val="InlineCode"/>
+        </w:rPr>
+        <w:t>js-helpers</w:t>
+      </w:r>
+      <w:r>
+        <w:t xml:space="preserve"> configuration to the dust helpers section of </w:t>
       </w:r>
       <w:r>
         <w:rPr>
@@ -359,6 +366,9 @@
         <w:ind w:left="360" w:hanging="360"/>
       </w:pPr>
       <w:r>
+        <w:rPr>
+          <w:noProof/>
+        </w:rPr>
         <w:drawing>
           <wp:inline distT="0" distB="0" distL="0" distR="0" wp14:anchorId="4196FB5F" wp14:editId="5F6FE6CB">
             <wp:extent cx="2069965" cy="1039041"/>
@@ -399,6 +409,9 @@
         <w:tab/>
       </w:r>
       <w:r>
+        <w:rPr>
+          <w:noProof/>
+        </w:rPr>
         <w:drawing>
           <wp:inline distT="0" distB="0" distL="0" distR="0" wp14:anchorId="6D7695F9" wp14:editId="475D6520">
             <wp:extent cx="2280764" cy="1039014"/>
@@ -570,8 +583,8 @@
       <w:r>
         <w:t xml:space="preserve">. </w:t>
       </w:r>
-      <w:bookmarkStart w:id="3" w:name="OLE_LINK7"/>
-      <w:bookmarkStart w:id="4" w:name="OLE_LINK8"/>
+      <w:bookmarkStart w:id="2" w:name="OLE_LINK7"/>
+      <w:bookmarkStart w:id="3" w:name="OLE_LINK8"/>
       <w:r>
         <w:t xml:space="preserve"> This renders the </w:t>
       </w:r>
@@ -819,7 +832,15 @@
         <w:rPr>
           <w:rStyle w:val="InlineCode"/>
         </w:rPr>
-        <w:t>localhost:8000/original-page.html</w:t>
+        <w:t>localhost:8000/original-quiz</w:t>
+      </w:r>
+      <w:bookmarkStart w:id="4" w:name="_GoBack"/>
+      <w:bookmarkEnd w:id="4"/>
+      <w:r>
+        <w:rPr>
+          <w:rStyle w:val="InlineCode"/>
+        </w:rPr>
+        <w:t>.html</w:t>
       </w:r>
       <w:r>
         <w:t xml:space="preserve">, our task is to create a dynamic page, </w:t>
@@ -875,8 +896,8 @@
         <w:t>Create the template logic</w:t>
       </w:r>
     </w:p>
+    <w:bookmarkEnd w:id="2"/>
     <w:bookmarkEnd w:id="3"/>
-    <w:bookmarkEnd w:id="4"/>
     <w:p>
       <w:pPr>
         <w:pStyle w:val="Step"/>
@@ -977,7 +998,7 @@
         <w:noProof/>
         <w:sz w:val="22"/>
       </w:rPr>
-      <w:t>1</w:t>
+      <w:t>3</w:t>
     </w:r>
     <w:r>
       <w:rPr>
@@ -2129,7 +2150,7 @@
     </w:rPrDefault>
     <w:pPrDefault/>
   </w:docDefaults>
-  <w:latentStyles w:defLockedState="0" w:defUIPriority="99" w:defSemiHidden="0" w:defUnhideWhenUsed="0" w:defQFormat="0" w:count="380">
+  <w:latentStyles w:defLockedState="0" w:defUIPriority="99" w:defSemiHidden="0" w:defUnhideWhenUsed="0" w:defQFormat="0" w:count="382">
     <w:lsdException w:name="Normal" w:uiPriority="0" w:qFormat="1"/>
     <w:lsdException w:name="heading 1" w:uiPriority="9" w:qFormat="1"/>
     <w:lsdException w:name="heading 2" w:semiHidden="1" w:uiPriority="9" w:unhideWhenUsed="1" w:qFormat="1"/>
@@ -2510,6 +2531,8 @@
     <w:lsdException w:name="List Table 5 Dark Accent 6" w:uiPriority="50"/>
     <w:lsdException w:name="List Table 6 Colorful Accent 6" w:uiPriority="51"/>
     <w:lsdException w:name="List Table 7 Colorful Accent 6" w:uiPriority="52"/>
+    <w:lsdException w:name="Mention" w:semiHidden="1" w:unhideWhenUsed="1"/>
+    <w:lsdException w:name="Smart Hyperlink" w:semiHidden="1" w:unhideWhenUsed="1"/>
   </w:latentStyles>
   <w:style w:type="paragraph" w:default="1" w:styleId="Normal">
     <w:name w:val="Normal"/>
@@ -2591,6 +2614,7 @@
   <w:style w:type="character" w:default="1" w:styleId="DefaultParagraphFont">
     <w:name w:val="Default Paragraph Font"/>
     <w:uiPriority w:val="1"/>
+    <w:semiHidden/>
     <w:unhideWhenUsed/>
   </w:style>
   <w:style w:type="table" w:default="1" w:styleId="TableNormal">
@@ -3513,7 +3537,7 @@
 </file>
 
 <file path=customXml/itemProps1.xml><?xml version="1.0" encoding="utf-8"?>
-<ds:datastoreItem xmlns:ds="http://schemas.openxmlformats.org/officeDocument/2006/customXml" ds:itemID="{07EFFEE5-609D-564B-AC15-B12391ED8700}">
+<ds:datastoreItem xmlns:ds="http://schemas.openxmlformats.org/officeDocument/2006/customXml" ds:itemID="{94435ADA-FD70-6B42-9431-58BA865FD45B}">
   <ds:schemaRefs>
     <ds:schemaRef ds:uri="http://schemas.openxmlformats.org/officeDocument/2006/bibliography"/>
   </ds:schemaRefs>

</xml_diff>